<commit_message>
PPTX and report update
</commit_message>
<xml_diff>
--- a/Documents/Report.docx
+++ b/Documents/Report.docx
@@ -1190,14 +1190,16 @@
         </w:rPr>
         <w:t xml:space="preserve">בעזרת אלגוריתמי חיפוש שונים הנלמדו בקורס. בפרט, תכננו להשתמש באלגוריתמים </w:t>
       </w:r>
-      <w:r>
-        <w:rPr>
-          <w:rFonts w:asciiTheme="minorBidi" w:eastAsiaTheme="minorEastAsia" w:hAnsiTheme="minorBidi"/>
-          <w:sz w:val="24"/>
-          <w:szCs w:val="24"/>
-        </w:rPr>
-        <w:t>Stochastic Beam Search, Simulated Annealing, Hill Climbing</w:t>
-      </w:r>
+      <m:oMath>
+        <m:r>
+          <w:rPr>
+            <w:rFonts w:ascii="Cambria Math" w:eastAsiaTheme="minorEastAsia" w:hAnsi="Cambria Math"/>
+            <w:sz w:val="24"/>
+            <w:szCs w:val="24"/>
+          </w:rPr>
+          <m:t>Stochastic Beam Search, Simulated Annealing, Hill Climbing</m:t>
+        </m:r>
+      </m:oMath>
       <w:r>
         <w:rPr>
           <w:rFonts w:asciiTheme="minorBidi" w:eastAsiaTheme="minorEastAsia" w:hAnsiTheme="minorBidi" w:hint="cs"/>
@@ -1207,15 +1209,17 @@
         </w:rPr>
         <w:t>.</w:t>
       </w:r>
-      <w:r>
-        <w:rPr>
-          <w:rFonts w:asciiTheme="minorBidi" w:eastAsiaTheme="minorEastAsia" w:hAnsiTheme="minorBidi"/>
-          <w:sz w:val="24"/>
-          <w:szCs w:val="24"/>
-          <w:rtl/>
-        </w:rPr>
-        <w:br/>
-      </w:r>
+      <m:oMath>
+        <m:r>
+          <w:rPr>
+            <w:rFonts w:ascii="Cambria Math" w:eastAsiaTheme="minorEastAsia" w:hAnsi="Cambria Math"/>
+            <w:sz w:val="24"/>
+            <w:szCs w:val="24"/>
+            <w:rtl/>
+          </w:rPr>
+          <w:br/>
+        </m:r>
+      </m:oMath>
       <w:r>
         <w:rPr>
           <w:rFonts w:asciiTheme="minorBidi" w:eastAsiaTheme="minorEastAsia" w:hAnsiTheme="minorBidi" w:hint="cs"/>
@@ -1901,7 +1905,15 @@
           <w:sz w:val="24"/>
           <w:szCs w:val="24"/>
         </w:rPr>
-        <w:t>Multi-Armed Bandit Algorithm</w:t>
+        <w:t xml:space="preserve">Multi-Armed Bandit </w:t>
+      </w:r>
+      <w:r>
+        <w:rPr>
+          <w:rFonts w:asciiTheme="minorBidi" w:hAnsiTheme="minorBidi"/>
+          <w:sz w:val="24"/>
+          <w:szCs w:val="24"/>
+        </w:rPr>
+        <w:t>Solver</w:t>
       </w:r>
       <w:r>
         <w:rPr>
@@ -2136,8 +2148,23 @@
         <w:pStyle w:val="a9"/>
         <w:bidi/>
         <w:spacing w:line="360" w:lineRule="auto"/>
-        <w:rPr>
-          <w:rFonts w:asciiTheme="minorBidi" w:hAnsiTheme="minorBidi"/>
+        <w:ind w:firstLine="720"/>
+        <w:rPr>
+          <w:rFonts w:asciiTheme="minorBidi" w:hAnsiTheme="minorBidi"/>
+          <w:sz w:val="24"/>
+          <w:szCs w:val="24"/>
+          <w:rtl/>
+        </w:rPr>
+      </w:pPr>
+    </w:p>
+    <w:p>
+      <w:pPr>
+        <w:pStyle w:val="a9"/>
+        <w:bidi/>
+        <w:spacing w:line="360" w:lineRule="auto"/>
+        <w:ind w:firstLine="720"/>
+        <w:rPr>
+          <w:rFonts w:asciiTheme="minorBidi" w:hAnsiTheme="minorBidi" w:hint="cs"/>
           <w:sz w:val="24"/>
           <w:szCs w:val="24"/>
           <w:rtl/>
@@ -4687,39 +4714,7 @@
                 <w:sz w:val="24"/>
                 <w:szCs w:val="24"/>
               </w:rPr>
-              <m:t>degre</m:t>
-            </m:r>
-            <m:r>
-              <w:rPr>
-                <w:rFonts w:ascii="Cambria Math" w:hAnsi="Cambria Math"/>
-                <w:sz w:val="24"/>
-                <w:szCs w:val="24"/>
-              </w:rPr>
-              <m:t>e-t</m:t>
-            </m:r>
-            <m:r>
-              <w:rPr>
-                <w:rFonts w:ascii="Cambria Math" w:hAnsi="Cambria Math"/>
-                <w:sz w:val="24"/>
-                <w:szCs w:val="24"/>
-              </w:rPr>
-              <m:t>arge</m:t>
-            </m:r>
-            <m:r>
-              <w:rPr>
-                <w:rFonts w:ascii="Cambria Math" w:hAnsi="Cambria Math"/>
-                <w:sz w:val="24"/>
-                <w:szCs w:val="24"/>
-              </w:rPr>
-              <m:t>t-p</m:t>
-            </m:r>
-            <m:r>
-              <w:rPr>
-                <w:rFonts w:ascii="Cambria Math" w:hAnsi="Cambria Math"/>
-                <w:sz w:val="24"/>
-                <w:szCs w:val="24"/>
-              </w:rPr>
-              <m:t>oints</m:t>
+              <m:t>degree-target-points</m:t>
             </m:r>
           </m:den>
         </m:f>
@@ -4834,25 +4829,7 @@
           <w:szCs w:val="24"/>
           <w:rtl/>
         </w:rPr>
-        <w:t>כדי להעריך את איכות התוצאה של האלגוריתמים השונים</w:t>
-      </w:r>
-      <w:r>
-        <w:rPr>
-          <w:rFonts w:asciiTheme="minorBidi" w:eastAsiaTheme="minorEastAsia" w:hAnsiTheme="minorBidi" w:hint="cs"/>
-          <w:sz w:val="24"/>
-          <w:szCs w:val="24"/>
-          <w:rtl/>
-        </w:rPr>
-        <w:t>,</w:t>
-      </w:r>
-      <w:r>
-        <w:rPr>
-          <w:rFonts w:asciiTheme="minorBidi" w:eastAsiaTheme="minorEastAsia" w:hAnsiTheme="minorBidi" w:hint="cs"/>
-          <w:sz w:val="24"/>
-          <w:szCs w:val="24"/>
-          <w:rtl/>
-        </w:rPr>
-        <w:t xml:space="preserve"> השווינו את התוצאה לחסם מלעיל שחישבנו על הממוצע האפשרי של תכנית לימודים אופטימלית (לא בהכרח ניתן להגיע לחסם זה) </w:t>
+        <w:t xml:space="preserve">כדי להעריך את איכות התוצאה של האלגוריתמים השונים, השווינו את התוצאה לחסם מלעיל שחישבנו על הממוצע האפשרי של תכנית לימודים אופטימלית (לא בהכרח ניתן להגיע לחסם זה) </w:t>
       </w:r>
       <w:r>
         <w:rPr>
@@ -5727,7 +5704,7 @@
         <w:spacing w:line="360" w:lineRule="auto"/>
         <w:ind w:left="0"/>
         <w:rPr>
-          <w:rFonts w:asciiTheme="minorBidi" w:hAnsiTheme="minorBidi" w:hint="cs"/>
+          <w:rFonts w:asciiTheme="minorBidi" w:hAnsiTheme="minorBidi"/>
           <w:sz w:val="24"/>
           <w:szCs w:val="24"/>
           <w:rtl/>
@@ -6160,7 +6137,7 @@
         <w:bidi/>
         <w:spacing w:line="360" w:lineRule="auto"/>
         <w:rPr>
-          <w:rFonts w:asciiTheme="minorBidi" w:eastAsiaTheme="minorEastAsia" w:hAnsiTheme="minorBidi" w:hint="cs"/>
+          <w:rFonts w:asciiTheme="minorBidi" w:eastAsiaTheme="minorEastAsia" w:hAnsiTheme="minorBidi"/>
           <w:sz w:val="24"/>
           <w:szCs w:val="24"/>
           <w:rtl/>
@@ -6708,7 +6685,7 @@
         <w:spacing w:line="360" w:lineRule="auto"/>
         <w:ind w:left="0"/>
         <w:rPr>
-          <w:rFonts w:asciiTheme="minorBidi" w:hAnsiTheme="minorBidi" w:hint="cs"/>
+          <w:rFonts w:asciiTheme="minorBidi" w:hAnsiTheme="minorBidi"/>
           <w:b/>
           <w:bCs/>
           <w:sz w:val="24"/>
@@ -13598,7 +13575,7 @@
         <w:spacing w:line="360" w:lineRule="auto"/>
         <w:ind w:left="0"/>
         <w:rPr>
-          <w:rFonts w:asciiTheme="minorBidi" w:hAnsiTheme="minorBidi" w:hint="cs"/>
+          <w:rFonts w:asciiTheme="minorBidi" w:hAnsiTheme="minorBidi"/>
           <w:sz w:val="24"/>
           <w:szCs w:val="24"/>
           <w:rtl/>
@@ -13920,25 +13897,7 @@
                                 <w:sz w:val="12"/>
                                 <w:szCs w:val="12"/>
                               </w:rPr>
-                              <w:t>d Avg Grade For "C</w:t>
-                            </w:r>
-                            <w:r>
-                              <w:rPr>
-                                <w:b/>
-                                <w:bCs/>
-                                <w:sz w:val="12"/>
-                                <w:szCs w:val="12"/>
-                              </w:rPr>
-                              <w:t>S2</w:t>
-                            </w:r>
-                            <w:r>
-                              <w:rPr>
-                                <w:b/>
-                                <w:bCs/>
-                                <w:sz w:val="12"/>
-                                <w:szCs w:val="12"/>
-                              </w:rPr>
-                              <w:t>" by semester load</w:t>
+                              <w:t>d Avg Grade For "CS2" by semester load</w:t>
                             </w:r>
                           </w:p>
                         </w:txbxContent>
@@ -13989,25 +13948,7 @@
                           <w:sz w:val="12"/>
                           <w:szCs w:val="12"/>
                         </w:rPr>
-                        <w:t>d Avg Grade For "C</w:t>
-                      </w:r>
-                      <w:r>
-                        <w:rPr>
-                          <w:b/>
-                          <w:bCs/>
-                          <w:sz w:val="12"/>
-                          <w:szCs w:val="12"/>
-                        </w:rPr>
-                        <w:t>S2</w:t>
-                      </w:r>
-                      <w:r>
-                        <w:rPr>
-                          <w:b/>
-                          <w:bCs/>
-                          <w:sz w:val="12"/>
-                          <w:szCs w:val="12"/>
-                        </w:rPr>
-                        <w:t>" by semester load</w:t>
+                        <w:t>d Avg Grade For "CS2" by semester load</w:t>
                       </w:r>
                     </w:p>
                   </w:txbxContent>
@@ -14184,25 +14125,7 @@
                                 <w:sz w:val="12"/>
                                 <w:szCs w:val="12"/>
                               </w:rPr>
-                              <w:t>d Avg Grade For "</w:t>
-                            </w:r>
-                            <w:r>
-                              <w:rPr>
-                                <w:b/>
-                                <w:bCs/>
-                                <w:sz w:val="12"/>
-                                <w:szCs w:val="12"/>
-                              </w:rPr>
-                              <w:t>Physics</w:t>
-                            </w:r>
-                            <w:r>
-                              <w:rPr>
-                                <w:b/>
-                                <w:bCs/>
-                                <w:sz w:val="12"/>
-                                <w:szCs w:val="12"/>
-                              </w:rPr>
-                              <w:t>" by semester load</w:t>
+                              <w:t>d Avg Grade For "Physics" by semester load</w:t>
                             </w:r>
                           </w:p>
                         </w:txbxContent>
@@ -14253,25 +14176,7 @@
                           <w:sz w:val="12"/>
                           <w:szCs w:val="12"/>
                         </w:rPr>
-                        <w:t>d Avg Grade For "</w:t>
-                      </w:r>
-                      <w:r>
-                        <w:rPr>
-                          <w:b/>
-                          <w:bCs/>
-                          <w:sz w:val="12"/>
-                          <w:szCs w:val="12"/>
-                        </w:rPr>
-                        <w:t>Physics</w:t>
-                      </w:r>
-                      <w:r>
-                        <w:rPr>
-                          <w:b/>
-                          <w:bCs/>
-                          <w:sz w:val="12"/>
-                          <w:szCs w:val="12"/>
-                        </w:rPr>
-                        <w:t>" by semester load</w:t>
+                        <w:t>d Avg Grade For "Physics" by semester load</w:t>
                       </w:r>
                     </w:p>
                   </w:txbxContent>
@@ -14360,25 +14265,7 @@
                                 <w:sz w:val="12"/>
                                 <w:szCs w:val="12"/>
                               </w:rPr>
-                              <w:t>d Avg Grade For "</w:t>
-                            </w:r>
-                            <w:r>
-                              <w:rPr>
-                                <w:b/>
-                                <w:bCs/>
-                                <w:sz w:val="12"/>
-                                <w:szCs w:val="12"/>
-                              </w:rPr>
-                              <w:t>Math</w:t>
-                            </w:r>
-                            <w:r>
-                              <w:rPr>
-                                <w:b/>
-                                <w:bCs/>
-                                <w:sz w:val="12"/>
-                                <w:szCs w:val="12"/>
-                              </w:rPr>
-                              <w:t>" by semester load</w:t>
+                              <w:t>d Avg Grade For "Math" by semester load</w:t>
                             </w:r>
                           </w:p>
                         </w:txbxContent>
@@ -14429,25 +14316,7 @@
                           <w:sz w:val="12"/>
                           <w:szCs w:val="12"/>
                         </w:rPr>
-                        <w:t>d Avg Grade For "</w:t>
-                      </w:r>
-                      <w:r>
-                        <w:rPr>
-                          <w:b/>
-                          <w:bCs/>
-                          <w:sz w:val="12"/>
-                          <w:szCs w:val="12"/>
-                        </w:rPr>
-                        <w:t>Math</w:t>
-                      </w:r>
-                      <w:r>
-                        <w:rPr>
-                          <w:b/>
-                          <w:bCs/>
-                          <w:sz w:val="12"/>
-                          <w:szCs w:val="12"/>
-                        </w:rPr>
-                        <w:t>" by semester load</w:t>
+                        <w:t>d Avg Grade For "Math" by semester load</w:t>
                       </w:r>
                     </w:p>
                   </w:txbxContent>
@@ -14611,7 +14480,43 @@
           <w:szCs w:val="24"/>
           <w:rtl/>
         </w:rPr>
-        <w:t>מגרפים אלו ניתן בצורה ברורה שמבחינת אומדן זה, ברוב המקרים מתקיים:</w:t>
+        <w:t xml:space="preserve">מגרפים אלו ניתן </w:t>
+      </w:r>
+      <w:r>
+        <w:rPr>
+          <w:rFonts w:asciiTheme="minorBidi" w:hAnsiTheme="minorBidi" w:hint="cs"/>
+          <w:sz w:val="24"/>
+          <w:szCs w:val="24"/>
+          <w:rtl/>
+        </w:rPr>
+        <w:t xml:space="preserve">להבחין </w:t>
+      </w:r>
+      <w:r>
+        <w:rPr>
+          <w:rFonts w:asciiTheme="minorBidi" w:hAnsiTheme="minorBidi" w:hint="cs"/>
+          <w:sz w:val="24"/>
+          <w:szCs w:val="24"/>
+          <w:rtl/>
+        </w:rPr>
+        <w:t xml:space="preserve">שמבחינת </w:t>
+      </w:r>
+      <w:r>
+        <w:rPr>
+          <w:rFonts w:asciiTheme="minorBidi" w:hAnsiTheme="minorBidi" w:hint="cs"/>
+          <w:sz w:val="24"/>
+          <w:szCs w:val="24"/>
+          <w:rtl/>
+        </w:rPr>
+        <w:t>תוחלת הממוצע של האלגוריתמים</w:t>
+      </w:r>
+      <w:r>
+        <w:rPr>
+          <w:rFonts w:asciiTheme="minorBidi" w:hAnsiTheme="minorBidi" w:hint="cs"/>
+          <w:sz w:val="24"/>
+          <w:szCs w:val="24"/>
+          <w:rtl/>
+        </w:rPr>
+        <w:t>, ברוב המקרים מתקיים:</w:t>
       </w:r>
     </w:p>
     <w:p>
@@ -14682,7 +14587,25 @@
           <w:szCs w:val="24"/>
           <w:rtl/>
         </w:rPr>
-        <w:t xml:space="preserve"> מתכנס ישר למינימום מקומי קרוב, לעומת זאת </w:t>
+        <w:t xml:space="preserve"> מתכנס </w:t>
+      </w:r>
+      <w:r>
+        <w:rPr>
+          <w:rFonts w:asciiTheme="minorBidi" w:hAnsiTheme="minorBidi" w:hint="cs"/>
+          <w:sz w:val="24"/>
+          <w:szCs w:val="24"/>
+          <w:rtl/>
+        </w:rPr>
+        <w:t>מהר</w:t>
+      </w:r>
+      <w:r>
+        <w:rPr>
+          <w:rFonts w:asciiTheme="minorBidi" w:hAnsiTheme="minorBidi" w:hint="cs"/>
+          <w:sz w:val="24"/>
+          <w:szCs w:val="24"/>
+          <w:rtl/>
+        </w:rPr>
+        <w:t xml:space="preserve"> למינימום מקומי קרוב, לעומת זאת </w:t>
       </w:r>
       <m:oMath>
         <m:r>
@@ -14710,7 +14633,25 @@
           <w:szCs w:val="24"/>
           <w:rtl/>
         </w:rPr>
-        <w:t xml:space="preserve">חוקר סביבה גדולה יותר ולכן הגיוני שימצא מינימום לוקלי טוב לפחות כמו </w:t>
+        <w:t xml:space="preserve">חוקר סביבה גדולה יותר ולכן </w:t>
+      </w:r>
+      <w:r>
+        <w:rPr>
+          <w:rFonts w:asciiTheme="minorBidi" w:hAnsiTheme="minorBidi" w:hint="cs"/>
+          <w:sz w:val="24"/>
+          <w:szCs w:val="24"/>
+          <w:rtl/>
+        </w:rPr>
+        <w:t>סביר</w:t>
+      </w:r>
+      <w:r>
+        <w:rPr>
+          <w:rFonts w:asciiTheme="minorBidi" w:hAnsiTheme="minorBidi" w:hint="cs"/>
+          <w:sz w:val="24"/>
+          <w:szCs w:val="24"/>
+          <w:rtl/>
+        </w:rPr>
+        <w:t xml:space="preserve"> שימצא מינימום לוקלי טוב לפחות כמו </w:t>
       </w:r>
       <m:oMath>
         <m:r>
@@ -14748,7 +14689,16 @@
           <w:szCs w:val="24"/>
           <w:rtl/>
         </w:rPr>
-        <w:t xml:space="preserve"> משתמש בסוכנים רבים העוזרים לו למקסם את התוצאה.</w:t>
+        <w:t xml:space="preserve"> משתמש בסוכנים רבים העוזרים לו </w:t>
+      </w:r>
+      <w:r>
+        <w:rPr>
+          <w:rFonts w:asciiTheme="minorBidi" w:hAnsiTheme="minorBidi" w:hint="cs"/>
+          <w:sz w:val="24"/>
+          <w:szCs w:val="24"/>
+          <w:rtl/>
+        </w:rPr>
+        <w:t>לחקור את המרחב בצורה נרחבת יותר.</w:t>
       </w:r>
     </w:p>
     <w:p>
@@ -14827,7 +14777,25 @@
           <w:szCs w:val="24"/>
           <w:rtl/>
         </w:rPr>
-        <w:t xml:space="preserve"> היה האלגוריתם בו בחרנו להשתמש, ואותו השוונו </w:t>
+        <w:t xml:space="preserve"> היה האלגוריתם בו בחרנו להשתמש, ואותו השוו</w:t>
+      </w:r>
+      <w:r>
+        <w:rPr>
+          <w:rFonts w:asciiTheme="minorBidi" w:hAnsiTheme="minorBidi" w:hint="cs"/>
+          <w:sz w:val="24"/>
+          <w:szCs w:val="24"/>
+          <w:rtl/>
+        </w:rPr>
+        <w:t>י</w:t>
+      </w:r>
+      <w:r>
+        <w:rPr>
+          <w:rFonts w:asciiTheme="minorBidi" w:hAnsiTheme="minorBidi" w:hint="cs"/>
+          <w:sz w:val="24"/>
+          <w:szCs w:val="24"/>
+          <w:rtl/>
+        </w:rPr>
+        <w:t xml:space="preserve">נו </w:t>
       </w:r>
       <w:r>
         <w:rPr>
@@ -14871,7 +14839,25 @@
           <w:szCs w:val="24"/>
           <w:rtl/>
         </w:rPr>
-        <w:t xml:space="preserve">כנית לימודים חוקית אך לא בהכרח </w:t>
+        <w:t xml:space="preserve">כנית לימודים חוקית </w:t>
+      </w:r>
+      <w:r>
+        <w:rPr>
+          <w:rFonts w:asciiTheme="minorBidi" w:hAnsiTheme="minorBidi" w:hint="cs"/>
+          <w:sz w:val="24"/>
+          <w:szCs w:val="24"/>
+          <w:rtl/>
+        </w:rPr>
+        <w:t>שרירותית שאינה</w:t>
+      </w:r>
+      <w:r>
+        <w:rPr>
+          <w:rFonts w:asciiTheme="minorBidi" w:hAnsiTheme="minorBidi" w:hint="cs"/>
+          <w:sz w:val="24"/>
+          <w:szCs w:val="24"/>
+          <w:rtl/>
+        </w:rPr>
+        <w:t xml:space="preserve"> בהכרח </w:t>
       </w:r>
     </w:p>
     <w:p>
@@ -15025,7 +15011,25 @@
           <w:szCs w:val="24"/>
           <w:rtl/>
         </w:rPr>
-        <w:t>- לפי איך שהבעיה מוגדרת, אם הוא מחזיר פתרון הוא בהכרח חוקי. עם זאת,</w:t>
+        <w:t xml:space="preserve">- לפי איך שהבעיה מוגדרת, אם הוא מחזיר פתרון </w:t>
+      </w:r>
+      <w:r>
+        <w:rPr>
+          <w:rFonts w:asciiTheme="minorBidi" w:hAnsiTheme="minorBidi" w:hint="cs"/>
+          <w:sz w:val="24"/>
+          <w:szCs w:val="24"/>
+          <w:rtl/>
+        </w:rPr>
+        <w:t xml:space="preserve">אז </w:t>
+      </w:r>
+      <w:r>
+        <w:rPr>
+          <w:rFonts w:asciiTheme="minorBidi" w:hAnsiTheme="minorBidi" w:hint="cs"/>
+          <w:sz w:val="24"/>
+          <w:szCs w:val="24"/>
+          <w:rtl/>
+        </w:rPr>
+        <w:t>הוא בהכרח חוקי. עם זאת,</w:t>
       </w:r>
       <w:r>
         <w:rPr>
@@ -15472,7 +15476,34 @@
           <w:szCs w:val="24"/>
           <w:rtl/>
         </w:rPr>
-        <w:t xml:space="preserve">, הגענו להיוריסטיקה אדמיסבילית אך לא קונסיסטנטית. זאת מכיוון שזו הביאה לממוצע הטוב ביותר, ביחס לזמן הריצה. היוריסטיקה שבחרנו, מבצעת הערכת חסר לכמות הנקודות שתוכנית נתונה עלולה להפסיד מהממוצע הסופי מאותה נקודה ועד בניית תוכנית לימודים שלמה. כלומר, היוריסטיקה מנסה להעריך את המסלול הטוב ביותר שהתוכנית יכולה להשיג, תוך ביצוע רלקסציה למגבלות החוקיות של התוכנית. לכן, בבעיה שלנו שמודלה כבעיית חיפוש בגרף ולא בעץ (שכן ישנן מספר דרכים שאיתן ניתן להגיע לאותה תכנית לימודים), </w:t>
+        <w:t>, הגענו להיוריסטיקה אדמיסבילית אך לא קונסיסטנטית</w:t>
+      </w:r>
+      <w:r>
+        <w:rPr>
+          <w:rFonts w:asciiTheme="minorBidi" w:hAnsiTheme="minorBidi" w:hint="cs"/>
+          <w:sz w:val="24"/>
+          <w:szCs w:val="24"/>
+          <w:rtl/>
+        </w:rPr>
+        <w:t xml:space="preserve">, לכן לא מחזירה בהכרח פתרון אופטימלי, שכן הבעיה שלנו מודלה כבעיית חיפוש בגרף ולא בעץ </w:t>
+      </w:r>
+      <w:r>
+        <w:rPr>
+          <w:rFonts w:asciiTheme="minorBidi" w:hAnsiTheme="minorBidi" w:hint="cs"/>
+          <w:sz w:val="24"/>
+          <w:szCs w:val="24"/>
+          <w:rtl/>
+        </w:rPr>
+        <w:t>(שכן ישנן מספר דרכים שאיתן ניתן להגיע לאותה תכנית לימודים)</w:t>
+      </w:r>
+      <w:r>
+        <w:rPr>
+          <w:rFonts w:asciiTheme="minorBidi" w:hAnsiTheme="minorBidi" w:hint="cs"/>
+          <w:sz w:val="24"/>
+          <w:szCs w:val="24"/>
+          <w:rtl/>
+        </w:rPr>
+        <w:t xml:space="preserve">. </w:t>
       </w:r>
       <w:r>
         <w:rPr>
@@ -15490,7 +15521,88 @@
           <w:szCs w:val="24"/>
           <w:rtl/>
         </w:rPr>
-        <w:t>לא מובטח לנו פתרון אופטימלי.</w:t>
+        <w:t>בחרנו בהיוריסטיקה זו,</w:t>
+      </w:r>
+      <w:r>
+        <w:rPr>
+          <w:rFonts w:asciiTheme="minorBidi" w:hAnsiTheme="minorBidi" w:hint="cs"/>
+          <w:sz w:val="24"/>
+          <w:szCs w:val="24"/>
+          <w:rtl/>
+        </w:rPr>
+        <w:t xml:space="preserve"> מכיוון </w:t>
+      </w:r>
+      <w:r>
+        <w:rPr>
+          <w:rFonts w:asciiTheme="minorBidi" w:hAnsiTheme="minorBidi" w:hint="cs"/>
+          <w:sz w:val="24"/>
+          <w:szCs w:val="24"/>
+          <w:rtl/>
+        </w:rPr>
+        <w:t>ש</w:t>
+      </w:r>
+      <w:r>
+        <w:rPr>
+          <w:rFonts w:asciiTheme="minorBidi" w:hAnsiTheme="minorBidi" w:hint="cs"/>
+          <w:sz w:val="24"/>
+          <w:szCs w:val="24"/>
+          <w:rtl/>
+        </w:rPr>
+        <w:t>הביאה לממוצע הטוב ביותר, ביחס לזמן הריצה. היוריסטיקה מבצעת הערכת חסר לכמות הנקודות שתוכנית נתונה עלולה להפסיד מהממוצע הסופי</w:t>
+      </w:r>
+      <w:r>
+        <w:rPr>
+          <w:rFonts w:asciiTheme="minorBidi" w:hAnsiTheme="minorBidi" w:hint="cs"/>
+          <w:sz w:val="24"/>
+          <w:szCs w:val="24"/>
+          <w:rtl/>
+        </w:rPr>
+        <w:t>,</w:t>
+      </w:r>
+      <w:r>
+        <w:rPr>
+          <w:rFonts w:asciiTheme="minorBidi" w:hAnsiTheme="minorBidi" w:hint="cs"/>
+          <w:sz w:val="24"/>
+          <w:szCs w:val="24"/>
+          <w:rtl/>
+        </w:rPr>
+        <w:t xml:space="preserve"> מ</w:t>
+      </w:r>
+      <w:r>
+        <w:rPr>
+          <w:rFonts w:asciiTheme="minorBidi" w:hAnsiTheme="minorBidi" w:hint="cs"/>
+          <w:sz w:val="24"/>
+          <w:szCs w:val="24"/>
+          <w:rtl/>
+        </w:rPr>
+        <w:t>מצב מסוים (תכנית חלקית)</w:t>
+      </w:r>
+      <w:r>
+        <w:rPr>
+          <w:rFonts w:asciiTheme="minorBidi" w:hAnsiTheme="minorBidi" w:hint="cs"/>
+          <w:sz w:val="24"/>
+          <w:szCs w:val="24"/>
+          <w:rtl/>
+        </w:rPr>
+        <w:t xml:space="preserve"> ועד בניית תוכנית לימודים שלמה. כלומר, </w:t>
+      </w:r>
+      <w:r>
+        <w:rPr>
+          <w:rFonts w:asciiTheme="minorBidi" w:hAnsiTheme="minorBidi" w:hint="cs"/>
+          <w:sz w:val="24"/>
+          <w:szCs w:val="24"/>
+          <w:rtl/>
+        </w:rPr>
+        <w:t>היא</w:t>
+      </w:r>
+      <w:r>
+        <w:rPr>
+          <w:rFonts w:asciiTheme="minorBidi" w:hAnsiTheme="minorBidi" w:hint="cs"/>
+          <w:sz w:val="24"/>
+          <w:szCs w:val="24"/>
+          <w:rtl/>
+        </w:rPr>
+        <w:t xml:space="preserve"> מנסה להעריך את המסלול הטוב ביותר שהתוכנית יכולה להשיג, תוך ביצוע רלקסציה למגבלות החוקיות של התוכנית. לכן, בבעיה שלנו שמודלה כבעיית חיפוש בגרף ולא בעץ לא מובטח לנו פתרון אופטימלי.</w:t>
       </w:r>
     </w:p>
     <w:p>
@@ -22461,7 +22573,43 @@
           <w:szCs w:val="24"/>
           <w:rtl/>
         </w:rPr>
-        <w:t>" לא התקבלו תוצאות עבור אף אלגוריתם כאשר נבחר עומס מקסימלי בסמסטר שכן לא קיים פתרון בתנאים אלו עבור קלט זה.</w:t>
+        <w:t xml:space="preserve">" </w:t>
+      </w:r>
+      <w:r>
+        <w:rPr>
+          <w:rFonts w:asciiTheme="minorBidi" w:hAnsiTheme="minorBidi" w:hint="cs"/>
+          <w:sz w:val="24"/>
+          <w:szCs w:val="24"/>
+          <w:rtl/>
+        </w:rPr>
+        <w:t>האלגוריתמים החזירו שלא קיים פתרון כאשר</w:t>
+      </w:r>
+      <w:r>
+        <w:rPr>
+          <w:rFonts w:asciiTheme="minorBidi" w:hAnsiTheme="minorBidi" w:hint="cs"/>
+          <w:sz w:val="24"/>
+          <w:szCs w:val="24"/>
+          <w:rtl/>
+        </w:rPr>
+        <w:t xml:space="preserve"> נבחר עומס </w:t>
+      </w:r>
+      <w:r>
+        <w:rPr>
+          <w:rFonts w:asciiTheme="minorBidi" w:hAnsiTheme="minorBidi" w:hint="cs"/>
+          <w:sz w:val="24"/>
+          <w:szCs w:val="24"/>
+          <w:rtl/>
+        </w:rPr>
+        <w:t>גבוה</w:t>
+      </w:r>
+      <w:r>
+        <w:rPr>
+          <w:rFonts w:asciiTheme="minorBidi" w:hAnsiTheme="minorBidi" w:hint="cs"/>
+          <w:sz w:val="24"/>
+          <w:szCs w:val="24"/>
+          <w:rtl/>
+        </w:rPr>
+        <w:t xml:space="preserve"> בסמסטר שכן לא קיים פתרון בתנאים אלו עבור קלט זה.</w:t>
       </w:r>
     </w:p>
     <w:p>
@@ -22545,7 +22693,25 @@
           <w:szCs w:val="24"/>
           <w:rtl/>
         </w:rPr>
-        <w:t xml:space="preserve"> לא עצר ולכן את איכות התוצאה השוונו לחסם מלעיל שחישבנו</w:t>
+        <w:t xml:space="preserve"> לא עצר ולכן את איכות התוצאה השוו</w:t>
+      </w:r>
+      <w:r>
+        <w:rPr>
+          <w:rFonts w:asciiTheme="minorBidi" w:hAnsiTheme="minorBidi" w:hint="cs"/>
+          <w:sz w:val="24"/>
+          <w:szCs w:val="24"/>
+          <w:rtl/>
+        </w:rPr>
+        <w:t>י</w:t>
+      </w:r>
+      <w:r>
+        <w:rPr>
+          <w:rFonts w:asciiTheme="minorBidi" w:hAnsiTheme="minorBidi" w:hint="cs"/>
+          <w:sz w:val="24"/>
+          <w:szCs w:val="24"/>
+          <w:rtl/>
+        </w:rPr>
+        <w:t>נו לחסם מלעיל שחישבנו</w:t>
       </w:r>
       <w:r>
         <w:rPr>
@@ -23198,7 +23364,25 @@
           <w:szCs w:val="24"/>
           <w:rtl/>
         </w:rPr>
-        <w:t xml:space="preserve"> מגיעות קרוב מאוד לחסם העליון ובקובץ קלט אחד אפילו מגיעות אליו ממש</w:t>
+        <w:t xml:space="preserve"> מגיעות קרוב מאוד לחסם </w:t>
+      </w:r>
+      <w:r>
+        <w:rPr>
+          <w:rFonts w:asciiTheme="minorBidi" w:hAnsiTheme="minorBidi" w:hint="cs"/>
+          <w:sz w:val="24"/>
+          <w:szCs w:val="24"/>
+          <w:rtl/>
+        </w:rPr>
+        <w:t>מלעיל</w:t>
+      </w:r>
+      <w:r>
+        <w:rPr>
+          <w:rFonts w:asciiTheme="minorBidi" w:hAnsiTheme="minorBidi" w:hint="cs"/>
+          <w:sz w:val="24"/>
+          <w:szCs w:val="24"/>
+          <w:rtl/>
+        </w:rPr>
+        <w:t xml:space="preserve"> ובקובץ קלט אחד אפילו מגיעות אליו ממש</w:t>
       </w:r>
       <w:r>
         <w:rPr>
@@ -23238,6 +23422,32 @@
       </w:r>
       <w:r>
         <w:rPr>
+          <w:rFonts w:asciiTheme="minorBidi" w:hAnsiTheme="minorBidi" w:hint="cs"/>
+          <w:sz w:val="24"/>
+          <w:szCs w:val="24"/>
+          <w:rtl/>
+        </w:rPr>
+        <w:t xml:space="preserve"> נציין שמכיוון שהחסם מלעיל לא בהכרח בר השגה, ייתכן כי תוצאות ריצה נוספות של </w:t>
+      </w:r>
+      <w:r>
+        <w:rPr>
+          <w:rFonts w:asciiTheme="minorBidi" w:hAnsiTheme="minorBidi"/>
+          <w:sz w:val="24"/>
+          <w:szCs w:val="24"/>
+        </w:rPr>
+        <w:t>A*</w:t>
+      </w:r>
+      <w:r>
+        <w:rPr>
+          <w:rFonts w:asciiTheme="minorBidi" w:hAnsiTheme="minorBidi" w:hint="cs"/>
+          <w:sz w:val="24"/>
+          <w:szCs w:val="24"/>
+          <w:rtl/>
+        </w:rPr>
+        <w:t xml:space="preserve"> הגיעו לפתרון אופטימלי.</w:t>
+      </w:r>
+      <w:r>
+        <w:rPr>
           <w:rFonts w:asciiTheme="minorBidi" w:hAnsiTheme="minorBidi"/>
           <w:sz w:val="24"/>
           <w:szCs w:val="24"/>
@@ -23269,7 +23479,43 @@
           <w:szCs w:val="24"/>
           <w:rtl/>
         </w:rPr>
-        <w:t>" התקבלו ההפרשים הגדולים ביותר, וזאת מפני שהשונות של הציונים שם גבוהה מאוד ביחס לשאר הקלטים, ולכן משמעות גדולה יותר לבחירה שמתחשבת במשקלי הצלעות (בניגוד לקבצים עם שונות נמוכה שבהן כל תכנית לימודים חוקית תהיה בטווח ציונים מצומצם יחסית).</w:t>
+        <w:t xml:space="preserve">" התקבלו ההפרשים הגדולים ביותר, וזאת מפני שהשונות של הציונים שם גבוהה מאוד ביחס לשאר הקלטים, ולכן </w:t>
+      </w:r>
+      <w:r>
+        <w:rPr>
+          <w:rFonts w:asciiTheme="minorBidi" w:hAnsiTheme="minorBidi" w:hint="cs"/>
+          <w:sz w:val="24"/>
+          <w:szCs w:val="24"/>
+          <w:rtl/>
+        </w:rPr>
+        <w:t>השפעה</w:t>
+      </w:r>
+      <w:r>
+        <w:rPr>
+          <w:rFonts w:asciiTheme="minorBidi" w:hAnsiTheme="minorBidi" w:hint="cs"/>
+          <w:sz w:val="24"/>
+          <w:szCs w:val="24"/>
+          <w:rtl/>
+        </w:rPr>
+        <w:t xml:space="preserve"> גדולה יותר ל</w:t>
+      </w:r>
+      <w:r>
+        <w:rPr>
+          <w:rFonts w:asciiTheme="minorBidi" w:hAnsiTheme="minorBidi" w:hint="cs"/>
+          <w:sz w:val="24"/>
+          <w:szCs w:val="24"/>
+          <w:rtl/>
+        </w:rPr>
+        <w:t>אלגוריתם שמתחשב</w:t>
+      </w:r>
+      <w:r>
+        <w:rPr>
+          <w:rFonts w:asciiTheme="minorBidi" w:hAnsiTheme="minorBidi" w:hint="cs"/>
+          <w:sz w:val="24"/>
+          <w:szCs w:val="24"/>
+          <w:rtl/>
+        </w:rPr>
+        <w:t xml:space="preserve"> במשקלי הצלעות (בניגוד לקבצים עם שונות נמוכה שבהן כל תכנית לימודים חוקית תהיה בטווח ציונים מצומצם יחסית).</w:t>
       </w:r>
       <w:r>
         <w:rPr>
@@ -23339,7 +23585,25 @@
           <w:szCs w:val="24"/>
           <w:rtl/>
         </w:rPr>
-        <w:t xml:space="preserve"> דבר זה סביר שכן האלגוריתם לא מבטיח קיצור זמנים ביחס ל-</w:t>
+        <w:t xml:space="preserve"> דבר זה </w:t>
+      </w:r>
+      <w:r>
+        <w:rPr>
+          <w:rFonts w:asciiTheme="minorBidi" w:hAnsiTheme="minorBidi" w:hint="cs"/>
+          <w:sz w:val="24"/>
+          <w:szCs w:val="24"/>
+          <w:rtl/>
+        </w:rPr>
+        <w:t>אפשרי</w:t>
+      </w:r>
+      <w:r>
+        <w:rPr>
+          <w:rFonts w:asciiTheme="minorBidi" w:hAnsiTheme="minorBidi" w:hint="cs"/>
+          <w:sz w:val="24"/>
+          <w:szCs w:val="24"/>
+          <w:rtl/>
+        </w:rPr>
+        <w:t xml:space="preserve"> שכן האלגוריתם לא מבטיח קיצור זמנים ביחס ל-</w:t>
       </w:r>
       <w:r>
         <w:rPr>
@@ -23370,13 +23634,50 @@
           <w:rtl/>
         </w:rPr>
       </w:pPr>
-      <w:r>
-        <w:rPr>
-          <w:rFonts w:asciiTheme="minorBidi" w:hAnsiTheme="minorBidi" w:hint="cs"/>
-          <w:sz w:val="24"/>
-          <w:szCs w:val="24"/>
-          <w:rtl/>
-        </w:rPr>
+    </w:p>
+    <w:p>
+      <w:pPr>
+        <w:bidi/>
+        <w:spacing w:line="360" w:lineRule="auto"/>
+        <w:rPr>
+          <w:rFonts w:asciiTheme="minorBidi" w:hAnsiTheme="minorBidi"/>
+          <w:sz w:val="24"/>
+          <w:szCs w:val="24"/>
+          <w:rtl/>
+        </w:rPr>
+      </w:pPr>
+    </w:p>
+    <w:p>
+      <w:pPr>
+        <w:bidi/>
+        <w:spacing w:line="360" w:lineRule="auto"/>
+        <w:rPr>
+          <w:rFonts w:asciiTheme="minorBidi" w:hAnsiTheme="minorBidi"/>
+          <w:sz w:val="24"/>
+          <w:szCs w:val="24"/>
+          <w:rtl/>
+        </w:rPr>
+      </w:pPr>
+    </w:p>
+    <w:p>
+      <w:pPr>
+        <w:bidi/>
+        <w:spacing w:line="360" w:lineRule="auto"/>
+        <w:rPr>
+          <w:rFonts w:asciiTheme="minorBidi" w:hAnsiTheme="minorBidi"/>
+          <w:sz w:val="24"/>
+          <w:szCs w:val="24"/>
+          <w:rtl/>
+        </w:rPr>
+      </w:pPr>
+      <w:r>
+        <w:rPr>
+          <w:rFonts w:asciiTheme="minorBidi" w:hAnsiTheme="minorBidi" w:hint="cs"/>
+          <w:sz w:val="24"/>
+          <w:szCs w:val="24"/>
+          <w:rtl/>
+        </w:rPr>
+        <w:lastRenderedPageBreak/>
         <w:t xml:space="preserve">להלן התוצאות עבור קבצי הקלט הקטנים בהסתכלות על הממוצע של תכנית הלימודים שמתקבלת, כפי שהסברנו קודם, עבור קלטים אלו, </w:t>
       </w:r>
       <w:r>
@@ -23452,7 +23753,6 @@
           <w:szCs w:val="24"/>
           <w:rtl/>
         </w:rPr>
-        <w:lastRenderedPageBreak/>
         <mc:AlternateContent>
           <mc:Choice Requires="wps">
             <w:drawing>
@@ -24111,7 +24411,16 @@
           <w:szCs w:val="24"/>
           <w:rtl/>
         </w:rPr>
-        <w:t>נשים לב שעל קובץ הקלט "</w:t>
+        <w:t xml:space="preserve">כפי שהוסבר קודם, </w:t>
+      </w:r>
+      <w:r>
+        <w:rPr>
+          <w:rFonts w:asciiTheme="minorBidi" w:hAnsiTheme="minorBidi" w:hint="cs"/>
+          <w:sz w:val="24"/>
+          <w:szCs w:val="24"/>
+          <w:rtl/>
+        </w:rPr>
+        <w:t>על קובץ הקלט "</w:t>
       </w:r>
       <w:r>
         <w:rPr>
@@ -24128,7 +24437,25 @@
           <w:szCs w:val="24"/>
           <w:rtl/>
         </w:rPr>
-        <w:t>" לא התקבלו תוצאות עבור אף אלגוריתם כאשר נבחר עומס מקסימלי בסמסטר שכן לא קיים פתרון בתנאים אלו עבור קלט זה.</w:t>
+        <w:t xml:space="preserve">" לא התקבלו תוצאות עבור אף אלגוריתם כאשר נבחר עומס </w:t>
+      </w:r>
+      <w:r>
+        <w:rPr>
+          <w:rFonts w:asciiTheme="minorBidi" w:hAnsiTheme="minorBidi" w:hint="cs"/>
+          <w:sz w:val="24"/>
+          <w:szCs w:val="24"/>
+          <w:rtl/>
+        </w:rPr>
+        <w:t>גבוה</w:t>
+      </w:r>
+      <w:r>
+        <w:rPr>
+          <w:rFonts w:asciiTheme="minorBidi" w:hAnsiTheme="minorBidi" w:hint="cs"/>
+          <w:sz w:val="24"/>
+          <w:szCs w:val="24"/>
+          <w:rtl/>
+        </w:rPr>
+        <w:t xml:space="preserve"> בסמסטר שכן לא קיים פתרון בתנאים אלו עבור קלט זה.</w:t>
       </w:r>
     </w:p>
     <w:p>
@@ -24149,7 +24476,25 @@
           <w:szCs w:val="24"/>
           <w:rtl/>
         </w:rPr>
-        <w:t xml:space="preserve">נשים לב שלמרות שההיוריסטיקה שלנו אינה קונסיסטנטית, ניתן לראות מהתוצאות שהצלחנו להגיע לממוצעים טובים ואף אופטימליים וגם מקצרת את זמני הריצה באופן משמעותי </w:t>
+        <w:t xml:space="preserve">למרות שההיוריסטיקה שלנו אינה קונסיסטנטית, ניתן לראות מהתוצאות שהצלחנו להגיע לממוצעים טובים ואף אופטימליים </w:t>
+      </w:r>
+      <w:r>
+        <w:rPr>
+          <w:rFonts w:asciiTheme="minorBidi" w:hAnsiTheme="minorBidi" w:hint="cs"/>
+          <w:sz w:val="24"/>
+          <w:szCs w:val="24"/>
+          <w:rtl/>
+        </w:rPr>
+        <w:t>וכן קיצרנו</w:t>
+      </w:r>
+      <w:r>
+        <w:rPr>
+          <w:rFonts w:asciiTheme="minorBidi" w:hAnsiTheme="minorBidi" w:hint="cs"/>
+          <w:sz w:val="24"/>
+          <w:szCs w:val="24"/>
+          <w:rtl/>
+        </w:rPr>
+        <w:t xml:space="preserve"> את זמני הריצה באופן משמעותי </w:t>
       </w:r>
       <w:r>
         <w:rPr>
@@ -24670,11 +25015,36 @@
       </w:r>
       <w:r>
         <w:rPr>
-          <w:rFonts w:asciiTheme="minorBidi" w:hAnsiTheme="minorBidi"/>
-          <w:sz w:val="24"/>
-          <w:szCs w:val="24"/>
-        </w:rPr>
-        <w:t>NP Hard</w:t>
+          <w:rFonts w:asciiTheme="minorBidi" w:hAnsiTheme="minorBidi" w:hint="cs"/>
+          <w:sz w:val="24"/>
+          <w:szCs w:val="24"/>
+          <w:rtl/>
+        </w:rPr>
+        <w:t xml:space="preserve"> </w:t>
+      </w:r>
+      <w:r>
+        <w:rPr>
+          <w:rFonts w:asciiTheme="minorBidi" w:hAnsiTheme="minorBidi"/>
+          <w:sz w:val="24"/>
+          <w:szCs w:val="24"/>
+        </w:rPr>
+        <w:t>NP</w:t>
+      </w:r>
+      <w:r>
+        <w:rPr>
+          <w:rFonts w:asciiTheme="minorBidi" w:hAnsiTheme="minorBidi"/>
+          <w:sz w:val="24"/>
+          <w:szCs w:val="24"/>
+        </w:rPr>
+        <w:t>-</w:t>
+      </w:r>
+      <w:r>
+        <w:rPr>
+          <w:rFonts w:asciiTheme="minorBidi" w:hAnsiTheme="minorBidi"/>
+          <w:sz w:val="24"/>
+          <w:szCs w:val="24"/>
+        </w:rPr>
+        <w:t>Hard</w:t>
       </w:r>
       <w:r>
         <w:rPr>
@@ -24691,7 +25061,7 @@
         <w:bidi/>
         <w:spacing w:line="360" w:lineRule="auto"/>
         <w:rPr>
-          <w:rFonts w:asciiTheme="minorBidi" w:hAnsiTheme="minorBidi"/>
+          <w:rFonts w:asciiTheme="minorBidi" w:hAnsiTheme="minorBidi" w:hint="cs"/>
           <w:sz w:val="24"/>
           <w:szCs w:val="24"/>
           <w:rtl/>
@@ -24731,7 +25101,70 @@
           <w:szCs w:val="24"/>
           <w:rtl/>
         </w:rPr>
-        <w:t>תחילה עם אלגוריתמי חיפוש מקומי שונים, שמתחילים עם תוכנית לימודים רנדומלית ו</w:t>
+        <w:t>תחילה עם אלגוריתמי חיפוש מקומי שונ</w:t>
+      </w:r>
+      <w:r>
+        <w:rPr>
+          <w:rFonts w:asciiTheme="minorBidi" w:hAnsiTheme="minorBidi" w:hint="cs"/>
+          <w:sz w:val="24"/>
+          <w:szCs w:val="24"/>
+          <w:rtl/>
+        </w:rPr>
+        <w:t>ים:</w:t>
+      </w:r>
+      <w:r>
+        <w:rPr>
+          <w:rFonts w:asciiTheme="minorBidi" w:hAnsiTheme="minorBidi"/>
+          <w:sz w:val="24"/>
+          <w:szCs w:val="24"/>
+        </w:rPr>
+        <w:t xml:space="preserve"> </w:t>
+      </w:r>
+      <m:oMath>
+        <m:r>
+          <w:rPr>
+            <w:rFonts w:ascii="Cambria Math" w:eastAsiaTheme="minorEastAsia" w:hAnsi="Cambria Math"/>
+            <w:sz w:val="24"/>
+            <w:szCs w:val="24"/>
+          </w:rPr>
+          <m:t>Stochastic Beam Search, Simulated Annealing, Hill Climbing</m:t>
+        </m:r>
+      </m:oMath>
+      <w:r>
+        <w:rPr>
+          <w:rFonts w:asciiTheme="minorBidi" w:eastAsiaTheme="minorEastAsia" w:hAnsiTheme="minorBidi" w:hint="cs"/>
+          <w:sz w:val="24"/>
+          <w:szCs w:val="24"/>
+          <w:rtl/>
+        </w:rPr>
+        <w:t>,</w:t>
+      </w:r>
+      <w:r>
+        <w:rPr>
+          <w:rFonts w:asciiTheme="minorBidi" w:hAnsiTheme="minorBidi" w:hint="cs"/>
+          <w:sz w:val="24"/>
+          <w:szCs w:val="24"/>
+          <w:rtl/>
+        </w:rPr>
+        <w:t xml:space="preserve"> </w:t>
+      </w:r>
+      <w:r>
+        <w:rPr>
+          <w:rFonts w:asciiTheme="minorBidi" w:hAnsiTheme="minorBidi"/>
+          <w:sz w:val="24"/>
+          <w:szCs w:val="24"/>
+          <w:rtl/>
+        </w:rPr>
+        <w:br/>
+      </w:r>
+      <w:r>
+        <w:rPr>
+          <w:rFonts w:asciiTheme="minorBidi" w:hAnsiTheme="minorBidi" w:hint="cs"/>
+          <w:sz w:val="24"/>
+          <w:szCs w:val="24"/>
+          <w:rtl/>
+        </w:rPr>
+        <w:t>שמתחילים עם תוכנית לימודים רנדומלית ו</w:t>
       </w:r>
       <w:r>
         <w:rPr>
@@ -24814,14 +25247,48 @@
         </w:rPr>
         <w:t>חיפוש בגרף (</w:t>
       </w:r>
-      <w:r>
-        <w:rPr>
-          <w:rFonts w:asciiTheme="minorBidi" w:hAnsiTheme="minorBidi"/>
-          <w:sz w:val="24"/>
-          <w:szCs w:val="24"/>
-        </w:rPr>
-        <w:t>A*</w:t>
-      </w:r>
+      <m:oMath>
+        <m:sSup>
+          <m:sSupPr>
+            <m:ctrlPr>
+              <w:rPr>
+                <w:rFonts w:ascii="Cambria Math" w:hAnsi="Cambria Math"/>
+                <w:i/>
+                <w:sz w:val="24"/>
+                <w:szCs w:val="24"/>
+              </w:rPr>
+            </m:ctrlPr>
+          </m:sSupPr>
+          <m:e>
+            <m:r>
+              <w:rPr>
+                <w:rFonts w:ascii="Cambria Math" w:hAnsi="Cambria Math"/>
+                <w:sz w:val="24"/>
+                <w:szCs w:val="24"/>
+              </w:rPr>
+              <m:t>A</m:t>
+            </m:r>
+          </m:e>
+          <m:sup>
+            <m:r>
+              <w:rPr>
+                <w:rFonts w:ascii="Cambria Math" w:hAnsi="Cambria Math"/>
+                <w:sz w:val="24"/>
+                <w:szCs w:val="24"/>
+              </w:rPr>
+              <m:t>*</m:t>
+            </m:r>
+          </m:sup>
+        </m:sSup>
+        <m:r>
+          <w:rPr>
+            <w:rFonts w:ascii="Cambria Math" w:hAnsi="Cambria Math"/>
+            <w:sz w:val="24"/>
+            <w:szCs w:val="24"/>
+          </w:rPr>
+          <m:t>, DFS,UCS</m:t>
+        </m:r>
+      </m:oMath>
       <w:r>
         <w:rPr>
           <w:rFonts w:asciiTheme="minorBidi" w:hAnsiTheme="minorBidi" w:hint="cs"/>
@@ -24838,7 +25305,34 @@
           <w:szCs w:val="24"/>
           <w:rtl/>
         </w:rPr>
-        <w:t xml:space="preserve"> בה אנו מתחילים מתוכנית לימודים ריקה ובכל שלב מנסים להוסיף קורס חדש למערכת בצורה חוקית ועד להגעה לתוכנית מלאה וזאת בעזרת פונקציית ההיוריסטיקה שבחרנו</w:t>
+        <w:t xml:space="preserve">. </w:t>
+      </w:r>
+      <w:r>
+        <w:rPr>
+          <w:rFonts w:asciiTheme="minorBidi" w:hAnsiTheme="minorBidi" w:hint="cs"/>
+          <w:sz w:val="24"/>
+          <w:szCs w:val="24"/>
+          <w:rtl/>
+        </w:rPr>
+        <w:t>ב</w:t>
+      </w:r>
+      <w:r>
+        <w:rPr>
+          <w:rFonts w:asciiTheme="minorBidi" w:hAnsiTheme="minorBidi" w:hint="cs"/>
+          <w:sz w:val="24"/>
+          <w:szCs w:val="24"/>
+          <w:rtl/>
+        </w:rPr>
+        <w:t>ו</w:t>
+      </w:r>
+      <w:r>
+        <w:rPr>
+          <w:rFonts w:asciiTheme="minorBidi" w:hAnsiTheme="minorBidi" w:hint="cs"/>
+          <w:sz w:val="24"/>
+          <w:szCs w:val="24"/>
+          <w:rtl/>
+        </w:rPr>
+        <w:t xml:space="preserve"> אנו מתחילים מתוכנית לימודים ריקה ובכל שלב מנסים להוסיף קורס חדש למערכת בצורה חוקית ועד להגעה לתוכנית מלאה</w:t>
       </w:r>
       <w:r>
         <w:rPr>
@@ -24923,14 +25417,16 @@
         </w:rPr>
         <w:t xml:space="preserve">(מלבד </w:t>
       </w:r>
-      <w:r>
-        <w:rPr>
-          <w:rFonts w:asciiTheme="minorBidi" w:hAnsiTheme="minorBidi"/>
-          <w:sz w:val="24"/>
-          <w:szCs w:val="24"/>
-        </w:rPr>
-        <w:t>Bea</w:t>
-      </w:r>
+      <m:oMath>
+        <m:r>
+          <w:rPr>
+            <w:rFonts w:ascii="Cambria Math" w:hAnsi="Cambria Math"/>
+            <w:sz w:val="24"/>
+            <w:szCs w:val="24"/>
+          </w:rPr>
+          <m:t>Beam Search</m:t>
+        </m:r>
+      </m:oMath>
       <w:r>
         <w:rPr>
           <w:rFonts w:asciiTheme="minorBidi" w:hAnsiTheme="minorBidi" w:hint="cs"/>
@@ -25029,22 +25525,87 @@
         </w:rPr>
         <w:t>ניתן להסביר זאת מהעובדה שבמידול שבחרנו לחיפוש מקומי, פונקציית ה-</w:t>
       </w:r>
-      <w:r>
-        <w:rPr>
-          <w:rFonts w:asciiTheme="minorBidi" w:hAnsiTheme="minorBidi"/>
-          <w:sz w:val="24"/>
-          <w:szCs w:val="24"/>
-        </w:rPr>
-        <w:t>Fitness</w:t>
-      </w:r>
-      <w:r>
-        <w:rPr>
-          <w:rFonts w:asciiTheme="minorBidi" w:hAnsiTheme="minorBidi" w:hint="cs"/>
-          <w:sz w:val="24"/>
-          <w:szCs w:val="24"/>
-          <w:rtl/>
-        </w:rPr>
-        <w:t xml:space="preserve"> הייתה אחראית גם על חוקיות וגם על מקסום הממוצע בעוד שב-</w:t>
+      <m:oMath>
+        <m:r>
+          <w:rPr>
+            <w:rFonts w:ascii="Cambria Math" w:hAnsi="Cambria Math"/>
+            <w:sz w:val="24"/>
+            <w:szCs w:val="24"/>
+          </w:rPr>
+          <m:t>Fitness</m:t>
+        </m:r>
+      </m:oMath>
+      <w:r>
+        <w:rPr>
+          <w:rFonts w:asciiTheme="minorBidi" w:hAnsiTheme="minorBidi" w:hint="cs"/>
+          <w:sz w:val="24"/>
+          <w:szCs w:val="24"/>
+          <w:rtl/>
+        </w:rPr>
+        <w:t xml:space="preserve"> הייתה אחראית </w:t>
+      </w:r>
+      <w:r>
+        <w:rPr>
+          <w:rFonts w:asciiTheme="minorBidi" w:hAnsiTheme="minorBidi" w:hint="cs"/>
+          <w:sz w:val="24"/>
+          <w:szCs w:val="24"/>
+          <w:rtl/>
+        </w:rPr>
+        <w:t>על יותר מ</w:t>
+      </w:r>
+      <w:r>
+        <w:rPr>
+          <w:rFonts w:asciiTheme="minorBidi" w:hAnsiTheme="minorBidi" w:hint="cs"/>
+          <w:sz w:val="24"/>
+          <w:szCs w:val="24"/>
+          <w:rtl/>
+        </w:rPr>
+        <w:t xml:space="preserve">מקסום הממוצע </w:t>
+      </w:r>
+      <w:r>
+        <w:rPr>
+          <w:rFonts w:asciiTheme="minorBidi" w:hAnsiTheme="minorBidi" w:hint="cs"/>
+          <w:sz w:val="24"/>
+          <w:szCs w:val="24"/>
+          <w:rtl/>
+        </w:rPr>
+        <w:t xml:space="preserve">אלא גם </w:t>
+      </w:r>
+      <w:r>
+        <w:rPr>
+          <w:rFonts w:asciiTheme="minorBidi" w:hAnsiTheme="minorBidi" w:hint="cs"/>
+          <w:sz w:val="24"/>
+          <w:szCs w:val="24"/>
+          <w:rtl/>
+        </w:rPr>
+        <w:t>על חוקיות</w:t>
+      </w:r>
+      <w:r>
+        <w:rPr>
+          <w:rFonts w:asciiTheme="minorBidi" w:hAnsiTheme="minorBidi" w:hint="cs"/>
+          <w:sz w:val="24"/>
+          <w:szCs w:val="24"/>
+          <w:rtl/>
+        </w:rPr>
+        <w:t xml:space="preserve"> התוכנית,</w:t>
+      </w:r>
+      <w:r>
+        <w:rPr>
+          <w:rFonts w:asciiTheme="minorBidi" w:hAnsiTheme="minorBidi" w:hint="cs"/>
+          <w:sz w:val="24"/>
+          <w:szCs w:val="24"/>
+          <w:rtl/>
+        </w:rPr>
+        <w:t xml:space="preserve"> </w:t>
+      </w:r>
+      <w:r>
+        <w:rPr>
+          <w:rFonts w:asciiTheme="minorBidi" w:hAnsiTheme="minorBidi" w:hint="cs"/>
+          <w:sz w:val="24"/>
+          <w:szCs w:val="24"/>
+          <w:rtl/>
+        </w:rPr>
+        <w:t>בעוד שב-</w:t>
       </w:r>
       <w:r>
         <w:rPr>
@@ -25065,21 +25626,39 @@
       </w:r>
       <w:r>
         <w:rPr>
-          <w:rFonts w:asciiTheme="minorBidi" w:hAnsiTheme="minorBidi"/>
-          <w:sz w:val="24"/>
-          <w:szCs w:val="24"/>
-          <w:rtl/>
-        </w:rPr>
-        <w:br/>
-      </w:r>
-      <w:r>
-        <w:rPr>
-          <w:rFonts w:asciiTheme="minorBidi" w:hAnsiTheme="minorBidi" w:hint="cs"/>
-          <w:sz w:val="24"/>
-          <w:szCs w:val="24"/>
-          <w:rtl/>
-        </w:rPr>
-        <w:t>בנוסף, ניתן להבחין שבבעיה זו ישנו מספר רב של מקסימום מקומי דבר שאלגוריתמי</w:t>
+          <w:rFonts w:asciiTheme="minorBidi" w:hAnsiTheme="minorBidi" w:hint="cs"/>
+          <w:sz w:val="24"/>
+          <w:szCs w:val="24"/>
+          <w:rtl/>
+        </w:rPr>
+        <w:t xml:space="preserve"> </w:t>
+      </w:r>
+      <w:r>
+        <w:rPr>
+          <w:rFonts w:asciiTheme="minorBidi" w:hAnsiTheme="minorBidi" w:hint="cs"/>
+          <w:sz w:val="24"/>
+          <w:szCs w:val="24"/>
+          <w:rtl/>
+        </w:rPr>
+        <w:t>בנוסף, ניתן להבחין שבבעיה זו ישנו מספר רב של מקסימום מקומי</w:t>
+      </w:r>
+      <w:r>
+        <w:rPr>
+          <w:rFonts w:asciiTheme="minorBidi" w:hAnsiTheme="minorBidi" w:hint="cs"/>
+          <w:sz w:val="24"/>
+          <w:szCs w:val="24"/>
+          <w:rtl/>
+        </w:rPr>
+        <w:t>ים</w:t>
+      </w:r>
+      <w:r>
+        <w:rPr>
+          <w:rFonts w:asciiTheme="minorBidi" w:hAnsiTheme="minorBidi" w:hint="cs"/>
+          <w:sz w:val="24"/>
+          <w:szCs w:val="24"/>
+          <w:rtl/>
+        </w:rPr>
+        <w:t xml:space="preserve"> דבר שאלגוריתמי</w:t>
       </w:r>
       <w:r>
         <w:rPr>
@@ -25088,6 +25667,14 @@
           <w:szCs w:val="24"/>
         </w:rPr>
         <w:t>Local Search</w:t>
+      </w:r>
+      <w:r>
+        <w:rPr>
+          <w:rFonts w:asciiTheme="minorBidi" w:hAnsiTheme="minorBidi"/>
+          <w:sz w:val="24"/>
+          <w:szCs w:val="24"/>
+        </w:rPr>
+        <w:t xml:space="preserve"> </w:t>
       </w:r>
       <w:r>
         <w:rPr>
@@ -25104,19 +25691,51 @@
         <w:bidi/>
         <w:spacing w:line="360" w:lineRule="auto"/>
         <w:rPr>
-          <w:rFonts w:asciiTheme="minorBidi" w:hAnsiTheme="minorBidi"/>
-          <w:sz w:val="24"/>
-          <w:szCs w:val="24"/>
+          <w:rFonts w:asciiTheme="minorBidi" w:hAnsiTheme="minorBidi" w:hint="cs"/>
+          <w:sz w:val="24"/>
+          <w:szCs w:val="24"/>
+          <w:rtl/>
         </w:rPr>
       </w:pPr>
-      <w:r>
-        <w:rPr>
-          <w:rFonts w:asciiTheme="minorBidi" w:hAnsiTheme="minorBidi" w:hint="cs"/>
-          <w:sz w:val="24"/>
-          <w:szCs w:val="24"/>
-          <w:rtl/>
-        </w:rPr>
-        <w:t>נבחין שאם לדוגמה נוריד את הדרישה לקביעת עומס בסמסטר, כמות המצבים האפשריים תגדל מאוד וב-</w:t>
+    </w:p>
+    <w:p>
+      <w:pPr>
+        <w:bidi/>
+        <w:spacing w:line="360" w:lineRule="auto"/>
+        <w:rPr>
+          <w:rFonts w:asciiTheme="minorBidi" w:hAnsiTheme="minorBidi"/>
+          <w:sz w:val="24"/>
+          <w:szCs w:val="24"/>
+          <w:rtl/>
+        </w:rPr>
+      </w:pPr>
+      <w:r>
+        <w:rPr>
+          <w:rFonts w:asciiTheme="minorBidi" w:hAnsiTheme="minorBidi" w:hint="cs"/>
+          <w:sz w:val="24"/>
+          <w:szCs w:val="24"/>
+          <w:rtl/>
+        </w:rPr>
+        <w:lastRenderedPageBreak/>
+        <w:t>כאשר הורדנו את</w:t>
+      </w:r>
+      <w:r>
+        <w:rPr>
+          <w:rFonts w:asciiTheme="minorBidi" w:hAnsiTheme="minorBidi" w:hint="cs"/>
+          <w:sz w:val="24"/>
+          <w:szCs w:val="24"/>
+          <w:rtl/>
+        </w:rPr>
+        <w:t xml:space="preserve"> הדרישה לקביעת עומס בסמסטר,</w:t>
+      </w:r>
+      <w:r>
+        <w:rPr>
+          <w:rFonts w:asciiTheme="minorBidi" w:hAnsiTheme="minorBidi" w:hint="cs"/>
+          <w:sz w:val="24"/>
+          <w:szCs w:val="24"/>
+          <w:rtl/>
+        </w:rPr>
+        <w:t xml:space="preserve"> ראינו שזמן הריצה של </w:t>
       </w:r>
       <w:r>
         <w:rPr>
@@ -25133,7 +25752,357 @@
           <w:szCs w:val="24"/>
           <w:rtl/>
         </w:rPr>
-        <w:t xml:space="preserve"> יהיו הרבה יותר מסלולים לחקור דבר שיוביל לזמן ריצה גבוה יותר.</w:t>
+        <w:t xml:space="preserve"> </w:t>
+      </w:r>
+      <w:r>
+        <w:rPr>
+          <w:rFonts w:asciiTheme="minorBidi" w:hAnsiTheme="minorBidi" w:hint="cs"/>
+          <w:sz w:val="24"/>
+          <w:szCs w:val="24"/>
+          <w:rtl/>
+        </w:rPr>
+        <w:t>גדל משמעותית ברוב המקרים, מכיוון ש</w:t>
+      </w:r>
+      <w:r>
+        <w:rPr>
+          <w:rFonts w:asciiTheme="minorBidi" w:hAnsiTheme="minorBidi" w:hint="cs"/>
+          <w:sz w:val="24"/>
+          <w:szCs w:val="24"/>
+          <w:rtl/>
+        </w:rPr>
+        <w:t xml:space="preserve">כמות המצבים האפשריים </w:t>
+      </w:r>
+      <w:r>
+        <w:rPr>
+          <w:rFonts w:asciiTheme="minorBidi" w:hAnsiTheme="minorBidi" w:hint="cs"/>
+          <w:sz w:val="24"/>
+          <w:szCs w:val="24"/>
+          <w:rtl/>
+        </w:rPr>
+        <w:t>גדלה</w:t>
+      </w:r>
+      <w:r>
+        <w:rPr>
+          <w:rFonts w:asciiTheme="minorBidi" w:hAnsiTheme="minorBidi" w:hint="cs"/>
+          <w:sz w:val="24"/>
+          <w:szCs w:val="24"/>
+          <w:rtl/>
+        </w:rPr>
+        <w:t xml:space="preserve"> מאוד ו</w:t>
+      </w:r>
+      <w:r>
+        <w:rPr>
+          <w:rFonts w:asciiTheme="minorBidi" w:hAnsiTheme="minorBidi" w:hint="cs"/>
+          <w:sz w:val="24"/>
+          <w:szCs w:val="24"/>
+          <w:rtl/>
+        </w:rPr>
+        <w:t>היו הרבה יותר מסלולים לחקור</w:t>
+      </w:r>
+      <w:r>
+        <w:rPr>
+          <w:rFonts w:asciiTheme="minorBidi" w:hAnsiTheme="minorBidi" w:hint="cs"/>
+          <w:sz w:val="24"/>
+          <w:szCs w:val="24"/>
+          <w:rtl/>
+        </w:rPr>
+        <w:t>.</w:t>
+      </w:r>
+    </w:p>
+    <w:p>
+      <w:pPr>
+        <w:bidi/>
+        <w:spacing w:line="360" w:lineRule="auto"/>
+        <w:rPr>
+          <w:rFonts w:asciiTheme="minorBidi" w:hAnsiTheme="minorBidi" w:hint="cs"/>
+          <w:sz w:val="24"/>
+          <w:szCs w:val="24"/>
+          <w:rtl/>
+        </w:rPr>
+      </w:pPr>
+      <w:r>
+        <w:rPr>
+          <w:rFonts w:asciiTheme="minorBidi" w:hAnsiTheme="minorBidi" w:hint="cs"/>
+          <w:sz w:val="24"/>
+          <w:szCs w:val="24"/>
+          <w:rtl/>
+        </w:rPr>
+        <w:t xml:space="preserve">בנוסף, </w:t>
+      </w:r>
+      <w:r>
+        <w:rPr>
+          <w:rFonts w:asciiTheme="minorBidi" w:hAnsiTheme="minorBidi" w:hint="cs"/>
+          <w:sz w:val="24"/>
+          <w:szCs w:val="24"/>
+          <w:rtl/>
+        </w:rPr>
+        <w:t xml:space="preserve">באוניברסיטה בפועל ניתן לחרוג מכמות הנ"ז הדרושה לזכאות לתואר, אך </w:t>
+      </w:r>
+      <w:r>
+        <w:rPr>
+          <w:rFonts w:asciiTheme="minorBidi" w:hAnsiTheme="minorBidi" w:hint="cs"/>
+          <w:sz w:val="24"/>
+          <w:szCs w:val="24"/>
+          <w:rtl/>
+        </w:rPr>
+        <w:t xml:space="preserve">אם נוריד את הדרישה </w:t>
+      </w:r>
+      <w:r>
+        <w:rPr>
+          <w:rFonts w:asciiTheme="minorBidi" w:hAnsiTheme="minorBidi" w:hint="cs"/>
+          <w:sz w:val="24"/>
+          <w:szCs w:val="24"/>
+          <w:rtl/>
+        </w:rPr>
+        <w:t>אצלנו</w:t>
+      </w:r>
+      <w:r>
+        <w:rPr>
+          <w:rFonts w:asciiTheme="minorBidi" w:hAnsiTheme="minorBidi" w:hint="cs"/>
+          <w:sz w:val="24"/>
+          <w:szCs w:val="24"/>
+          <w:rtl/>
+        </w:rPr>
+        <w:t>,</w:t>
+      </w:r>
+      <w:r>
+        <w:rPr>
+          <w:rFonts w:asciiTheme="minorBidi" w:hAnsiTheme="minorBidi" w:hint="cs"/>
+          <w:sz w:val="24"/>
+          <w:szCs w:val="24"/>
+          <w:rtl/>
+        </w:rPr>
+        <w:t xml:space="preserve"> </w:t>
+      </w:r>
+      <w:r>
+        <w:rPr>
+          <w:rFonts w:asciiTheme="minorBidi" w:hAnsiTheme="minorBidi" w:hint="cs"/>
+          <w:sz w:val="24"/>
+          <w:szCs w:val="24"/>
+          <w:rtl/>
+        </w:rPr>
+        <w:t>נצטרך להגדיר פתרון אופטימלי בצורה נרחבת יותר- האם כלל הנ"ז שנלמדו יכנסו לשקלול הממוצע,</w:t>
+      </w:r>
+      <w:r>
+        <w:rPr>
+          <w:rFonts w:asciiTheme="minorBidi" w:hAnsiTheme="minorBidi" w:hint="cs"/>
+          <w:sz w:val="24"/>
+          <w:szCs w:val="24"/>
+          <w:rtl/>
+        </w:rPr>
+        <w:t xml:space="preserve"> התייחסות לקורסי החובה לעומת הבחירה,</w:t>
+      </w:r>
+      <w:r>
+        <w:rPr>
+          <w:rFonts w:asciiTheme="minorBidi" w:hAnsiTheme="minorBidi" w:hint="cs"/>
+          <w:sz w:val="24"/>
+          <w:szCs w:val="24"/>
+          <w:rtl/>
+        </w:rPr>
+        <w:t xml:space="preserve"> וכן איך חישוב פונקציית ה- </w:t>
+      </w:r>
+      <w:r>
+        <w:rPr>
+          <w:rFonts w:asciiTheme="minorBidi" w:hAnsiTheme="minorBidi"/>
+          <w:sz w:val="24"/>
+          <w:szCs w:val="24"/>
+        </w:rPr>
+        <w:t>Cost</w:t>
+      </w:r>
+      <w:r>
+        <w:rPr>
+          <w:rFonts w:asciiTheme="minorBidi" w:hAnsiTheme="minorBidi" w:hint="cs"/>
+          <w:sz w:val="24"/>
+          <w:szCs w:val="24"/>
+          <w:rtl/>
+        </w:rPr>
+        <w:t xml:space="preserve"> יחושב בצורה שונה שכן ב</w:t>
+      </w:r>
+      <w:r>
+        <w:rPr>
+          <w:rFonts w:asciiTheme="minorBidi" w:hAnsiTheme="minorBidi" w:hint="cs"/>
+          <w:sz w:val="24"/>
+          <w:szCs w:val="24"/>
+          <w:rtl/>
+        </w:rPr>
+        <w:t xml:space="preserve">דרך שבה מידלנו את פונקציית ה- </w:t>
+      </w:r>
+      <w:r>
+        <w:rPr>
+          <w:rFonts w:asciiTheme="minorBidi" w:hAnsiTheme="minorBidi"/>
+          <w:sz w:val="24"/>
+          <w:szCs w:val="24"/>
+        </w:rPr>
+        <w:t>Cost</w:t>
+      </w:r>
+      <w:r>
+        <w:rPr>
+          <w:rFonts w:asciiTheme="minorBidi" w:hAnsiTheme="minorBidi" w:hint="cs"/>
+          <w:sz w:val="24"/>
+          <w:szCs w:val="24"/>
+          <w:rtl/>
+        </w:rPr>
+        <w:t>, ה</w:t>
+      </w:r>
+      <w:r>
+        <w:rPr>
+          <w:rFonts w:asciiTheme="minorBidi" w:hAnsiTheme="minorBidi" w:hint="cs"/>
+          <w:sz w:val="24"/>
+          <w:szCs w:val="24"/>
+          <w:rtl/>
+        </w:rPr>
+        <w:t>חישוב של</w:t>
+      </w:r>
+      <w:r>
+        <w:rPr>
+          <w:rFonts w:asciiTheme="minorBidi" w:hAnsiTheme="minorBidi" w:hint="cs"/>
+          <w:sz w:val="24"/>
+          <w:szCs w:val="24"/>
+          <w:rtl/>
+        </w:rPr>
+        <w:t>ה</w:t>
+      </w:r>
+      <w:r>
+        <w:rPr>
+          <w:rFonts w:asciiTheme="minorBidi" w:hAnsiTheme="minorBidi" w:hint="cs"/>
+          <w:sz w:val="24"/>
+          <w:szCs w:val="24"/>
+          <w:rtl/>
+        </w:rPr>
+        <w:t xml:space="preserve"> </w:t>
+      </w:r>
+      <w:r>
+        <w:rPr>
+          <w:rFonts w:asciiTheme="minorBidi" w:hAnsiTheme="minorBidi" w:hint="cs"/>
+          <w:sz w:val="24"/>
+          <w:szCs w:val="24"/>
+          <w:rtl/>
+        </w:rPr>
+        <w:t>משתמש</w:t>
+      </w:r>
+      <w:r>
+        <w:rPr>
+          <w:rFonts w:asciiTheme="minorBidi" w:hAnsiTheme="minorBidi" w:hint="cs"/>
+          <w:sz w:val="24"/>
+          <w:szCs w:val="24"/>
+          <w:rtl/>
+        </w:rPr>
+        <w:t xml:space="preserve"> בערך הנ"ז </w:t>
+      </w:r>
+      <w:r>
+        <w:rPr>
+          <w:rFonts w:asciiTheme="minorBidi" w:hAnsiTheme="minorBidi" w:hint="cs"/>
+          <w:sz w:val="24"/>
+          <w:szCs w:val="24"/>
+          <w:rtl/>
+        </w:rPr>
+        <w:t>של המערכת השלמה, שבמקרה זה לא יהיה ניתן לחזות מראש</w:t>
+      </w:r>
+      <w:r>
+        <w:rPr>
+          <w:rFonts w:asciiTheme="minorBidi" w:hAnsiTheme="minorBidi" w:hint="cs"/>
+          <w:sz w:val="24"/>
+          <w:szCs w:val="24"/>
+          <w:rtl/>
+        </w:rPr>
+        <w:t>.</w:t>
+      </w:r>
+    </w:p>
+    <w:p>
+      <w:pPr>
+        <w:bidi/>
+        <w:spacing w:line="360" w:lineRule="auto"/>
+        <w:rPr>
+          <w:rFonts w:asciiTheme="minorBidi" w:hAnsiTheme="minorBidi"/>
+          <w:sz w:val="24"/>
+          <w:szCs w:val="24"/>
+          <w:rtl/>
+        </w:rPr>
+      </w:pPr>
+      <w:r>
+        <w:rPr>
+          <w:rFonts w:asciiTheme="minorBidi" w:hAnsiTheme="minorBidi" w:hint="cs"/>
+          <w:sz w:val="24"/>
+          <w:szCs w:val="24"/>
+          <w:rtl/>
+        </w:rPr>
+        <w:t>שיטות נוספת לפתרון הבעיה שלנו, שלא נבחרו, יכולות להיות</w:t>
+      </w:r>
+      <w:r>
+        <w:rPr>
+          <w:rFonts w:asciiTheme="minorBidi" w:hAnsiTheme="minorBidi" w:hint="cs"/>
+          <w:sz w:val="24"/>
+          <w:szCs w:val="24"/>
+          <w:rtl/>
+        </w:rPr>
+        <w:t xml:space="preserve"> </w:t>
+      </w:r>
+      <w:r>
+        <w:rPr>
+          <w:rFonts w:asciiTheme="minorBidi" w:hAnsiTheme="minorBidi"/>
+          <w:sz w:val="24"/>
+          <w:szCs w:val="24"/>
+        </w:rPr>
+        <w:t>Genetic Algorithm</w:t>
+      </w:r>
+      <w:r>
+        <w:rPr>
+          <w:rFonts w:asciiTheme="minorBidi" w:hAnsiTheme="minorBidi" w:hint="cs"/>
+          <w:sz w:val="24"/>
+          <w:szCs w:val="24"/>
+          <w:rtl/>
+        </w:rPr>
+        <w:t xml:space="preserve"> שראינו בעבודות קודמות שנעשו בנושא, וכן </w:t>
+      </w:r>
+      <w:r>
+        <w:rPr>
+          <w:rFonts w:asciiTheme="minorBidi" w:hAnsiTheme="minorBidi"/>
+          <w:sz w:val="24"/>
+          <w:szCs w:val="24"/>
+        </w:rPr>
+        <w:t>Reinforcement Learning</w:t>
+      </w:r>
+      <w:r>
+        <w:rPr>
+          <w:rFonts w:asciiTheme="minorBidi" w:hAnsiTheme="minorBidi" w:hint="cs"/>
+          <w:sz w:val="24"/>
+          <w:szCs w:val="24"/>
+          <w:rtl/>
+        </w:rPr>
+        <w:t>.</w:t>
+      </w:r>
+    </w:p>
+    <w:p>
+      <w:pPr>
+        <w:bidi/>
+        <w:spacing w:line="360" w:lineRule="auto"/>
+        <w:rPr>
+          <w:rFonts w:asciiTheme="minorBidi" w:hAnsiTheme="minorBidi"/>
+          <w:sz w:val="24"/>
+          <w:szCs w:val="24"/>
+          <w:rtl/>
+        </w:rPr>
+      </w:pPr>
+    </w:p>
+    <w:p>
+      <w:pPr>
+        <w:bidi/>
+        <w:spacing w:line="360" w:lineRule="auto"/>
+        <w:rPr>
+          <w:rFonts w:asciiTheme="minorBidi" w:hAnsiTheme="minorBidi" w:hint="cs"/>
+          <w:sz w:val="24"/>
+          <w:szCs w:val="24"/>
+          <w:rtl/>
+        </w:rPr>
+      </w:pPr>
+      <w:r>
+        <w:rPr>
+          <w:rFonts w:asciiTheme="minorBidi" w:hAnsiTheme="minorBidi" w:hint="cs"/>
+          <w:sz w:val="24"/>
+          <w:szCs w:val="24"/>
+          <w:rtl/>
+        </w:rPr>
+        <w:t>את הבעיה ניתן להכליל למקסום כל מאפיין שניתן לייצג בטווח [100 ,0].</w:t>
       </w:r>
       <w:r>
         <w:rPr>
@@ -25151,68 +26120,7 @@
           <w:szCs w:val="24"/>
           <w:rtl/>
         </w:rPr>
-        <w:t xml:space="preserve">בנוסף, אם נוריד את הדרישה לכך שיש להגיע לכמות הנ"ז הדרושה לתואר מבלי לעבור אותו, </w:t>
-      </w:r>
-      <w:r>
-        <w:rPr>
-          <w:rFonts w:asciiTheme="minorBidi" w:hAnsiTheme="minorBidi" w:hint="cs"/>
-          <w:sz w:val="24"/>
-          <w:szCs w:val="24"/>
-          <w:rtl/>
-        </w:rPr>
-        <w:lastRenderedPageBreak/>
-        <w:t>מקרה זה נוסיף מצבים מקבלים דבר שיוביל לזמן ריצה נמוך יותר אך יפגע באופטימליות, שכן הצורה שבה אנו מחשבים את ה-</w:t>
-      </w:r>
-      <w:r>
-        <w:rPr>
-          <w:rFonts w:asciiTheme="minorBidi" w:hAnsiTheme="minorBidi"/>
-          <w:sz w:val="24"/>
-          <w:szCs w:val="24"/>
-        </w:rPr>
-        <w:t>Cost</w:t>
-      </w:r>
-      <w:r>
-        <w:rPr>
-          <w:rFonts w:asciiTheme="minorBidi" w:hAnsiTheme="minorBidi" w:hint="cs"/>
-          <w:sz w:val="24"/>
-          <w:szCs w:val="24"/>
-          <w:rtl/>
-        </w:rPr>
-        <w:t xml:space="preserve"> ב-</w:t>
-      </w:r>
-      <w:r>
-        <w:rPr>
-          <w:rFonts w:asciiTheme="minorBidi" w:hAnsiTheme="minorBidi"/>
-          <w:sz w:val="24"/>
-          <w:szCs w:val="24"/>
-        </w:rPr>
-        <w:t>A*</w:t>
-      </w:r>
-      <w:r>
-        <w:rPr>
-          <w:rFonts w:asciiTheme="minorBidi" w:hAnsiTheme="minorBidi" w:hint="cs"/>
-          <w:sz w:val="24"/>
-          <w:szCs w:val="24"/>
-          <w:rtl/>
-        </w:rPr>
-        <w:t xml:space="preserve"> ואת ה-</w:t>
-      </w:r>
-      <w:r>
-        <w:rPr>
-          <w:rFonts w:asciiTheme="minorBidi" w:hAnsiTheme="minorBidi"/>
-          <w:sz w:val="24"/>
-          <w:szCs w:val="24"/>
-        </w:rPr>
-        <w:t>Fitness</w:t>
-      </w:r>
-      <w:r>
-        <w:rPr>
-          <w:rFonts w:asciiTheme="minorBidi" w:hAnsiTheme="minorBidi" w:hint="cs"/>
-          <w:sz w:val="24"/>
-          <w:szCs w:val="24"/>
-          <w:rtl/>
-        </w:rPr>
-        <w:t xml:space="preserve"> בחיפוש מקומי מתייחסת להגעה לנ"ז בדיוק ולכן התוצאה שתתקבל עם המידול הנוכחי שלנו לא בהכרח יהיה אופטימלי.</w:t>
+        <w:t>כך לדוגמה, על ידי דירוג מרצים, נוכל למצוא תוכנית לימודים עם המרצים הטובים ביותר, וכן על ידי דירוג רמת עניין, נוכל למצוא תוכנית לימודים עם הקורסים הכי מעניינים וכן הלאה.</w:t>
       </w:r>
     </w:p>
     <w:sectPr>

</xml_diff>

<commit_message>
Final Video Final Report
</commit_message>
<xml_diff>
--- a/Documents/Report.docx
+++ b/Documents/Report.docx
@@ -174,50 +174,1636 @@
       <w:pPr>
         <w:bidi/>
         <w:spacing w:line="360" w:lineRule="auto"/>
-        <w:ind w:left="720" w:firstLine="720"/>
-        <w:rPr>
-          <w:rFonts w:asciiTheme="minorBidi" w:hAnsiTheme="minorBidi"/>
-          <w:sz w:val="32"/>
-          <w:szCs w:val="32"/>
+        <w:jc w:val="center"/>
+        <w:rPr>
+          <w:rFonts w:asciiTheme="minorBidi" w:hAnsiTheme="minorBidi"/>
+          <w:sz w:val="24"/>
+          <w:szCs w:val="24"/>
           <w:rtl/>
         </w:rPr>
       </w:pPr>
-      <w:r>
-        <w:rPr>
-          <w:rFonts w:asciiTheme="minorBidi" w:hAnsiTheme="minorBidi" w:hint="cs"/>
-          <w:sz w:val="32"/>
-          <w:szCs w:val="32"/>
-          <w:rtl/>
-        </w:rPr>
-        <w:t>**********************תוכן עניינים********************</w:t>
-      </w:r>
+    </w:p>
+    <w:sdt>
+      <w:sdtPr>
+        <w:rPr>
+          <w:rFonts w:asciiTheme="majorBidi" w:hAnsiTheme="majorBidi"/>
+          <w:lang w:val="he-IL"/>
+        </w:rPr>
+        <w:id w:val="1839734205"/>
+        <w:docPartObj>
+          <w:docPartGallery w:val="Table of Contents"/>
+          <w:docPartUnique/>
+        </w:docPartObj>
+      </w:sdtPr>
+      <w:sdtEndPr>
+        <w:rPr>
+          <w:rFonts w:eastAsiaTheme="minorHAnsi"/>
+          <w:color w:val="auto"/>
+          <w:kern w:val="2"/>
+          <w:sz w:val="22"/>
+          <w:szCs w:val="22"/>
+          <w:cs w:val="0"/>
+          <w:lang w:val="en-US"/>
+          <w14:ligatures w14:val="standardContextual"/>
+        </w:rPr>
+      </w:sdtEndPr>
+      <w:sdtContent>
+        <w:p>
+          <w:pPr>
+            <w:pStyle w:val="af7"/>
+            <w:rPr>
+              <w:rFonts w:asciiTheme="majorBidi" w:hAnsiTheme="majorBidi"/>
+            </w:rPr>
+          </w:pPr>
+          <w:r>
+            <w:rPr>
+              <w:rFonts w:asciiTheme="majorBidi" w:hAnsiTheme="majorBidi"/>
+              <w:lang w:val="he-IL"/>
+            </w:rPr>
+            <w:t>תוכן</w:t>
+          </w:r>
+        </w:p>
+        <w:p>
+          <w:pPr>
+            <w:pStyle w:val="TOC1"/>
+            <w:tabs>
+              <w:tab w:val="right" w:leader="dot" w:pos="8630"/>
+            </w:tabs>
+            <w:bidi/>
+            <w:rPr>
+              <w:rFonts w:asciiTheme="majorBidi" w:eastAsiaTheme="minorEastAsia" w:hAnsiTheme="majorBidi" w:cstheme="majorBidi"/>
+              <w:noProof/>
+              <w:sz w:val="24"/>
+              <w:szCs w:val="24"/>
+            </w:rPr>
+          </w:pPr>
+          <w:r>
+            <w:rPr>
+              <w:rFonts w:asciiTheme="majorBidi" w:hAnsiTheme="majorBidi" w:cstheme="majorBidi"/>
+            </w:rPr>
+            <w:fldChar w:fldCharType="begin"/>
+          </w:r>
+          <w:r>
+            <w:rPr>
+              <w:rFonts w:asciiTheme="majorBidi" w:hAnsiTheme="majorBidi" w:cstheme="majorBidi"/>
+            </w:rPr>
+            <w:instrText xml:space="preserve"> TOC \o "1-3" \h \z \u </w:instrText>
+          </w:r>
+          <w:r>
+            <w:rPr>
+              <w:rFonts w:asciiTheme="majorBidi" w:hAnsiTheme="majorBidi" w:cstheme="majorBidi"/>
+            </w:rPr>
+            <w:fldChar w:fldCharType="separate"/>
+          </w:r>
+          <w:hyperlink w:anchor="_Toc177733447" w:history="1">
+            <w:r>
+              <w:rPr>
+                <w:rStyle w:val="Hyperlink"/>
+                <w:rFonts w:asciiTheme="majorBidi" w:hAnsiTheme="majorBidi" w:cstheme="majorBidi"/>
+                <w:noProof/>
+                <w:rtl/>
+              </w:rPr>
+              <w:t>קישור לקוד הפרויקט</w:t>
+            </w:r>
+            <w:r>
+              <w:rPr>
+                <w:rFonts w:asciiTheme="majorBidi" w:hAnsiTheme="majorBidi" w:cstheme="majorBidi"/>
+                <w:noProof/>
+                <w:webHidden/>
+              </w:rPr>
+              <w:tab/>
+            </w:r>
+            <w:r>
+              <w:rPr>
+                <w:rStyle w:val="Hyperlink"/>
+                <w:rFonts w:asciiTheme="majorBidi" w:hAnsiTheme="majorBidi" w:cstheme="majorBidi"/>
+                <w:noProof/>
+                <w:rtl/>
+              </w:rPr>
+              <w:fldChar w:fldCharType="begin"/>
+            </w:r>
+            <w:r>
+              <w:rPr>
+                <w:rFonts w:asciiTheme="majorBidi" w:hAnsiTheme="majorBidi" w:cstheme="majorBidi"/>
+                <w:noProof/>
+                <w:webHidden/>
+              </w:rPr>
+              <w:instrText xml:space="preserve"> PAGEREF _Toc177733447 \h </w:instrText>
+            </w:r>
+            <w:r>
+              <w:rPr>
+                <w:rStyle w:val="Hyperlink"/>
+                <w:rFonts w:asciiTheme="majorBidi" w:hAnsiTheme="majorBidi" w:cstheme="majorBidi"/>
+                <w:noProof/>
+                <w:rtl/>
+              </w:rPr>
+            </w:r>
+            <w:r>
+              <w:rPr>
+                <w:rStyle w:val="Hyperlink"/>
+                <w:rFonts w:asciiTheme="majorBidi" w:hAnsiTheme="majorBidi" w:cstheme="majorBidi"/>
+                <w:noProof/>
+                <w:rtl/>
+              </w:rPr>
+              <w:fldChar w:fldCharType="separate"/>
+            </w:r>
+            <w:r>
+              <w:rPr>
+                <w:rFonts w:asciiTheme="majorBidi" w:hAnsiTheme="majorBidi" w:cstheme="majorBidi"/>
+                <w:noProof/>
+                <w:webHidden/>
+                <w:rtl/>
+              </w:rPr>
+              <w:t>1</w:t>
+            </w:r>
+            <w:r>
+              <w:rPr>
+                <w:rStyle w:val="Hyperlink"/>
+                <w:rFonts w:asciiTheme="majorBidi" w:hAnsiTheme="majorBidi" w:cstheme="majorBidi"/>
+                <w:noProof/>
+                <w:rtl/>
+              </w:rPr>
+              <w:fldChar w:fldCharType="end"/>
+            </w:r>
+          </w:hyperlink>
+        </w:p>
+        <w:p>
+          <w:pPr>
+            <w:pStyle w:val="TOC1"/>
+            <w:tabs>
+              <w:tab w:val="right" w:leader="dot" w:pos="8630"/>
+            </w:tabs>
+            <w:bidi/>
+            <w:rPr>
+              <w:rFonts w:asciiTheme="majorBidi" w:eastAsiaTheme="minorEastAsia" w:hAnsiTheme="majorBidi" w:cstheme="majorBidi"/>
+              <w:noProof/>
+              <w:sz w:val="24"/>
+              <w:szCs w:val="24"/>
+            </w:rPr>
+          </w:pPr>
+          <w:hyperlink w:anchor="_Toc177733448" w:history="1">
+            <w:r>
+              <w:rPr>
+                <w:rStyle w:val="Hyperlink"/>
+                <w:rFonts w:asciiTheme="majorBidi" w:hAnsiTheme="majorBidi" w:cstheme="majorBidi"/>
+                <w:noProof/>
+                <w:rtl/>
+              </w:rPr>
+              <w:t>מבוא</w:t>
+            </w:r>
+            <w:r>
+              <w:rPr>
+                <w:rFonts w:asciiTheme="majorBidi" w:hAnsiTheme="majorBidi" w:cstheme="majorBidi"/>
+                <w:noProof/>
+                <w:webHidden/>
+              </w:rPr>
+              <w:tab/>
+            </w:r>
+            <w:r>
+              <w:rPr>
+                <w:rStyle w:val="Hyperlink"/>
+                <w:rFonts w:asciiTheme="majorBidi" w:hAnsiTheme="majorBidi" w:cstheme="majorBidi"/>
+                <w:noProof/>
+                <w:rtl/>
+              </w:rPr>
+              <w:fldChar w:fldCharType="begin"/>
+            </w:r>
+            <w:r>
+              <w:rPr>
+                <w:rFonts w:asciiTheme="majorBidi" w:hAnsiTheme="majorBidi" w:cstheme="majorBidi"/>
+                <w:noProof/>
+                <w:webHidden/>
+              </w:rPr>
+              <w:instrText xml:space="preserve"> PAGEREF _Toc177733448 \h </w:instrText>
+            </w:r>
+            <w:r>
+              <w:rPr>
+                <w:rStyle w:val="Hyperlink"/>
+                <w:rFonts w:asciiTheme="majorBidi" w:hAnsiTheme="majorBidi" w:cstheme="majorBidi"/>
+                <w:noProof/>
+                <w:rtl/>
+              </w:rPr>
+            </w:r>
+            <w:r>
+              <w:rPr>
+                <w:rStyle w:val="Hyperlink"/>
+                <w:rFonts w:asciiTheme="majorBidi" w:hAnsiTheme="majorBidi" w:cstheme="majorBidi"/>
+                <w:noProof/>
+                <w:rtl/>
+              </w:rPr>
+              <w:fldChar w:fldCharType="separate"/>
+            </w:r>
+            <w:r>
+              <w:rPr>
+                <w:rFonts w:asciiTheme="majorBidi" w:hAnsiTheme="majorBidi" w:cstheme="majorBidi"/>
+                <w:noProof/>
+                <w:webHidden/>
+                <w:rtl/>
+              </w:rPr>
+              <w:t>2</w:t>
+            </w:r>
+            <w:r>
+              <w:rPr>
+                <w:rStyle w:val="Hyperlink"/>
+                <w:rFonts w:asciiTheme="majorBidi" w:hAnsiTheme="majorBidi" w:cstheme="majorBidi"/>
+                <w:noProof/>
+                <w:rtl/>
+              </w:rPr>
+              <w:fldChar w:fldCharType="end"/>
+            </w:r>
+          </w:hyperlink>
+        </w:p>
+        <w:p>
+          <w:pPr>
+            <w:pStyle w:val="TOC1"/>
+            <w:tabs>
+              <w:tab w:val="right" w:leader="dot" w:pos="8630"/>
+            </w:tabs>
+            <w:bidi/>
+            <w:rPr>
+              <w:rFonts w:asciiTheme="majorBidi" w:eastAsiaTheme="minorEastAsia" w:hAnsiTheme="majorBidi" w:cstheme="majorBidi"/>
+              <w:noProof/>
+              <w:sz w:val="24"/>
+              <w:szCs w:val="24"/>
+            </w:rPr>
+          </w:pPr>
+          <w:hyperlink w:anchor="_Toc177733449" w:history="1">
+            <w:r>
+              <w:rPr>
+                <w:rStyle w:val="Hyperlink"/>
+                <w:rFonts w:asciiTheme="majorBidi" w:hAnsiTheme="majorBidi" w:cstheme="majorBidi"/>
+                <w:noProof/>
+                <w:rtl/>
+              </w:rPr>
+              <w:t>עבודה קודמת</w:t>
+            </w:r>
+            <w:r>
+              <w:rPr>
+                <w:rFonts w:asciiTheme="majorBidi" w:hAnsiTheme="majorBidi" w:cstheme="majorBidi"/>
+                <w:noProof/>
+                <w:webHidden/>
+              </w:rPr>
+              <w:tab/>
+            </w:r>
+            <w:r>
+              <w:rPr>
+                <w:rStyle w:val="Hyperlink"/>
+                <w:rFonts w:asciiTheme="majorBidi" w:hAnsiTheme="majorBidi" w:cstheme="majorBidi"/>
+                <w:noProof/>
+                <w:rtl/>
+              </w:rPr>
+              <w:fldChar w:fldCharType="begin"/>
+            </w:r>
+            <w:r>
+              <w:rPr>
+                <w:rFonts w:asciiTheme="majorBidi" w:hAnsiTheme="majorBidi" w:cstheme="majorBidi"/>
+                <w:noProof/>
+                <w:webHidden/>
+              </w:rPr>
+              <w:instrText xml:space="preserve"> PAGEREF _Toc177733449 \h </w:instrText>
+            </w:r>
+            <w:r>
+              <w:rPr>
+                <w:rStyle w:val="Hyperlink"/>
+                <w:rFonts w:asciiTheme="majorBidi" w:hAnsiTheme="majorBidi" w:cstheme="majorBidi"/>
+                <w:noProof/>
+                <w:rtl/>
+              </w:rPr>
+            </w:r>
+            <w:r>
+              <w:rPr>
+                <w:rStyle w:val="Hyperlink"/>
+                <w:rFonts w:asciiTheme="majorBidi" w:hAnsiTheme="majorBidi" w:cstheme="majorBidi"/>
+                <w:noProof/>
+                <w:rtl/>
+              </w:rPr>
+              <w:fldChar w:fldCharType="separate"/>
+            </w:r>
+            <w:r>
+              <w:rPr>
+                <w:rFonts w:asciiTheme="majorBidi" w:hAnsiTheme="majorBidi" w:cstheme="majorBidi"/>
+                <w:noProof/>
+                <w:webHidden/>
+                <w:rtl/>
+              </w:rPr>
+              <w:t>4</w:t>
+            </w:r>
+            <w:r>
+              <w:rPr>
+                <w:rStyle w:val="Hyperlink"/>
+                <w:rFonts w:asciiTheme="majorBidi" w:hAnsiTheme="majorBidi" w:cstheme="majorBidi"/>
+                <w:noProof/>
+                <w:rtl/>
+              </w:rPr>
+              <w:fldChar w:fldCharType="end"/>
+            </w:r>
+          </w:hyperlink>
+        </w:p>
+        <w:p>
+          <w:pPr>
+            <w:pStyle w:val="TOC1"/>
+            <w:tabs>
+              <w:tab w:val="right" w:leader="dot" w:pos="8630"/>
+            </w:tabs>
+            <w:bidi/>
+            <w:rPr>
+              <w:rFonts w:asciiTheme="majorBidi" w:eastAsiaTheme="minorEastAsia" w:hAnsiTheme="majorBidi" w:cstheme="majorBidi"/>
+              <w:noProof/>
+              <w:sz w:val="24"/>
+              <w:szCs w:val="24"/>
+            </w:rPr>
+          </w:pPr>
+          <w:hyperlink w:anchor="_Toc177733450" w:history="1">
+            <w:r>
+              <w:rPr>
+                <w:rStyle w:val="Hyperlink"/>
+                <w:rFonts w:asciiTheme="majorBidi" w:hAnsiTheme="majorBidi" w:cstheme="majorBidi"/>
+                <w:noProof/>
+                <w:rtl/>
+              </w:rPr>
+              <w:t>מתודולוגיה</w:t>
+            </w:r>
+            <w:r>
+              <w:rPr>
+                <w:rFonts w:asciiTheme="majorBidi" w:hAnsiTheme="majorBidi" w:cstheme="majorBidi"/>
+                <w:noProof/>
+                <w:webHidden/>
+              </w:rPr>
+              <w:tab/>
+            </w:r>
+            <w:r>
+              <w:rPr>
+                <w:rStyle w:val="Hyperlink"/>
+                <w:rFonts w:asciiTheme="majorBidi" w:hAnsiTheme="majorBidi" w:cstheme="majorBidi"/>
+                <w:noProof/>
+                <w:rtl/>
+              </w:rPr>
+              <w:fldChar w:fldCharType="begin"/>
+            </w:r>
+            <w:r>
+              <w:rPr>
+                <w:rFonts w:asciiTheme="majorBidi" w:hAnsiTheme="majorBidi" w:cstheme="majorBidi"/>
+                <w:noProof/>
+                <w:webHidden/>
+              </w:rPr>
+              <w:instrText xml:space="preserve"> PAGEREF _Toc177733450 \h </w:instrText>
+            </w:r>
+            <w:r>
+              <w:rPr>
+                <w:rStyle w:val="Hyperlink"/>
+                <w:rFonts w:asciiTheme="majorBidi" w:hAnsiTheme="majorBidi" w:cstheme="majorBidi"/>
+                <w:noProof/>
+                <w:rtl/>
+              </w:rPr>
+            </w:r>
+            <w:r>
+              <w:rPr>
+                <w:rStyle w:val="Hyperlink"/>
+                <w:rFonts w:asciiTheme="majorBidi" w:hAnsiTheme="majorBidi" w:cstheme="majorBidi"/>
+                <w:noProof/>
+                <w:rtl/>
+              </w:rPr>
+              <w:fldChar w:fldCharType="separate"/>
+            </w:r>
+            <w:r>
+              <w:rPr>
+                <w:rFonts w:asciiTheme="majorBidi" w:hAnsiTheme="majorBidi" w:cstheme="majorBidi"/>
+                <w:noProof/>
+                <w:webHidden/>
+                <w:rtl/>
+              </w:rPr>
+              <w:t>6</w:t>
+            </w:r>
+            <w:r>
+              <w:rPr>
+                <w:rStyle w:val="Hyperlink"/>
+                <w:rFonts w:asciiTheme="majorBidi" w:hAnsiTheme="majorBidi" w:cstheme="majorBidi"/>
+                <w:noProof/>
+                <w:rtl/>
+              </w:rPr>
+              <w:fldChar w:fldCharType="end"/>
+            </w:r>
+          </w:hyperlink>
+        </w:p>
+        <w:p>
+          <w:pPr>
+            <w:pStyle w:val="TOC2"/>
+            <w:tabs>
+              <w:tab w:val="right" w:leader="dot" w:pos="8630"/>
+            </w:tabs>
+            <w:bidi/>
+            <w:rPr>
+              <w:rFonts w:asciiTheme="majorBidi" w:eastAsiaTheme="minorEastAsia" w:hAnsiTheme="majorBidi" w:cstheme="majorBidi"/>
+              <w:noProof/>
+              <w:sz w:val="24"/>
+              <w:szCs w:val="24"/>
+            </w:rPr>
+          </w:pPr>
+          <w:hyperlink w:anchor="_Toc177733451" w:history="1">
+            <w:r>
+              <w:rPr>
+                <w:rStyle w:val="Hyperlink"/>
+                <w:rFonts w:asciiTheme="majorBidi" w:hAnsiTheme="majorBidi" w:cstheme="majorBidi"/>
+                <w:noProof/>
+                <w:rtl/>
+              </w:rPr>
+              <w:t>חיפוש מקומי</w:t>
+            </w:r>
+            <w:r>
+              <w:rPr>
+                <w:rFonts w:asciiTheme="majorBidi" w:hAnsiTheme="majorBidi" w:cstheme="majorBidi"/>
+                <w:noProof/>
+                <w:webHidden/>
+              </w:rPr>
+              <w:tab/>
+            </w:r>
+            <w:r>
+              <w:rPr>
+                <w:rStyle w:val="Hyperlink"/>
+                <w:rFonts w:asciiTheme="majorBidi" w:hAnsiTheme="majorBidi" w:cstheme="majorBidi"/>
+                <w:noProof/>
+                <w:rtl/>
+              </w:rPr>
+              <w:fldChar w:fldCharType="begin"/>
+            </w:r>
+            <w:r>
+              <w:rPr>
+                <w:rFonts w:asciiTheme="majorBidi" w:hAnsiTheme="majorBidi" w:cstheme="majorBidi"/>
+                <w:noProof/>
+                <w:webHidden/>
+              </w:rPr>
+              <w:instrText xml:space="preserve"> PAGEREF _Toc177733451 \h </w:instrText>
+            </w:r>
+            <w:r>
+              <w:rPr>
+                <w:rStyle w:val="Hyperlink"/>
+                <w:rFonts w:asciiTheme="majorBidi" w:hAnsiTheme="majorBidi" w:cstheme="majorBidi"/>
+                <w:noProof/>
+                <w:rtl/>
+              </w:rPr>
+            </w:r>
+            <w:r>
+              <w:rPr>
+                <w:rStyle w:val="Hyperlink"/>
+                <w:rFonts w:asciiTheme="majorBidi" w:hAnsiTheme="majorBidi" w:cstheme="majorBidi"/>
+                <w:noProof/>
+                <w:rtl/>
+              </w:rPr>
+              <w:fldChar w:fldCharType="separate"/>
+            </w:r>
+            <w:r>
+              <w:rPr>
+                <w:rFonts w:asciiTheme="majorBidi" w:hAnsiTheme="majorBidi" w:cstheme="majorBidi"/>
+                <w:noProof/>
+                <w:webHidden/>
+                <w:rtl/>
+              </w:rPr>
+              <w:t>6</w:t>
+            </w:r>
+            <w:r>
+              <w:rPr>
+                <w:rStyle w:val="Hyperlink"/>
+                <w:rFonts w:asciiTheme="majorBidi" w:hAnsiTheme="majorBidi" w:cstheme="majorBidi"/>
+                <w:noProof/>
+                <w:rtl/>
+              </w:rPr>
+              <w:fldChar w:fldCharType="end"/>
+            </w:r>
+          </w:hyperlink>
+        </w:p>
+        <w:p>
+          <w:pPr>
+            <w:pStyle w:val="TOC2"/>
+            <w:tabs>
+              <w:tab w:val="right" w:leader="dot" w:pos="8630"/>
+            </w:tabs>
+            <w:bidi/>
+            <w:rPr>
+              <w:rFonts w:asciiTheme="majorBidi" w:eastAsiaTheme="minorEastAsia" w:hAnsiTheme="majorBidi" w:cstheme="majorBidi"/>
+              <w:noProof/>
+              <w:sz w:val="24"/>
+              <w:szCs w:val="24"/>
+            </w:rPr>
+          </w:pPr>
+          <w:hyperlink w:anchor="_Toc177733452" w:history="1">
+            <w:r>
+              <w:rPr>
+                <w:rStyle w:val="Hyperlink"/>
+                <w:rFonts w:asciiTheme="majorBidi" w:hAnsiTheme="majorBidi" w:cstheme="majorBidi"/>
+                <w:noProof/>
+                <w:rtl/>
+              </w:rPr>
+              <w:t>חיפוש בגרף</w:t>
+            </w:r>
+            <w:r>
+              <w:rPr>
+                <w:rFonts w:asciiTheme="majorBidi" w:hAnsiTheme="majorBidi" w:cstheme="majorBidi"/>
+                <w:noProof/>
+                <w:webHidden/>
+              </w:rPr>
+              <w:tab/>
+            </w:r>
+            <w:r>
+              <w:rPr>
+                <w:rStyle w:val="Hyperlink"/>
+                <w:rFonts w:asciiTheme="majorBidi" w:hAnsiTheme="majorBidi" w:cstheme="majorBidi"/>
+                <w:noProof/>
+                <w:rtl/>
+              </w:rPr>
+              <w:fldChar w:fldCharType="begin"/>
+            </w:r>
+            <w:r>
+              <w:rPr>
+                <w:rFonts w:asciiTheme="majorBidi" w:hAnsiTheme="majorBidi" w:cstheme="majorBidi"/>
+                <w:noProof/>
+                <w:webHidden/>
+              </w:rPr>
+              <w:instrText xml:space="preserve"> PAGEREF _Toc177733452 \h </w:instrText>
+            </w:r>
+            <w:r>
+              <w:rPr>
+                <w:rStyle w:val="Hyperlink"/>
+                <w:rFonts w:asciiTheme="majorBidi" w:hAnsiTheme="majorBidi" w:cstheme="majorBidi"/>
+                <w:noProof/>
+                <w:rtl/>
+              </w:rPr>
+            </w:r>
+            <w:r>
+              <w:rPr>
+                <w:rStyle w:val="Hyperlink"/>
+                <w:rFonts w:asciiTheme="majorBidi" w:hAnsiTheme="majorBidi" w:cstheme="majorBidi"/>
+                <w:noProof/>
+                <w:rtl/>
+              </w:rPr>
+              <w:fldChar w:fldCharType="separate"/>
+            </w:r>
+            <w:r>
+              <w:rPr>
+                <w:rFonts w:asciiTheme="majorBidi" w:hAnsiTheme="majorBidi" w:cstheme="majorBidi"/>
+                <w:noProof/>
+                <w:webHidden/>
+                <w:rtl/>
+              </w:rPr>
+              <w:t>7</w:t>
+            </w:r>
+            <w:r>
+              <w:rPr>
+                <w:rStyle w:val="Hyperlink"/>
+                <w:rFonts w:asciiTheme="majorBidi" w:hAnsiTheme="majorBidi" w:cstheme="majorBidi"/>
+                <w:noProof/>
+                <w:rtl/>
+              </w:rPr>
+              <w:fldChar w:fldCharType="end"/>
+            </w:r>
+          </w:hyperlink>
+        </w:p>
+        <w:p>
+          <w:pPr>
+            <w:pStyle w:val="TOC2"/>
+            <w:tabs>
+              <w:tab w:val="right" w:leader="dot" w:pos="8630"/>
+            </w:tabs>
+            <w:bidi/>
+            <w:rPr>
+              <w:rFonts w:asciiTheme="majorBidi" w:eastAsiaTheme="minorEastAsia" w:hAnsiTheme="majorBidi" w:cstheme="majorBidi"/>
+              <w:noProof/>
+              <w:sz w:val="24"/>
+              <w:szCs w:val="24"/>
+            </w:rPr>
+          </w:pPr>
+          <w:hyperlink w:anchor="_Toc177733453" w:history="1">
+            <w:r>
+              <w:rPr>
+                <w:rStyle w:val="Hyperlink"/>
+                <w:rFonts w:asciiTheme="majorBidi" w:hAnsiTheme="majorBidi" w:cstheme="majorBidi"/>
+                <w:noProof/>
+                <w:rtl/>
+              </w:rPr>
+              <w:t>הערכת התוצאות (של שתי שיטות הפתרון)</w:t>
+            </w:r>
+            <w:r>
+              <w:rPr>
+                <w:rFonts w:asciiTheme="majorBidi" w:hAnsiTheme="majorBidi" w:cstheme="majorBidi"/>
+                <w:noProof/>
+                <w:webHidden/>
+              </w:rPr>
+              <w:tab/>
+            </w:r>
+            <w:r>
+              <w:rPr>
+                <w:rStyle w:val="Hyperlink"/>
+                <w:rFonts w:asciiTheme="majorBidi" w:hAnsiTheme="majorBidi" w:cstheme="majorBidi"/>
+                <w:noProof/>
+                <w:rtl/>
+              </w:rPr>
+              <w:fldChar w:fldCharType="begin"/>
+            </w:r>
+            <w:r>
+              <w:rPr>
+                <w:rFonts w:asciiTheme="majorBidi" w:hAnsiTheme="majorBidi" w:cstheme="majorBidi"/>
+                <w:noProof/>
+                <w:webHidden/>
+              </w:rPr>
+              <w:instrText xml:space="preserve"> PAGEREF _Toc177733453 \h </w:instrText>
+            </w:r>
+            <w:r>
+              <w:rPr>
+                <w:rStyle w:val="Hyperlink"/>
+                <w:rFonts w:asciiTheme="majorBidi" w:hAnsiTheme="majorBidi" w:cstheme="majorBidi"/>
+                <w:noProof/>
+                <w:rtl/>
+              </w:rPr>
+            </w:r>
+            <w:r>
+              <w:rPr>
+                <w:rStyle w:val="Hyperlink"/>
+                <w:rFonts w:asciiTheme="majorBidi" w:hAnsiTheme="majorBidi" w:cstheme="majorBidi"/>
+                <w:noProof/>
+                <w:rtl/>
+              </w:rPr>
+              <w:fldChar w:fldCharType="separate"/>
+            </w:r>
+            <w:r>
+              <w:rPr>
+                <w:rFonts w:asciiTheme="majorBidi" w:hAnsiTheme="majorBidi" w:cstheme="majorBidi"/>
+                <w:noProof/>
+                <w:webHidden/>
+                <w:rtl/>
+              </w:rPr>
+              <w:t>7</w:t>
+            </w:r>
+            <w:r>
+              <w:rPr>
+                <w:rStyle w:val="Hyperlink"/>
+                <w:rFonts w:asciiTheme="majorBidi" w:hAnsiTheme="majorBidi" w:cstheme="majorBidi"/>
+                <w:noProof/>
+                <w:rtl/>
+              </w:rPr>
+              <w:fldChar w:fldCharType="end"/>
+            </w:r>
+          </w:hyperlink>
+        </w:p>
+        <w:p>
+          <w:pPr>
+            <w:pStyle w:val="TOC2"/>
+            <w:tabs>
+              <w:tab w:val="right" w:leader="dot" w:pos="8630"/>
+            </w:tabs>
+            <w:bidi/>
+            <w:rPr>
+              <w:rFonts w:asciiTheme="majorBidi" w:eastAsiaTheme="minorEastAsia" w:hAnsiTheme="majorBidi" w:cstheme="majorBidi"/>
+              <w:noProof/>
+              <w:sz w:val="24"/>
+              <w:szCs w:val="24"/>
+            </w:rPr>
+          </w:pPr>
+          <w:hyperlink w:anchor="_Toc177733454" w:history="1">
+            <w:r>
+              <w:rPr>
+                <w:rStyle w:val="Hyperlink"/>
+                <w:rFonts w:asciiTheme="majorBidi" w:hAnsiTheme="majorBidi" w:cstheme="majorBidi"/>
+                <w:noProof/>
+                <w:rtl/>
+              </w:rPr>
+              <w:t>הנחות (של שתי שיטות הפתרון)</w:t>
+            </w:r>
+            <w:r>
+              <w:rPr>
+                <w:rFonts w:asciiTheme="majorBidi" w:hAnsiTheme="majorBidi" w:cstheme="majorBidi"/>
+                <w:noProof/>
+                <w:webHidden/>
+              </w:rPr>
+              <w:tab/>
+            </w:r>
+            <w:r>
+              <w:rPr>
+                <w:rStyle w:val="Hyperlink"/>
+                <w:rFonts w:asciiTheme="majorBidi" w:hAnsiTheme="majorBidi" w:cstheme="majorBidi"/>
+                <w:noProof/>
+                <w:rtl/>
+              </w:rPr>
+              <w:fldChar w:fldCharType="begin"/>
+            </w:r>
+            <w:r>
+              <w:rPr>
+                <w:rFonts w:asciiTheme="majorBidi" w:hAnsiTheme="majorBidi" w:cstheme="majorBidi"/>
+                <w:noProof/>
+                <w:webHidden/>
+              </w:rPr>
+              <w:instrText xml:space="preserve"> PAGEREF _Toc177733454 \h </w:instrText>
+            </w:r>
+            <w:r>
+              <w:rPr>
+                <w:rStyle w:val="Hyperlink"/>
+                <w:rFonts w:asciiTheme="majorBidi" w:hAnsiTheme="majorBidi" w:cstheme="majorBidi"/>
+                <w:noProof/>
+                <w:rtl/>
+              </w:rPr>
+            </w:r>
+            <w:r>
+              <w:rPr>
+                <w:rStyle w:val="Hyperlink"/>
+                <w:rFonts w:asciiTheme="majorBidi" w:hAnsiTheme="majorBidi" w:cstheme="majorBidi"/>
+                <w:noProof/>
+                <w:rtl/>
+              </w:rPr>
+              <w:fldChar w:fldCharType="separate"/>
+            </w:r>
+            <w:r>
+              <w:rPr>
+                <w:rFonts w:asciiTheme="majorBidi" w:hAnsiTheme="majorBidi" w:cstheme="majorBidi"/>
+                <w:noProof/>
+                <w:webHidden/>
+                <w:rtl/>
+              </w:rPr>
+              <w:t>8</w:t>
+            </w:r>
+            <w:r>
+              <w:rPr>
+                <w:rStyle w:val="Hyperlink"/>
+                <w:rFonts w:asciiTheme="majorBidi" w:hAnsiTheme="majorBidi" w:cstheme="majorBidi"/>
+                <w:noProof/>
+                <w:rtl/>
+              </w:rPr>
+              <w:fldChar w:fldCharType="end"/>
+            </w:r>
+          </w:hyperlink>
+        </w:p>
+        <w:p>
+          <w:pPr>
+            <w:pStyle w:val="TOC1"/>
+            <w:tabs>
+              <w:tab w:val="right" w:leader="dot" w:pos="8630"/>
+            </w:tabs>
+            <w:bidi/>
+            <w:rPr>
+              <w:rFonts w:asciiTheme="majorBidi" w:eastAsiaTheme="minorEastAsia" w:hAnsiTheme="majorBidi" w:cstheme="majorBidi"/>
+              <w:noProof/>
+              <w:sz w:val="24"/>
+              <w:szCs w:val="24"/>
+            </w:rPr>
+          </w:pPr>
+          <w:hyperlink w:anchor="_Toc177733455" w:history="1">
+            <w:r>
+              <w:rPr>
+                <w:rStyle w:val="Hyperlink"/>
+                <w:rFonts w:asciiTheme="majorBidi" w:hAnsiTheme="majorBidi" w:cstheme="majorBidi"/>
+                <w:noProof/>
+                <w:rtl/>
+              </w:rPr>
+              <w:t>תוצאות</w:t>
+            </w:r>
+            <w:r>
+              <w:rPr>
+                <w:rFonts w:asciiTheme="majorBidi" w:hAnsiTheme="majorBidi" w:cstheme="majorBidi"/>
+                <w:noProof/>
+                <w:webHidden/>
+              </w:rPr>
+              <w:tab/>
+            </w:r>
+            <w:r>
+              <w:rPr>
+                <w:rStyle w:val="Hyperlink"/>
+                <w:rFonts w:asciiTheme="majorBidi" w:hAnsiTheme="majorBidi" w:cstheme="majorBidi"/>
+                <w:noProof/>
+                <w:rtl/>
+              </w:rPr>
+              <w:fldChar w:fldCharType="begin"/>
+            </w:r>
+            <w:r>
+              <w:rPr>
+                <w:rFonts w:asciiTheme="majorBidi" w:hAnsiTheme="majorBidi" w:cstheme="majorBidi"/>
+                <w:noProof/>
+                <w:webHidden/>
+              </w:rPr>
+              <w:instrText xml:space="preserve"> PAGEREF _Toc177733455 \h </w:instrText>
+            </w:r>
+            <w:r>
+              <w:rPr>
+                <w:rStyle w:val="Hyperlink"/>
+                <w:rFonts w:asciiTheme="majorBidi" w:hAnsiTheme="majorBidi" w:cstheme="majorBidi"/>
+                <w:noProof/>
+                <w:rtl/>
+              </w:rPr>
+            </w:r>
+            <w:r>
+              <w:rPr>
+                <w:rStyle w:val="Hyperlink"/>
+                <w:rFonts w:asciiTheme="majorBidi" w:hAnsiTheme="majorBidi" w:cstheme="majorBidi"/>
+                <w:noProof/>
+                <w:rtl/>
+              </w:rPr>
+              <w:fldChar w:fldCharType="separate"/>
+            </w:r>
+            <w:r>
+              <w:rPr>
+                <w:rFonts w:asciiTheme="majorBidi" w:hAnsiTheme="majorBidi" w:cstheme="majorBidi"/>
+                <w:noProof/>
+                <w:webHidden/>
+                <w:rtl/>
+              </w:rPr>
+              <w:t>9</w:t>
+            </w:r>
+            <w:r>
+              <w:rPr>
+                <w:rStyle w:val="Hyperlink"/>
+                <w:rFonts w:asciiTheme="majorBidi" w:hAnsiTheme="majorBidi" w:cstheme="majorBidi"/>
+                <w:noProof/>
+                <w:rtl/>
+              </w:rPr>
+              <w:fldChar w:fldCharType="end"/>
+            </w:r>
+          </w:hyperlink>
+        </w:p>
+        <w:p>
+          <w:pPr>
+            <w:pStyle w:val="TOC2"/>
+            <w:tabs>
+              <w:tab w:val="right" w:leader="dot" w:pos="8630"/>
+            </w:tabs>
+            <w:bidi/>
+            <w:rPr>
+              <w:rFonts w:asciiTheme="majorBidi" w:eastAsiaTheme="minorEastAsia" w:hAnsiTheme="majorBidi" w:cstheme="majorBidi"/>
+              <w:noProof/>
+              <w:sz w:val="24"/>
+              <w:szCs w:val="24"/>
+            </w:rPr>
+          </w:pPr>
+          <w:hyperlink w:anchor="_Toc177733456" w:history="1">
+            <w:r>
+              <w:rPr>
+                <w:rStyle w:val="Hyperlink"/>
+                <w:rFonts w:asciiTheme="majorBidi" w:hAnsiTheme="majorBidi" w:cstheme="majorBidi"/>
+                <w:noProof/>
+                <w:rtl/>
+              </w:rPr>
+              <w:t>חיפוש מקומי</w:t>
+            </w:r>
+            <w:r>
+              <w:rPr>
+                <w:rFonts w:asciiTheme="majorBidi" w:hAnsiTheme="majorBidi" w:cstheme="majorBidi"/>
+                <w:noProof/>
+                <w:webHidden/>
+              </w:rPr>
+              <w:tab/>
+            </w:r>
+            <w:r>
+              <w:rPr>
+                <w:rStyle w:val="Hyperlink"/>
+                <w:rFonts w:asciiTheme="majorBidi" w:hAnsiTheme="majorBidi" w:cstheme="majorBidi"/>
+                <w:noProof/>
+                <w:rtl/>
+              </w:rPr>
+              <w:fldChar w:fldCharType="begin"/>
+            </w:r>
+            <w:r>
+              <w:rPr>
+                <w:rFonts w:asciiTheme="majorBidi" w:hAnsiTheme="majorBidi" w:cstheme="majorBidi"/>
+                <w:noProof/>
+                <w:webHidden/>
+              </w:rPr>
+              <w:instrText xml:space="preserve"> PAGEREF _Toc177733456 \h </w:instrText>
+            </w:r>
+            <w:r>
+              <w:rPr>
+                <w:rStyle w:val="Hyperlink"/>
+                <w:rFonts w:asciiTheme="majorBidi" w:hAnsiTheme="majorBidi" w:cstheme="majorBidi"/>
+                <w:noProof/>
+                <w:rtl/>
+              </w:rPr>
+            </w:r>
+            <w:r>
+              <w:rPr>
+                <w:rStyle w:val="Hyperlink"/>
+                <w:rFonts w:asciiTheme="majorBidi" w:hAnsiTheme="majorBidi" w:cstheme="majorBidi"/>
+                <w:noProof/>
+                <w:rtl/>
+              </w:rPr>
+              <w:fldChar w:fldCharType="separate"/>
+            </w:r>
+            <w:r>
+              <w:rPr>
+                <w:rFonts w:asciiTheme="majorBidi" w:hAnsiTheme="majorBidi" w:cstheme="majorBidi"/>
+                <w:noProof/>
+                <w:webHidden/>
+                <w:rtl/>
+              </w:rPr>
+              <w:t>9</w:t>
+            </w:r>
+            <w:r>
+              <w:rPr>
+                <w:rStyle w:val="Hyperlink"/>
+                <w:rFonts w:asciiTheme="majorBidi" w:hAnsiTheme="majorBidi" w:cstheme="majorBidi"/>
+                <w:noProof/>
+                <w:rtl/>
+              </w:rPr>
+              <w:fldChar w:fldCharType="end"/>
+            </w:r>
+          </w:hyperlink>
+        </w:p>
+        <w:p>
+          <w:pPr>
+            <w:pStyle w:val="TOC3"/>
+            <w:tabs>
+              <w:tab w:val="right" w:leader="dot" w:pos="8630"/>
+            </w:tabs>
+            <w:bidi/>
+            <w:rPr>
+              <w:rFonts w:asciiTheme="majorBidi" w:eastAsiaTheme="minorEastAsia" w:hAnsiTheme="majorBidi" w:cstheme="majorBidi"/>
+              <w:noProof/>
+              <w:sz w:val="24"/>
+              <w:szCs w:val="24"/>
+            </w:rPr>
+          </w:pPr>
+          <w:hyperlink w:anchor="_Toc177733457" w:history="1">
+            <w:r>
+              <w:rPr>
+                <w:rStyle w:val="Hyperlink"/>
+                <w:rFonts w:asciiTheme="majorBidi" w:hAnsiTheme="majorBidi" w:cstheme="majorBidi"/>
+                <w:noProof/>
+                <w:rtl/>
+              </w:rPr>
+              <w:t>השוואות זמני הריצה</w:t>
+            </w:r>
+            <w:r>
+              <w:rPr>
+                <w:rFonts w:asciiTheme="majorBidi" w:hAnsiTheme="majorBidi" w:cstheme="majorBidi"/>
+                <w:noProof/>
+                <w:webHidden/>
+              </w:rPr>
+              <w:tab/>
+            </w:r>
+            <w:r>
+              <w:rPr>
+                <w:rStyle w:val="Hyperlink"/>
+                <w:rFonts w:asciiTheme="majorBidi" w:hAnsiTheme="majorBidi" w:cstheme="majorBidi"/>
+                <w:noProof/>
+                <w:rtl/>
+              </w:rPr>
+              <w:fldChar w:fldCharType="begin"/>
+            </w:r>
+            <w:r>
+              <w:rPr>
+                <w:rFonts w:asciiTheme="majorBidi" w:hAnsiTheme="majorBidi" w:cstheme="majorBidi"/>
+                <w:noProof/>
+                <w:webHidden/>
+              </w:rPr>
+              <w:instrText xml:space="preserve"> PAGEREF _Toc177733457 \h </w:instrText>
+            </w:r>
+            <w:r>
+              <w:rPr>
+                <w:rStyle w:val="Hyperlink"/>
+                <w:rFonts w:asciiTheme="majorBidi" w:hAnsiTheme="majorBidi" w:cstheme="majorBidi"/>
+                <w:noProof/>
+                <w:rtl/>
+              </w:rPr>
+            </w:r>
+            <w:r>
+              <w:rPr>
+                <w:rStyle w:val="Hyperlink"/>
+                <w:rFonts w:asciiTheme="majorBidi" w:hAnsiTheme="majorBidi" w:cstheme="majorBidi"/>
+                <w:noProof/>
+                <w:rtl/>
+              </w:rPr>
+              <w:fldChar w:fldCharType="separate"/>
+            </w:r>
+            <w:r>
+              <w:rPr>
+                <w:rFonts w:asciiTheme="majorBidi" w:hAnsiTheme="majorBidi" w:cstheme="majorBidi"/>
+                <w:noProof/>
+                <w:webHidden/>
+                <w:rtl/>
+              </w:rPr>
+              <w:t>10</w:t>
+            </w:r>
+            <w:r>
+              <w:rPr>
+                <w:rStyle w:val="Hyperlink"/>
+                <w:rFonts w:asciiTheme="majorBidi" w:hAnsiTheme="majorBidi" w:cstheme="majorBidi"/>
+                <w:noProof/>
+                <w:rtl/>
+              </w:rPr>
+              <w:fldChar w:fldCharType="end"/>
+            </w:r>
+          </w:hyperlink>
+        </w:p>
+        <w:p>
+          <w:pPr>
+            <w:pStyle w:val="TOC3"/>
+            <w:tabs>
+              <w:tab w:val="right" w:leader="dot" w:pos="8630"/>
+            </w:tabs>
+            <w:bidi/>
+            <w:rPr>
+              <w:rFonts w:asciiTheme="majorBidi" w:eastAsiaTheme="minorEastAsia" w:hAnsiTheme="majorBidi" w:cstheme="majorBidi"/>
+              <w:noProof/>
+              <w:sz w:val="24"/>
+              <w:szCs w:val="24"/>
+            </w:rPr>
+          </w:pPr>
+          <w:hyperlink w:anchor="_Toc177733458" w:history="1">
+            <w:r>
+              <w:rPr>
+                <w:rStyle w:val="Hyperlink"/>
+                <w:rFonts w:asciiTheme="majorBidi" w:hAnsiTheme="majorBidi" w:cstheme="majorBidi"/>
+                <w:noProof/>
+                <w:rtl/>
+              </w:rPr>
+              <w:t>השוואות הממוצעים ויחס החוקיות</w:t>
+            </w:r>
+            <w:r>
+              <w:rPr>
+                <w:rFonts w:asciiTheme="majorBidi" w:hAnsiTheme="majorBidi" w:cstheme="majorBidi"/>
+                <w:noProof/>
+                <w:webHidden/>
+              </w:rPr>
+              <w:tab/>
+            </w:r>
+            <w:r>
+              <w:rPr>
+                <w:rStyle w:val="Hyperlink"/>
+                <w:rFonts w:asciiTheme="majorBidi" w:hAnsiTheme="majorBidi" w:cstheme="majorBidi"/>
+                <w:noProof/>
+                <w:rtl/>
+              </w:rPr>
+              <w:fldChar w:fldCharType="begin"/>
+            </w:r>
+            <w:r>
+              <w:rPr>
+                <w:rFonts w:asciiTheme="majorBidi" w:hAnsiTheme="majorBidi" w:cstheme="majorBidi"/>
+                <w:noProof/>
+                <w:webHidden/>
+              </w:rPr>
+              <w:instrText xml:space="preserve"> PAGEREF _Toc177733458 \h </w:instrText>
+            </w:r>
+            <w:r>
+              <w:rPr>
+                <w:rStyle w:val="Hyperlink"/>
+                <w:rFonts w:asciiTheme="majorBidi" w:hAnsiTheme="majorBidi" w:cstheme="majorBidi"/>
+                <w:noProof/>
+                <w:rtl/>
+              </w:rPr>
+            </w:r>
+            <w:r>
+              <w:rPr>
+                <w:rStyle w:val="Hyperlink"/>
+                <w:rFonts w:asciiTheme="majorBidi" w:hAnsiTheme="majorBidi" w:cstheme="majorBidi"/>
+                <w:noProof/>
+                <w:rtl/>
+              </w:rPr>
+              <w:fldChar w:fldCharType="separate"/>
+            </w:r>
+            <w:r>
+              <w:rPr>
+                <w:rFonts w:asciiTheme="majorBidi" w:hAnsiTheme="majorBidi" w:cstheme="majorBidi"/>
+                <w:noProof/>
+                <w:webHidden/>
+                <w:rtl/>
+              </w:rPr>
+              <w:t>12</w:t>
+            </w:r>
+            <w:r>
+              <w:rPr>
+                <w:rStyle w:val="Hyperlink"/>
+                <w:rFonts w:asciiTheme="majorBidi" w:hAnsiTheme="majorBidi" w:cstheme="majorBidi"/>
+                <w:noProof/>
+                <w:rtl/>
+              </w:rPr>
+              <w:fldChar w:fldCharType="end"/>
+            </w:r>
+          </w:hyperlink>
+        </w:p>
+        <w:p>
+          <w:pPr>
+            <w:pStyle w:val="TOC2"/>
+            <w:tabs>
+              <w:tab w:val="right" w:leader="dot" w:pos="8630"/>
+            </w:tabs>
+            <w:bidi/>
+            <w:rPr>
+              <w:rFonts w:asciiTheme="majorBidi" w:eastAsiaTheme="minorEastAsia" w:hAnsiTheme="majorBidi" w:cstheme="majorBidi"/>
+              <w:noProof/>
+              <w:sz w:val="24"/>
+              <w:szCs w:val="24"/>
+            </w:rPr>
+          </w:pPr>
+          <w:hyperlink w:anchor="_Toc177733459" w:history="1">
+            <w:r>
+              <w:rPr>
+                <w:rStyle w:val="Hyperlink"/>
+                <w:rFonts w:asciiTheme="majorBidi" w:hAnsiTheme="majorBidi" w:cstheme="majorBidi"/>
+                <w:noProof/>
+                <w:rtl/>
+              </w:rPr>
+              <w:t>חיפוש בגרף</w:t>
+            </w:r>
+            <w:r>
+              <w:rPr>
+                <w:rFonts w:asciiTheme="majorBidi" w:hAnsiTheme="majorBidi" w:cstheme="majorBidi"/>
+                <w:noProof/>
+                <w:webHidden/>
+              </w:rPr>
+              <w:tab/>
+            </w:r>
+            <w:r>
+              <w:rPr>
+                <w:rStyle w:val="Hyperlink"/>
+                <w:rFonts w:asciiTheme="majorBidi" w:hAnsiTheme="majorBidi" w:cstheme="majorBidi"/>
+                <w:noProof/>
+                <w:rtl/>
+              </w:rPr>
+              <w:fldChar w:fldCharType="begin"/>
+            </w:r>
+            <w:r>
+              <w:rPr>
+                <w:rFonts w:asciiTheme="majorBidi" w:hAnsiTheme="majorBidi" w:cstheme="majorBidi"/>
+                <w:noProof/>
+                <w:webHidden/>
+              </w:rPr>
+              <w:instrText xml:space="preserve"> PAGEREF _Toc177733459 \h </w:instrText>
+            </w:r>
+            <w:r>
+              <w:rPr>
+                <w:rStyle w:val="Hyperlink"/>
+                <w:rFonts w:asciiTheme="majorBidi" w:hAnsiTheme="majorBidi" w:cstheme="majorBidi"/>
+                <w:noProof/>
+                <w:rtl/>
+              </w:rPr>
+            </w:r>
+            <w:r>
+              <w:rPr>
+                <w:rStyle w:val="Hyperlink"/>
+                <w:rFonts w:asciiTheme="majorBidi" w:hAnsiTheme="majorBidi" w:cstheme="majorBidi"/>
+                <w:noProof/>
+                <w:rtl/>
+              </w:rPr>
+              <w:fldChar w:fldCharType="separate"/>
+            </w:r>
+            <w:r>
+              <w:rPr>
+                <w:rFonts w:asciiTheme="majorBidi" w:hAnsiTheme="majorBidi" w:cstheme="majorBidi"/>
+                <w:noProof/>
+                <w:webHidden/>
+                <w:rtl/>
+              </w:rPr>
+              <w:t>15</w:t>
+            </w:r>
+            <w:r>
+              <w:rPr>
+                <w:rStyle w:val="Hyperlink"/>
+                <w:rFonts w:asciiTheme="majorBidi" w:hAnsiTheme="majorBidi" w:cstheme="majorBidi"/>
+                <w:noProof/>
+                <w:rtl/>
+              </w:rPr>
+              <w:fldChar w:fldCharType="end"/>
+            </w:r>
+          </w:hyperlink>
+        </w:p>
+        <w:p>
+          <w:pPr>
+            <w:pStyle w:val="TOC3"/>
+            <w:tabs>
+              <w:tab w:val="right" w:leader="dot" w:pos="8630"/>
+            </w:tabs>
+            <w:bidi/>
+            <w:rPr>
+              <w:rFonts w:asciiTheme="majorBidi" w:eastAsiaTheme="minorEastAsia" w:hAnsiTheme="majorBidi" w:cstheme="majorBidi"/>
+              <w:noProof/>
+              <w:sz w:val="24"/>
+              <w:szCs w:val="24"/>
+            </w:rPr>
+          </w:pPr>
+          <w:hyperlink w:anchor="_Toc177733460" w:history="1">
+            <w:r>
+              <w:rPr>
+                <w:rStyle w:val="Hyperlink"/>
+                <w:rFonts w:asciiTheme="majorBidi" w:hAnsiTheme="majorBidi" w:cstheme="majorBidi"/>
+                <w:noProof/>
+                <w:rtl/>
+              </w:rPr>
+              <w:t>השוואות זמני הריצה והקודקודים שנחקרים</w:t>
+            </w:r>
+            <w:r>
+              <w:rPr>
+                <w:rFonts w:asciiTheme="majorBidi" w:hAnsiTheme="majorBidi" w:cstheme="majorBidi"/>
+                <w:noProof/>
+                <w:webHidden/>
+              </w:rPr>
+              <w:tab/>
+            </w:r>
+            <w:r>
+              <w:rPr>
+                <w:rStyle w:val="Hyperlink"/>
+                <w:rFonts w:asciiTheme="majorBidi" w:hAnsiTheme="majorBidi" w:cstheme="majorBidi"/>
+                <w:noProof/>
+                <w:rtl/>
+              </w:rPr>
+              <w:fldChar w:fldCharType="begin"/>
+            </w:r>
+            <w:r>
+              <w:rPr>
+                <w:rFonts w:asciiTheme="majorBidi" w:hAnsiTheme="majorBidi" w:cstheme="majorBidi"/>
+                <w:noProof/>
+                <w:webHidden/>
+              </w:rPr>
+              <w:instrText xml:space="preserve"> PAGEREF _Toc177733460 \h </w:instrText>
+            </w:r>
+            <w:r>
+              <w:rPr>
+                <w:rStyle w:val="Hyperlink"/>
+                <w:rFonts w:asciiTheme="majorBidi" w:hAnsiTheme="majorBidi" w:cstheme="majorBidi"/>
+                <w:noProof/>
+                <w:rtl/>
+              </w:rPr>
+            </w:r>
+            <w:r>
+              <w:rPr>
+                <w:rStyle w:val="Hyperlink"/>
+                <w:rFonts w:asciiTheme="majorBidi" w:hAnsiTheme="majorBidi" w:cstheme="majorBidi"/>
+                <w:noProof/>
+                <w:rtl/>
+              </w:rPr>
+              <w:fldChar w:fldCharType="separate"/>
+            </w:r>
+            <w:r>
+              <w:rPr>
+                <w:rFonts w:asciiTheme="majorBidi" w:hAnsiTheme="majorBidi" w:cstheme="majorBidi"/>
+                <w:noProof/>
+                <w:webHidden/>
+                <w:rtl/>
+              </w:rPr>
+              <w:t>16</w:t>
+            </w:r>
+            <w:r>
+              <w:rPr>
+                <w:rStyle w:val="Hyperlink"/>
+                <w:rFonts w:asciiTheme="majorBidi" w:hAnsiTheme="majorBidi" w:cstheme="majorBidi"/>
+                <w:noProof/>
+                <w:rtl/>
+              </w:rPr>
+              <w:fldChar w:fldCharType="end"/>
+            </w:r>
+          </w:hyperlink>
+        </w:p>
+        <w:p>
+          <w:pPr>
+            <w:pStyle w:val="TOC3"/>
+            <w:tabs>
+              <w:tab w:val="right" w:leader="dot" w:pos="8630"/>
+            </w:tabs>
+            <w:bidi/>
+            <w:rPr>
+              <w:rFonts w:asciiTheme="majorBidi" w:eastAsiaTheme="minorEastAsia" w:hAnsiTheme="majorBidi" w:cstheme="majorBidi"/>
+              <w:noProof/>
+              <w:sz w:val="24"/>
+              <w:szCs w:val="24"/>
+            </w:rPr>
+          </w:pPr>
+          <w:hyperlink w:anchor="_Toc177733461" w:history="1">
+            <w:r>
+              <w:rPr>
+                <w:rStyle w:val="Hyperlink"/>
+                <w:rFonts w:asciiTheme="majorBidi" w:hAnsiTheme="majorBidi" w:cstheme="majorBidi"/>
+                <w:noProof/>
+                <w:rtl/>
+              </w:rPr>
+              <w:t>השוואת הממוצעים המתקבלים</w:t>
+            </w:r>
+            <w:r>
+              <w:rPr>
+                <w:rFonts w:asciiTheme="majorBidi" w:hAnsiTheme="majorBidi" w:cstheme="majorBidi"/>
+                <w:noProof/>
+                <w:webHidden/>
+              </w:rPr>
+              <w:tab/>
+            </w:r>
+            <w:r>
+              <w:rPr>
+                <w:rStyle w:val="Hyperlink"/>
+                <w:rFonts w:asciiTheme="majorBidi" w:hAnsiTheme="majorBidi" w:cstheme="majorBidi"/>
+                <w:noProof/>
+                <w:rtl/>
+              </w:rPr>
+              <w:fldChar w:fldCharType="begin"/>
+            </w:r>
+            <w:r>
+              <w:rPr>
+                <w:rFonts w:asciiTheme="majorBidi" w:hAnsiTheme="majorBidi" w:cstheme="majorBidi"/>
+                <w:noProof/>
+                <w:webHidden/>
+              </w:rPr>
+              <w:instrText xml:space="preserve"> PAGEREF _Toc177733461 \h </w:instrText>
+            </w:r>
+            <w:r>
+              <w:rPr>
+                <w:rStyle w:val="Hyperlink"/>
+                <w:rFonts w:asciiTheme="majorBidi" w:hAnsiTheme="majorBidi" w:cstheme="majorBidi"/>
+                <w:noProof/>
+                <w:rtl/>
+              </w:rPr>
+            </w:r>
+            <w:r>
+              <w:rPr>
+                <w:rStyle w:val="Hyperlink"/>
+                <w:rFonts w:asciiTheme="majorBidi" w:hAnsiTheme="majorBidi" w:cstheme="majorBidi"/>
+                <w:noProof/>
+                <w:rtl/>
+              </w:rPr>
+              <w:fldChar w:fldCharType="separate"/>
+            </w:r>
+            <w:r>
+              <w:rPr>
+                <w:rFonts w:asciiTheme="majorBidi" w:hAnsiTheme="majorBidi" w:cstheme="majorBidi"/>
+                <w:noProof/>
+                <w:webHidden/>
+                <w:rtl/>
+              </w:rPr>
+              <w:t>17</w:t>
+            </w:r>
+            <w:r>
+              <w:rPr>
+                <w:rStyle w:val="Hyperlink"/>
+                <w:rFonts w:asciiTheme="majorBidi" w:hAnsiTheme="majorBidi" w:cstheme="majorBidi"/>
+                <w:noProof/>
+                <w:rtl/>
+              </w:rPr>
+              <w:fldChar w:fldCharType="end"/>
+            </w:r>
+          </w:hyperlink>
+        </w:p>
+        <w:p>
+          <w:pPr>
+            <w:pStyle w:val="TOC3"/>
+            <w:tabs>
+              <w:tab w:val="right" w:leader="dot" w:pos="8630"/>
+            </w:tabs>
+            <w:bidi/>
+            <w:rPr>
+              <w:rFonts w:asciiTheme="majorBidi" w:eastAsiaTheme="minorEastAsia" w:hAnsiTheme="majorBidi" w:cstheme="majorBidi"/>
+              <w:noProof/>
+              <w:sz w:val="24"/>
+              <w:szCs w:val="24"/>
+            </w:rPr>
+          </w:pPr>
+          <w:hyperlink w:anchor="_Toc177733462" w:history="1">
+            <w:r>
+              <w:rPr>
+                <w:rStyle w:val="Hyperlink"/>
+                <w:rFonts w:asciiTheme="majorBidi" w:hAnsiTheme="majorBidi" w:cstheme="majorBidi"/>
+                <w:noProof/>
+                <w:rtl/>
+              </w:rPr>
+              <w:t>השוואה בין שתי השיטות</w:t>
+            </w:r>
+            <w:r>
+              <w:rPr>
+                <w:rFonts w:asciiTheme="majorBidi" w:hAnsiTheme="majorBidi" w:cstheme="majorBidi"/>
+                <w:noProof/>
+                <w:webHidden/>
+              </w:rPr>
+              <w:tab/>
+            </w:r>
+            <w:r>
+              <w:rPr>
+                <w:rStyle w:val="Hyperlink"/>
+                <w:rFonts w:asciiTheme="majorBidi" w:hAnsiTheme="majorBidi" w:cstheme="majorBidi"/>
+                <w:noProof/>
+                <w:rtl/>
+              </w:rPr>
+              <w:fldChar w:fldCharType="begin"/>
+            </w:r>
+            <w:r>
+              <w:rPr>
+                <w:rFonts w:asciiTheme="majorBidi" w:hAnsiTheme="majorBidi" w:cstheme="majorBidi"/>
+                <w:noProof/>
+                <w:webHidden/>
+              </w:rPr>
+              <w:instrText xml:space="preserve"> PAGEREF _Toc177733462 \h </w:instrText>
+            </w:r>
+            <w:r>
+              <w:rPr>
+                <w:rStyle w:val="Hyperlink"/>
+                <w:rFonts w:asciiTheme="majorBidi" w:hAnsiTheme="majorBidi" w:cstheme="majorBidi"/>
+                <w:noProof/>
+                <w:rtl/>
+              </w:rPr>
+            </w:r>
+            <w:r>
+              <w:rPr>
+                <w:rStyle w:val="Hyperlink"/>
+                <w:rFonts w:asciiTheme="majorBidi" w:hAnsiTheme="majorBidi" w:cstheme="majorBidi"/>
+                <w:noProof/>
+                <w:rtl/>
+              </w:rPr>
+              <w:fldChar w:fldCharType="separate"/>
+            </w:r>
+            <w:r>
+              <w:rPr>
+                <w:rFonts w:asciiTheme="majorBidi" w:hAnsiTheme="majorBidi" w:cstheme="majorBidi"/>
+                <w:noProof/>
+                <w:webHidden/>
+                <w:rtl/>
+              </w:rPr>
+              <w:t>20</w:t>
+            </w:r>
+            <w:r>
+              <w:rPr>
+                <w:rStyle w:val="Hyperlink"/>
+                <w:rFonts w:asciiTheme="majorBidi" w:hAnsiTheme="majorBidi" w:cstheme="majorBidi"/>
+                <w:noProof/>
+                <w:rtl/>
+              </w:rPr>
+              <w:fldChar w:fldCharType="end"/>
+            </w:r>
+          </w:hyperlink>
+        </w:p>
+        <w:p>
+          <w:pPr>
+            <w:pStyle w:val="TOC1"/>
+            <w:tabs>
+              <w:tab w:val="right" w:leader="dot" w:pos="8630"/>
+            </w:tabs>
+            <w:bidi/>
+            <w:rPr>
+              <w:rFonts w:asciiTheme="majorBidi" w:eastAsiaTheme="minorEastAsia" w:hAnsiTheme="majorBidi" w:cstheme="majorBidi"/>
+              <w:noProof/>
+              <w:sz w:val="24"/>
+              <w:szCs w:val="24"/>
+            </w:rPr>
+          </w:pPr>
+          <w:hyperlink w:anchor="_Toc177733463" w:history="1">
+            <w:r>
+              <w:rPr>
+                <w:rStyle w:val="Hyperlink"/>
+                <w:rFonts w:asciiTheme="majorBidi" w:hAnsiTheme="majorBidi" w:cstheme="majorBidi"/>
+                <w:noProof/>
+                <w:rtl/>
+              </w:rPr>
+              <w:t>סיכום</w:t>
+            </w:r>
+            <w:r>
+              <w:rPr>
+                <w:rFonts w:asciiTheme="majorBidi" w:hAnsiTheme="majorBidi" w:cstheme="majorBidi"/>
+                <w:noProof/>
+                <w:webHidden/>
+              </w:rPr>
+              <w:tab/>
+            </w:r>
+            <w:r>
+              <w:rPr>
+                <w:rStyle w:val="Hyperlink"/>
+                <w:rFonts w:asciiTheme="majorBidi" w:hAnsiTheme="majorBidi" w:cstheme="majorBidi"/>
+                <w:noProof/>
+                <w:rtl/>
+              </w:rPr>
+              <w:fldChar w:fldCharType="begin"/>
+            </w:r>
+            <w:r>
+              <w:rPr>
+                <w:rFonts w:asciiTheme="majorBidi" w:hAnsiTheme="majorBidi" w:cstheme="majorBidi"/>
+                <w:noProof/>
+                <w:webHidden/>
+              </w:rPr>
+              <w:instrText xml:space="preserve"> PAGEREF _Toc177733463 \h </w:instrText>
+            </w:r>
+            <w:r>
+              <w:rPr>
+                <w:rStyle w:val="Hyperlink"/>
+                <w:rFonts w:asciiTheme="majorBidi" w:hAnsiTheme="majorBidi" w:cstheme="majorBidi"/>
+                <w:noProof/>
+                <w:rtl/>
+              </w:rPr>
+            </w:r>
+            <w:r>
+              <w:rPr>
+                <w:rStyle w:val="Hyperlink"/>
+                <w:rFonts w:asciiTheme="majorBidi" w:hAnsiTheme="majorBidi" w:cstheme="majorBidi"/>
+                <w:noProof/>
+                <w:rtl/>
+              </w:rPr>
+              <w:fldChar w:fldCharType="separate"/>
+            </w:r>
+            <w:r>
+              <w:rPr>
+                <w:rFonts w:asciiTheme="majorBidi" w:hAnsiTheme="majorBidi" w:cstheme="majorBidi"/>
+                <w:noProof/>
+                <w:webHidden/>
+                <w:rtl/>
+              </w:rPr>
+              <w:t>21</w:t>
+            </w:r>
+            <w:r>
+              <w:rPr>
+                <w:rStyle w:val="Hyperlink"/>
+                <w:rFonts w:asciiTheme="majorBidi" w:hAnsiTheme="majorBidi" w:cstheme="majorBidi"/>
+                <w:noProof/>
+                <w:rtl/>
+              </w:rPr>
+              <w:fldChar w:fldCharType="end"/>
+            </w:r>
+          </w:hyperlink>
+        </w:p>
+        <w:p>
+          <w:pPr>
+            <w:bidi/>
+            <w:rPr>
+              <w:rFonts w:asciiTheme="majorBidi" w:hAnsiTheme="majorBidi" w:cstheme="majorBidi"/>
+            </w:rPr>
+          </w:pPr>
+          <w:r>
+            <w:rPr>
+              <w:rFonts w:asciiTheme="majorBidi" w:hAnsiTheme="majorBidi" w:cstheme="majorBidi"/>
+              <w:b/>
+              <w:bCs/>
+              <w:lang w:val="he-IL"/>
+            </w:rPr>
+            <w:fldChar w:fldCharType="end"/>
+          </w:r>
+        </w:p>
+      </w:sdtContent>
+    </w:sdt>
+    <w:p>
+      <w:pPr>
+        <w:bidi/>
+        <w:rPr>
+          <w:rtl/>
+        </w:rPr>
+      </w:pPr>
     </w:p>
     <w:p>
       <w:pPr>
-        <w:pStyle w:val="a9"/>
-        <w:numPr>
-          <w:ilvl w:val="0"/>
-          <w:numId w:val="1"/>
-        </w:numPr>
         <w:bidi/>
-        <w:spacing w:line="360" w:lineRule="auto"/>
-        <w:rPr>
-          <w:rFonts w:asciiTheme="minorBidi" w:hAnsiTheme="minorBidi"/>
-          <w:sz w:val="24"/>
-          <w:szCs w:val="24"/>
+        <w:rPr>
+          <w:rtl/>
         </w:rPr>
       </w:pPr>
-      <w:r>
-        <w:rPr>
-          <w:rFonts w:asciiTheme="minorBidi" w:hAnsiTheme="minorBidi" w:hint="cs"/>
-          <w:b/>
-          <w:bCs/>
-          <w:sz w:val="32"/>
-          <w:szCs w:val="32"/>
-          <w:rtl/>
-        </w:rPr>
+    </w:p>
+    <w:p>
+      <w:pPr>
+        <w:pStyle w:val="1"/>
+        <w:bidi/>
+        <w:rPr>
+          <w:rtl/>
+        </w:rPr>
+      </w:pPr>
+      <w:hyperlink r:id="rId8" w:history="1">
+        <w:bookmarkStart w:id="0" w:name="_Toc177733447"/>
+        <w:r>
+          <w:rPr>
+            <w:rStyle w:val="Hyperlink"/>
+            <w:rFonts w:asciiTheme="majorBidi" w:hAnsiTheme="majorBidi"/>
+            <w:rtl/>
+          </w:rPr>
+          <w:t>קישור לקוד הפרויקט</w:t>
+        </w:r>
+        <w:bookmarkEnd w:id="0"/>
+      </w:hyperlink>
+    </w:p>
+    <w:p>
+      <w:pPr>
+        <w:bidi/>
+        <w:rPr>
+          <w:rtl/>
+        </w:rPr>
+      </w:pPr>
+    </w:p>
+    <w:p>
+      <w:pPr>
+        <w:bidi/>
+        <w:rPr>
+          <w:rtl/>
+        </w:rPr>
+      </w:pPr>
+    </w:p>
+    <w:p>
+      <w:pPr>
+        <w:bidi/>
+        <w:rPr>
+          <w:rtl/>
+        </w:rPr>
+      </w:pPr>
+    </w:p>
+    <w:p>
+      <w:pPr>
+        <w:pStyle w:val="1"/>
+        <w:bidi/>
+        <w:rPr>
+          <w:rFonts w:hint="cs"/>
+          <w:sz w:val="24"/>
+          <w:szCs w:val="24"/>
+          <w:rtl/>
+        </w:rPr>
+      </w:pPr>
+      <w:bookmarkStart w:id="1" w:name="_Toc177733448"/>
+      <w:r>
+        <w:rPr>
+          <w:rFonts w:hint="cs"/>
+          <w:rtl/>
+        </w:rPr>
+        <w:lastRenderedPageBreak/>
         <w:t>מבוא</w:t>
       </w:r>
+      <w:bookmarkEnd w:id="1"/>
     </w:p>
     <w:p>
       <w:pPr>
@@ -527,15 +2113,18 @@
         </w:rPr>
         <w:t>.</w:t>
       </w:r>
-      <w:r>
-        <w:rPr>
-          <w:rFonts w:asciiTheme="minorBidi" w:hAnsiTheme="minorBidi"/>
-          <w:sz w:val="24"/>
-          <w:szCs w:val="24"/>
-          <w:rtl/>
-        </w:rPr>
-        <w:br/>
-      </w:r>
+    </w:p>
+    <w:p>
+      <w:pPr>
+        <w:pStyle w:val="a9"/>
+        <w:bidi/>
+        <w:spacing w:line="360" w:lineRule="auto"/>
+        <w:rPr>
+          <w:rFonts w:asciiTheme="minorBidi" w:hAnsiTheme="minorBidi"/>
+          <w:sz w:val="24"/>
+          <w:szCs w:val="24"/>
+        </w:rPr>
+      </w:pPr>
     </w:p>
     <w:p>
       <w:pPr>
@@ -669,6 +2258,7 @@
         </w:rPr>
         <w:t xml:space="preserve">מספר </w:t>
       </w:r>
+      <w:proofErr w:type="spellStart"/>
       <w:r>
         <w:rPr>
           <w:rFonts w:asciiTheme="minorBidi" w:hAnsiTheme="minorBidi" w:hint="cs"/>
@@ -694,7 +2284,17 @@
           <w:szCs w:val="24"/>
           <w:rtl/>
         </w:rPr>
-        <w:t>פוננציאלי במספר הקורסים המוצעים)</w:t>
+        <w:t>פוננציאלי</w:t>
+      </w:r>
+      <w:proofErr w:type="spellEnd"/>
+      <w:r>
+        <w:rPr>
+          <w:rFonts w:asciiTheme="minorBidi" w:hAnsiTheme="minorBidi" w:hint="cs"/>
+          <w:sz w:val="24"/>
+          <w:szCs w:val="24"/>
+          <w:rtl/>
+        </w:rPr>
+        <w:t xml:space="preserve"> במספר הקורסים המוצעים)</w:t>
       </w:r>
       <w:r>
         <w:rPr>
@@ -759,6 +2359,7 @@
         </w:rPr>
         <w:t xml:space="preserve">נשים לב שפתרון לבעיה שלנו הוא בפרט בחירה של קורסים שסכום </w:t>
       </w:r>
+      <w:proofErr w:type="spellStart"/>
       <w:r>
         <w:rPr>
           <w:rFonts w:asciiTheme="minorBidi" w:hAnsiTheme="minorBidi" w:hint="cs"/>
@@ -775,7 +2376,17 @@
           <w:szCs w:val="24"/>
           <w:rtl/>
         </w:rPr>
-        <w:t xml:space="preserve">נ"ז הכולל שלהם שווה </w:t>
+        <w:t>נ"ז</w:t>
+      </w:r>
+      <w:proofErr w:type="spellEnd"/>
+      <w:r>
+        <w:rPr>
+          <w:rFonts w:asciiTheme="minorBidi" w:hAnsiTheme="minorBidi" w:hint="cs"/>
+          <w:sz w:val="24"/>
+          <w:szCs w:val="24"/>
+          <w:rtl/>
+        </w:rPr>
+        <w:t xml:space="preserve"> הכולל שלהם שווה </w:t>
       </w:r>
       <w:r>
         <w:rPr>
@@ -822,7 +2433,27 @@
           <w:szCs w:val="24"/>
           <w:rtl/>
         </w:rPr>
-        <w:t xml:space="preserve">ללא ההתייחסות למקסום הממוצע </w:t>
+        <w:t xml:space="preserve">ללא ההתייחסות </w:t>
+      </w:r>
+      <w:proofErr w:type="spellStart"/>
+      <w:r>
+        <w:rPr>
+          <w:rFonts w:asciiTheme="minorBidi" w:hAnsiTheme="minorBidi" w:hint="cs"/>
+          <w:sz w:val="24"/>
+          <w:szCs w:val="24"/>
+          <w:rtl/>
+        </w:rPr>
+        <w:t>למקסום</w:t>
+      </w:r>
+      <w:proofErr w:type="spellEnd"/>
+      <w:r>
+        <w:rPr>
+          <w:rFonts w:asciiTheme="minorBidi" w:hAnsiTheme="minorBidi" w:hint="cs"/>
+          <w:sz w:val="24"/>
+          <w:szCs w:val="24"/>
+          <w:rtl/>
+        </w:rPr>
+        <w:t xml:space="preserve"> הממוצע </w:t>
       </w:r>
       <w:r>
         <w:rPr>
@@ -936,17 +2567,7 @@
           <w:szCs w:val="24"/>
           <w:rtl/>
         </w:rPr>
-        <w:t xml:space="preserve">, שהיא </w:t>
-      </w:r>
-      <w:r>
-        <w:rPr>
-          <w:rFonts w:asciiTheme="minorBidi" w:eastAsiaTheme="minorEastAsia" w:hAnsiTheme="minorBidi" w:hint="cs"/>
-          <w:sz w:val="24"/>
-          <w:szCs w:val="24"/>
-          <w:rtl/>
-        </w:rPr>
-        <w:lastRenderedPageBreak/>
-        <w:t xml:space="preserve">בעיה </w:t>
+        <w:t xml:space="preserve">, שהיא בעיה </w:t>
       </w:r>
       <w:r>
         <w:rPr>
@@ -1000,7 +2621,17 @@
           <w:szCs w:val="24"/>
           <w:rtl/>
         </w:rPr>
-        <w:t xml:space="preserve"> בנושא, נאמר כי מציאת תת קבוצה אופטימלית של קורסים עם דרישות קדם זו בעיה </w:t>
+        <w:t xml:space="preserve"> בנושא, נאמר כי מציאת תת קבוצה אופטימלית של </w:t>
+      </w:r>
+      <w:r>
+        <w:rPr>
+          <w:rFonts w:asciiTheme="minorBidi" w:eastAsiaTheme="minorEastAsia" w:hAnsiTheme="minorBidi" w:hint="cs"/>
+          <w:sz w:val="24"/>
+          <w:szCs w:val="24"/>
+          <w:rtl/>
+        </w:rPr>
+        <w:lastRenderedPageBreak/>
+        <w:t xml:space="preserve">קורסים עם דרישות קדם זו בעיה </w:t>
       </w:r>
       <w:r>
         <w:rPr>
@@ -1211,6 +2842,9 @@
       </w:r>
       <m:oMath>
         <m:r>
+          <m:rPr>
+            <m:sty m:val="p"/>
+          </m:rPr>
           <w:rPr>
             <w:rFonts w:ascii="Cambria Math" w:eastAsiaTheme="minorEastAsia" w:hAnsi="Cambria Math"/>
             <w:sz w:val="24"/>
@@ -1487,33 +3121,47 @@
     </w:p>
     <w:p>
       <w:pPr>
-        <w:pStyle w:val="a9"/>
-        <w:numPr>
-          <w:ilvl w:val="0"/>
-          <w:numId w:val="1"/>
-        </w:numPr>
         <w:bidi/>
         <w:spacing w:line="360" w:lineRule="auto"/>
         <w:rPr>
-          <w:rFonts w:asciiTheme="minorBidi" w:hAnsiTheme="minorBidi"/>
-          <w:b/>
-          <w:bCs/>
-          <w:sz w:val="24"/>
-          <w:szCs w:val="24"/>
+          <w:rFonts w:asciiTheme="minorBidi" w:eastAsiaTheme="minorEastAsia" w:hAnsiTheme="minorBidi"/>
+          <w:sz w:val="24"/>
+          <w:szCs w:val="24"/>
+          <w:rtl/>
         </w:rPr>
       </w:pPr>
-      <w:r>
-        <w:rPr>
-          <w:rFonts w:asciiTheme="minorBidi" w:hAnsiTheme="minorBidi" w:hint="cs"/>
-          <w:b/>
-          <w:bCs/>
-          <w:sz w:val="32"/>
-          <w:szCs w:val="32"/>
+    </w:p>
+    <w:p>
+      <w:pPr>
+        <w:bidi/>
+        <w:spacing w:line="360" w:lineRule="auto"/>
+        <w:rPr>
+          <w:rFonts w:asciiTheme="minorBidi" w:eastAsiaTheme="minorEastAsia" w:hAnsiTheme="minorBidi"/>
+          <w:sz w:val="24"/>
+          <w:szCs w:val="24"/>
+          <w:rtl/>
+        </w:rPr>
+      </w:pPr>
+    </w:p>
+    <w:p>
+      <w:pPr>
+        <w:pStyle w:val="1"/>
+        <w:bidi/>
+        <w:rPr>
+          <w:sz w:val="24"/>
+          <w:szCs w:val="24"/>
+        </w:rPr>
+      </w:pPr>
+      <w:bookmarkStart w:id="2" w:name="_Toc177733449"/>
+      <w:r>
+        <w:rPr>
+          <w:rFonts w:hint="cs"/>
           <w:rtl/>
         </w:rPr>
         <w:lastRenderedPageBreak/>
         <w:t>עבודה קודמת</w:t>
       </w:r>
+      <w:bookmarkEnd w:id="2"/>
     </w:p>
     <w:p>
       <w:pPr>
@@ -2077,7 +3725,7 @@
                     <pic:cNvPicPr/>
                   </pic:nvPicPr>
                   <pic:blipFill rotWithShape="1">
-                    <a:blip r:embed="rId8" cstate="print">
+                    <a:blip r:embed="rId9" cstate="print">
                       <a:extLst>
                         <a:ext uri="{28A0092B-C50C-407E-A947-70E740481C1C}">
                           <a14:useLocalDpi xmlns:a14="http://schemas.microsoft.com/office/drawing/2010/main" val="0"/>
@@ -2164,7 +3812,7 @@
         <w:spacing w:line="360" w:lineRule="auto"/>
         <w:ind w:firstLine="720"/>
         <w:rPr>
-          <w:rFonts w:asciiTheme="minorBidi" w:hAnsiTheme="minorBidi" w:hint="cs"/>
+          <w:rFonts w:asciiTheme="minorBidi" w:hAnsiTheme="minorBidi"/>
           <w:sz w:val="24"/>
           <w:szCs w:val="24"/>
           <w:rtl/>
@@ -2496,7 +4144,27 @@
           <w:szCs w:val="24"/>
           <w:rtl/>
         </w:rPr>
-        <w:t>במאמר זה, השוו החוקרים את הפתרונות של האלגוריתמים השונים וכן של אלגוריתם רנדומלי, והתמקדו במדידת והשוואת פיזור הקושי בין הסמסטרים. בנוסף, השוו בין מספר הנ"ז שנלקחו בכל סמסטר</w:t>
+        <w:t xml:space="preserve">במאמר זה, השוו החוקרים את הפתרונות של האלגוריתמים השונים וכן של אלגוריתם רנדומלי, והתמקדו במדידת והשוואת פיזור הקושי בין הסמסטרים. בנוסף, השוו בין מספר </w:t>
+      </w:r>
+      <w:proofErr w:type="spellStart"/>
+      <w:r>
+        <w:rPr>
+          <w:rFonts w:asciiTheme="minorBidi" w:hAnsiTheme="minorBidi" w:hint="cs"/>
+          <w:sz w:val="24"/>
+          <w:szCs w:val="24"/>
+          <w:rtl/>
+        </w:rPr>
+        <w:t>הנ"ז</w:t>
+      </w:r>
+      <w:proofErr w:type="spellEnd"/>
+      <w:r>
+        <w:rPr>
+          <w:rFonts w:asciiTheme="minorBidi" w:hAnsiTheme="minorBidi" w:hint="cs"/>
+          <w:sz w:val="24"/>
+          <w:szCs w:val="24"/>
+          <w:rtl/>
+        </w:rPr>
+        <w:t xml:space="preserve"> שנלקחו בכל סמסטר</w:t>
       </w:r>
       <w:r>
         <w:rPr>
@@ -2611,31 +4279,23 @@
     </w:p>
     <w:p>
       <w:pPr>
-        <w:pStyle w:val="a9"/>
-        <w:numPr>
-          <w:ilvl w:val="0"/>
-          <w:numId w:val="1"/>
-        </w:numPr>
+        <w:pStyle w:val="1"/>
         <w:bidi/>
-        <w:spacing w:line="360" w:lineRule="auto"/>
-        <w:rPr>
-          <w:rFonts w:asciiTheme="minorBidi" w:hAnsiTheme="minorBidi"/>
+        <w:rPr>
           <w:sz w:val="24"/>
           <w:szCs w:val="24"/>
         </w:rPr>
       </w:pPr>
-      <w:r>
-        <w:rPr>
-          <w:rFonts w:asciiTheme="minorBidi" w:hAnsiTheme="minorBidi" w:hint="cs"/>
-          <w:b/>
-          <w:bCs/>
-          <w:sz w:val="32"/>
-          <w:szCs w:val="32"/>
+      <w:bookmarkStart w:id="3" w:name="_Toc177733450"/>
+      <w:r>
+        <w:rPr>
+          <w:rFonts w:hint="cs"/>
           <w:rtl/>
         </w:rPr>
         <w:lastRenderedPageBreak/>
         <w:t>מתודולוגיה</w:t>
       </w:r>
+      <w:bookmarkEnd w:id="3"/>
     </w:p>
     <w:p>
       <w:pPr>
@@ -2657,6 +4317,7 @@
         </w:rPr>
         <w:t xml:space="preserve">בפרויקט שלנו </w:t>
       </w:r>
+      <w:proofErr w:type="spellStart"/>
       <w:r>
         <w:rPr>
           <w:rFonts w:asciiTheme="minorBidi" w:hAnsiTheme="minorBidi" w:hint="cs"/>
@@ -2684,6 +4345,7 @@
         </w:rPr>
         <w:t>דלנו</w:t>
       </w:r>
+      <w:proofErr w:type="spellEnd"/>
       <w:r>
         <w:rPr>
           <w:rFonts w:asciiTheme="minorBidi" w:hAnsiTheme="minorBidi" w:hint="cs"/>
@@ -2741,30 +4403,16 @@
           <w:rtl/>
         </w:rPr>
       </w:pPr>
-      <w:r>
-        <w:rPr>
-          <w:rFonts w:asciiTheme="minorBidi" w:hAnsiTheme="minorBidi" w:hint="cs"/>
-          <w:b/>
-          <w:bCs/>
-          <w:sz w:val="24"/>
-          <w:szCs w:val="24"/>
-          <w:u w:val="single"/>
-          <w:rtl/>
-        </w:rPr>
-        <w:t xml:space="preserve">חיפוש </w:t>
-      </w:r>
-      <w:r>
-        <w:rPr>
-          <w:rFonts w:asciiTheme="minorBidi" w:hAnsiTheme="minorBidi" w:hint="cs"/>
-          <w:b/>
-          <w:bCs/>
-          <w:sz w:val="24"/>
-          <w:szCs w:val="24"/>
-          <w:u w:val="single"/>
-          <w:rtl/>
-        </w:rPr>
-        <w:t>מקומי</w:t>
-      </w:r>
+      <w:bookmarkStart w:id="4" w:name="_Toc177733451"/>
+      <w:r>
+        <w:rPr>
+          <w:rStyle w:val="20"/>
+          <w:rFonts w:hint="cs"/>
+          <w:rtl/>
+        </w:rPr>
+        <w:t>חיפוש מקומי</w:t>
+      </w:r>
+      <w:bookmarkEnd w:id="4"/>
       <w:r>
         <w:rPr>
           <w:rFonts w:asciiTheme="minorBidi" w:hAnsiTheme="minorBidi"/>
@@ -2951,25 +4599,44 @@
           <w:sz w:val="24"/>
           <w:szCs w:val="24"/>
         </w:rPr>
-        <w:t xml:space="preserve"> S </w:t>
-      </w:r>
-      <w:r>
-        <w:rPr>
-          <w:rFonts w:asciiTheme="minorBidi" w:hAnsiTheme="minorBidi" w:hint="cs"/>
-          <w:sz w:val="24"/>
-          <w:szCs w:val="24"/>
-          <w:rtl/>
-        </w:rPr>
         <w:t xml:space="preserve"> </w:t>
       </w:r>
-      <w:r>
-        <w:rPr>
-          <w:rFonts w:asciiTheme="minorBidi" w:hAnsiTheme="minorBidi"/>
-          <w:sz w:val="24"/>
-          <w:szCs w:val="24"/>
-          <w:rtl/>
-        </w:rPr>
-        <w:t xml:space="preserve">הוא מצב המייצג תוכנית לימודים </w:t>
+      <w:proofErr w:type="gramStart"/>
+      <w:r>
+        <w:rPr>
+          <w:rFonts w:asciiTheme="minorBidi" w:hAnsiTheme="minorBidi"/>
+          <w:sz w:val="24"/>
+          <w:szCs w:val="24"/>
+        </w:rPr>
+        <w:t xml:space="preserve">S </w:t>
+      </w:r>
+      <w:r>
+        <w:rPr>
+          <w:rFonts w:asciiTheme="minorBidi" w:hAnsiTheme="minorBidi" w:hint="cs"/>
+          <w:sz w:val="24"/>
+          <w:szCs w:val="24"/>
+          <w:rtl/>
+        </w:rPr>
+        <w:t xml:space="preserve"> </w:t>
+      </w:r>
+      <w:r>
+        <w:rPr>
+          <w:rFonts w:asciiTheme="minorBidi" w:hAnsiTheme="minorBidi"/>
+          <w:sz w:val="24"/>
+          <w:szCs w:val="24"/>
+          <w:rtl/>
+        </w:rPr>
+        <w:t>הוא</w:t>
+      </w:r>
+      <w:proofErr w:type="gramEnd"/>
+      <w:r>
+        <w:rPr>
+          <w:rFonts w:asciiTheme="minorBidi" w:hAnsiTheme="minorBidi"/>
+          <w:sz w:val="24"/>
+          <w:szCs w:val="24"/>
+          <w:rtl/>
+        </w:rPr>
+        <w:t xml:space="preserve"> מצב המייצג תוכנית לימודים </w:t>
       </w:r>
       <w:r>
         <w:rPr>
@@ -3686,7 +5353,7 @@
                     </pic:cNvPicPr>
                   </pic:nvPicPr>
                   <pic:blipFill rotWithShape="1">
-                    <a:blip r:embed="rId9">
+                    <a:blip r:embed="rId10">
                       <a:extLst>
                         <a:ext uri="{28A0092B-C50C-407E-A947-70E740481C1C}">
                           <a14:useLocalDpi xmlns:a14="http://schemas.microsoft.com/office/drawing/2010/main" val="0"/>
@@ -3865,19 +5532,17 @@
           <w:rtl/>
         </w:rPr>
       </w:pPr>
-      <w:r>
-        <w:rPr>
-          <w:rFonts w:asciiTheme="minorBidi" w:hAnsiTheme="minorBidi" w:hint="cs"/>
-          <w:b/>
-          <w:bCs/>
-          <w:sz w:val="24"/>
-          <w:szCs w:val="24"/>
-          <w:u w:val="single"/>
+      <w:bookmarkStart w:id="5" w:name="_Toc177733452"/>
+      <w:r>
+        <w:rPr>
+          <w:rStyle w:val="20"/>
+          <w:rFonts w:hint="cs"/>
           <w:rtl/>
         </w:rPr>
         <w:lastRenderedPageBreak/>
         <w:t>חיפוש בגרף</w:t>
       </w:r>
+      <w:bookmarkEnd w:id="5"/>
       <w:r>
         <w:rPr>
           <w:rFonts w:asciiTheme="minorBidi" w:hAnsiTheme="minorBidi" w:hint="cs"/>
@@ -4236,8 +5901,19 @@
           <w:szCs w:val="24"/>
           <w:rtl/>
         </w:rPr>
-        <w:t>מקיים כי סכום הנ</w:t>
-      </w:r>
+        <w:t xml:space="preserve">מקיים כי סכום </w:t>
+      </w:r>
+      <w:proofErr w:type="spellStart"/>
+      <w:r>
+        <w:rPr>
+          <w:rFonts w:asciiTheme="minorBidi" w:hAnsiTheme="minorBidi"/>
+          <w:sz w:val="24"/>
+          <w:szCs w:val="24"/>
+          <w:rtl/>
+        </w:rPr>
+        <w:t>הנ</w:t>
+      </w:r>
+      <w:proofErr w:type="spellEnd"/>
       <w:r>
         <w:rPr>
           <w:rFonts w:asciiTheme="minorBidi" w:hAnsiTheme="minorBidi"/>
@@ -4532,8 +6208,19 @@
           <w:szCs w:val="24"/>
           <w:rtl/>
         </w:rPr>
-        <w:t>בצורה חוקית - תוך התחשבות בקורסי קדם, מידת העומס בסמסטר, הסמסטר בו הקורס נלמד, הימנעות מבחירה כפולה של קורסים, מבלי לחרוג מכמות הנ</w:t>
-      </w:r>
+        <w:t xml:space="preserve">בצורה חוקית - תוך התחשבות בקורסי קדם, מידת העומס בסמסטר, הסמסטר בו הקורס נלמד, הימנעות מבחירה כפולה של קורסים, מבלי לחרוג מכמות </w:t>
+      </w:r>
+      <w:proofErr w:type="spellStart"/>
+      <w:r>
+        <w:rPr>
+          <w:rFonts w:asciiTheme="minorBidi" w:hAnsiTheme="minorBidi"/>
+          <w:sz w:val="24"/>
+          <w:szCs w:val="24"/>
+          <w:rtl/>
+        </w:rPr>
+        <w:t>הנ</w:t>
+      </w:r>
+      <w:proofErr w:type="spellEnd"/>
       <w:r>
         <w:rPr>
           <w:rFonts w:asciiTheme="minorBidi" w:hAnsiTheme="minorBidi"/>
@@ -4786,28 +6473,21 @@
     </w:p>
     <w:p>
       <w:pPr>
+        <w:pStyle w:val="2"/>
         <w:bidi/>
-        <w:spacing w:line="360" w:lineRule="auto"/>
-        <w:rPr>
-          <w:rFonts w:asciiTheme="minorBidi" w:hAnsiTheme="minorBidi"/>
-          <w:b/>
-          <w:bCs/>
-          <w:sz w:val="24"/>
-          <w:szCs w:val="24"/>
+        <w:rPr>
           <w:rtl/>
         </w:rPr>
       </w:pPr>
-      <w:r>
-        <w:rPr>
-          <w:rFonts w:asciiTheme="minorBidi" w:hAnsiTheme="minorBidi" w:hint="cs"/>
-          <w:b/>
-          <w:bCs/>
-          <w:sz w:val="24"/>
-          <w:szCs w:val="24"/>
-          <w:rtl/>
-        </w:rPr>
-        <w:t>הערכת התוצאות (של שתי שיטות הפתרון):</w:t>
-      </w:r>
+      <w:bookmarkStart w:id="6" w:name="_Toc177733453"/>
+      <w:r>
+        <w:rPr>
+          <w:rFonts w:hint="cs"/>
+          <w:rtl/>
+        </w:rPr>
+        <w:t>הערכת התוצאות (של שתי שיטות הפתרון)</w:t>
+      </w:r>
+      <w:bookmarkEnd w:id="6"/>
     </w:p>
     <w:p>
       <w:pPr>
@@ -4864,7 +6544,27 @@
           <w:szCs w:val="24"/>
           <w:rtl/>
         </w:rPr>
-        <w:t xml:space="preserve"> אילוצים של הבעיה, מלבד לקיחת כל קורסי החובה והגעה למספר הנ"ז הדרוש למסלול. השיטה שבחרנו לחשב את החסם הינה ההדוקה ביותר שהצלחנו לממש. בנוסף, עבור קלטים קטנים יחסית, אותם ניתן לפתור בעזרת אלגוריתם </w:t>
+        <w:t xml:space="preserve"> אילוצים של הבעיה, מלבד לקיחת כל קורסי החובה והגעה למספר </w:t>
+      </w:r>
+      <w:proofErr w:type="spellStart"/>
+      <w:r>
+        <w:rPr>
+          <w:rFonts w:asciiTheme="minorBidi" w:eastAsiaTheme="minorEastAsia" w:hAnsiTheme="minorBidi" w:hint="cs"/>
+          <w:sz w:val="24"/>
+          <w:szCs w:val="24"/>
+          <w:rtl/>
+        </w:rPr>
+        <w:t>הנ"ז</w:t>
+      </w:r>
+      <w:proofErr w:type="spellEnd"/>
+      <w:r>
+        <w:rPr>
+          <w:rFonts w:asciiTheme="minorBidi" w:eastAsiaTheme="minorEastAsia" w:hAnsiTheme="minorBidi" w:hint="cs"/>
+          <w:sz w:val="24"/>
+          <w:szCs w:val="24"/>
+          <w:rtl/>
+        </w:rPr>
+        <w:t xml:space="preserve"> הדרוש למסלול. השיטה שבחרנו לחשב את החסם הינה ההדוקה ביותר שהצלחנו לממש. בנוסף, עבור קלטים קטנים יחסית, אותם ניתן לפתור בעזרת אלגוריתם </w:t>
       </w:r>
       <w:r>
         <w:rPr>
@@ -4941,26 +6641,17 @@
     </w:p>
     <w:p>
       <w:pPr>
-        <w:pStyle w:val="a9"/>
+        <w:pStyle w:val="2"/>
         <w:bidi/>
-        <w:spacing w:line="360" w:lineRule="auto"/>
-        <w:ind w:left="0"/>
-        <w:rPr>
-          <w:rFonts w:asciiTheme="minorBidi" w:eastAsiaTheme="minorEastAsia" w:hAnsiTheme="minorBidi"/>
-          <w:b/>
-          <w:bCs/>
-          <w:sz w:val="24"/>
-          <w:szCs w:val="24"/>
+        <w:rPr>
+          <w:rFonts w:eastAsiaTheme="minorEastAsia"/>
           <w:rtl/>
         </w:rPr>
       </w:pPr>
-      <w:r>
-        <w:rPr>
-          <w:rFonts w:asciiTheme="minorBidi" w:eastAsiaTheme="minorEastAsia" w:hAnsiTheme="minorBidi" w:hint="cs"/>
-          <w:b/>
-          <w:bCs/>
-          <w:sz w:val="24"/>
-          <w:szCs w:val="24"/>
+      <w:bookmarkStart w:id="7" w:name="_Toc177733454"/>
+      <w:r>
+        <w:rPr>
+          <w:rFonts w:eastAsiaTheme="minorEastAsia" w:hint="cs"/>
           <w:rtl/>
         </w:rPr>
         <w:lastRenderedPageBreak/>
@@ -4968,48 +6659,26 @@
       </w:r>
       <w:r>
         <w:rPr>
-          <w:rFonts w:asciiTheme="minorBidi" w:eastAsiaTheme="minorEastAsia" w:hAnsiTheme="minorBidi" w:hint="cs"/>
-          <w:b/>
-          <w:bCs/>
-          <w:sz w:val="24"/>
-          <w:szCs w:val="24"/>
+          <w:rFonts w:eastAsiaTheme="minorEastAsia" w:hint="cs"/>
           <w:rtl/>
         </w:rPr>
         <w:t xml:space="preserve"> (</w:t>
       </w:r>
       <w:r>
         <w:rPr>
-          <w:rFonts w:asciiTheme="minorBidi" w:eastAsiaTheme="minorEastAsia" w:hAnsiTheme="minorBidi" w:hint="cs"/>
-          <w:b/>
-          <w:bCs/>
-          <w:sz w:val="24"/>
-          <w:szCs w:val="24"/>
+          <w:rFonts w:eastAsiaTheme="minorEastAsia" w:hint="cs"/>
           <w:rtl/>
         </w:rPr>
         <w:t>של שתי שיטות הפתרון</w:t>
       </w:r>
       <w:r>
         <w:rPr>
-          <w:rFonts w:asciiTheme="minorBidi" w:eastAsiaTheme="minorEastAsia" w:hAnsiTheme="minorBidi" w:hint="cs"/>
-          <w:b/>
-          <w:bCs/>
-          <w:sz w:val="24"/>
-          <w:szCs w:val="24"/>
+          <w:rFonts w:eastAsiaTheme="minorEastAsia" w:hint="cs"/>
           <w:rtl/>
         </w:rPr>
         <w:t>)</w:t>
       </w:r>
-      <w:r>
-        <w:rPr>
-          <w:rFonts w:asciiTheme="minorBidi" w:eastAsiaTheme="minorEastAsia" w:hAnsiTheme="minorBidi" w:hint="cs"/>
-          <w:b/>
-          <w:bCs/>
-          <w:sz w:val="24"/>
-          <w:szCs w:val="24"/>
-          <w:rtl/>
-        </w:rPr>
-        <w:t>:</w:t>
-      </w:r>
+      <w:bookmarkEnd w:id="7"/>
     </w:p>
     <w:p>
       <w:pPr>
@@ -5524,31 +7193,23 @@
     </w:p>
     <w:p>
       <w:pPr>
-        <w:pStyle w:val="a9"/>
-        <w:numPr>
-          <w:ilvl w:val="0"/>
-          <w:numId w:val="1"/>
-        </w:numPr>
+        <w:pStyle w:val="1"/>
         <w:bidi/>
-        <w:spacing w:line="360" w:lineRule="auto"/>
-        <w:rPr>
-          <w:rFonts w:asciiTheme="minorBidi" w:hAnsiTheme="minorBidi"/>
+        <w:rPr>
           <w:sz w:val="24"/>
           <w:szCs w:val="24"/>
         </w:rPr>
       </w:pPr>
-      <w:r>
-        <w:rPr>
-          <w:rFonts w:asciiTheme="minorBidi" w:hAnsiTheme="minorBidi" w:hint="cs"/>
-          <w:b/>
-          <w:bCs/>
-          <w:sz w:val="32"/>
-          <w:szCs w:val="32"/>
+      <w:bookmarkStart w:id="8" w:name="_Toc177733455"/>
+      <w:r>
+        <w:rPr>
+          <w:rFonts w:hint="cs"/>
           <w:rtl/>
         </w:rPr>
         <w:lastRenderedPageBreak/>
         <w:t>תוצאות</w:t>
       </w:r>
+      <w:bookmarkEnd w:id="8"/>
     </w:p>
     <w:p>
       <w:pPr>
@@ -5673,29 +7334,21 @@
     </w:p>
     <w:p>
       <w:pPr>
-        <w:pStyle w:val="a9"/>
+        <w:pStyle w:val="2"/>
         <w:bidi/>
-        <w:spacing w:line="360" w:lineRule="auto"/>
-        <w:ind w:left="0"/>
-        <w:rPr>
-          <w:rFonts w:asciiTheme="minorBidi" w:hAnsiTheme="minorBidi"/>
-          <w:sz w:val="24"/>
-          <w:szCs w:val="24"/>
+        <w:rPr>
           <w:rtl/>
         </w:rPr>
       </w:pPr>
-      <w:r>
-        <w:rPr>
-          <w:rFonts w:asciiTheme="minorBidi" w:hAnsiTheme="minorBidi" w:hint="cs"/>
-          <w:b/>
-          <w:bCs/>
-          <w:sz w:val="24"/>
-          <w:szCs w:val="24"/>
-          <w:u w:val="single"/>
-          <w:rtl/>
-        </w:rPr>
-        <w:t>חיפוש מקומי:</w:t>
-      </w:r>
+      <w:bookmarkStart w:id="9" w:name="_Toc177733456"/>
+      <w:r>
+        <w:rPr>
+          <w:rFonts w:hint="cs"/>
+          <w:rtl/>
+        </w:rPr>
+        <w:t>חיפוש מקומי</w:t>
+      </w:r>
+      <w:bookmarkEnd w:id="9"/>
     </w:p>
     <w:p>
       <w:pPr>
@@ -5785,7 +7438,27 @@
           <w:szCs w:val="24"/>
           <w:rtl/>
         </w:rPr>
-        <w:t xml:space="preserve"> חוקי (לא בהכרח יכיל את כל קורסי החובה ולא בהכרח יגיע לסך הנ"ז הנדרש). אנו נותנים לאלגוריתמים "אינטרס" להגיע לחוקיות ואופטימליות (מבחינת ממוצע) בעזרת פונקציית ה-</w:t>
+        <w:t xml:space="preserve"> חוקי (לא בהכרח יכיל את כל קורסי החובה ולא בהכרח יגיע לסך </w:t>
+      </w:r>
+      <w:proofErr w:type="spellStart"/>
+      <w:r>
+        <w:rPr>
+          <w:rFonts w:asciiTheme="minorBidi" w:hAnsiTheme="minorBidi" w:hint="cs"/>
+          <w:sz w:val="24"/>
+          <w:szCs w:val="24"/>
+          <w:rtl/>
+        </w:rPr>
+        <w:t>הנ"ז</w:t>
+      </w:r>
+      <w:proofErr w:type="spellEnd"/>
+      <w:r>
+        <w:rPr>
+          <w:rFonts w:asciiTheme="minorBidi" w:hAnsiTheme="minorBidi" w:hint="cs"/>
+          <w:sz w:val="24"/>
+          <w:szCs w:val="24"/>
+          <w:rtl/>
+        </w:rPr>
+        <w:t xml:space="preserve"> הנדרש). אנו נותנים לאלגוריתמים "אינטרס" להגיע לחוקיות ואופטימליות (מבחינת ממוצע) בעזרת פונקציית ה-</w:t>
       </w:r>
       <w:r>
         <w:rPr>
@@ -6120,45 +7793,29 @@
     </w:p>
     <w:p>
       <w:pPr>
-        <w:pStyle w:val="a9"/>
         <w:bidi/>
         <w:spacing w:line="360" w:lineRule="auto"/>
-        <w:ind w:left="0"/>
-        <w:rPr>
-          <w:rFonts w:asciiTheme="minorBidi" w:hAnsiTheme="minorBidi"/>
+        <w:rPr>
+          <w:rFonts w:asciiTheme="minorBidi" w:eastAsiaTheme="minorEastAsia" w:hAnsiTheme="minorBidi"/>
           <w:sz w:val="24"/>
           <w:szCs w:val="24"/>
           <w:rtl/>
         </w:rPr>
       </w:pPr>
-    </w:p>
-    <w:p>
-      <w:pPr>
-        <w:bidi/>
-        <w:spacing w:line="360" w:lineRule="auto"/>
-        <w:rPr>
-          <w:rFonts w:asciiTheme="minorBidi" w:eastAsiaTheme="minorEastAsia" w:hAnsiTheme="minorBidi"/>
-          <w:sz w:val="24"/>
-          <w:szCs w:val="24"/>
-          <w:rtl/>
-        </w:rPr>
-      </w:pPr>
-      <w:r>
-        <w:rPr>
-          <w:rFonts w:asciiTheme="minorBidi" w:hAnsiTheme="minorBidi" w:hint="cs"/>
-          <w:sz w:val="24"/>
-          <w:szCs w:val="24"/>
-          <w:u w:val="single"/>
+      <w:bookmarkStart w:id="10" w:name="_Toc177733457"/>
+      <w:r>
+        <w:rPr>
+          <w:rStyle w:val="30"/>
+          <w:rFonts w:hint="cs"/>
           <w:rtl/>
         </w:rPr>
         <w:lastRenderedPageBreak/>
-        <w:t>השוואות זמני הריצה:</w:t>
-      </w:r>
-      <w:r>
-        <w:rPr>
-          <w:rFonts w:asciiTheme="minorBidi" w:hAnsiTheme="minorBidi"/>
-          <w:sz w:val="24"/>
-          <w:szCs w:val="24"/>
+        <w:t>השוואות זמני הריצה</w:t>
+      </w:r>
+      <w:bookmarkEnd w:id="10"/>
+      <w:r>
+        <w:rPr>
+          <w:rStyle w:val="30"/>
           <w:rtl/>
         </w:rPr>
         <w:br/>
@@ -6307,7 +7964,7 @@
                     </pic:cNvPicPr>
                   </pic:nvPicPr>
                   <pic:blipFill rotWithShape="1">
-                    <a:blip r:embed="rId10">
+                    <a:blip r:embed="rId11">
                       <a:extLst>
                         <a:ext uri="{28A0092B-C50C-407E-A947-70E740481C1C}">
                           <a14:useLocalDpi xmlns:a14="http://schemas.microsoft.com/office/drawing/2010/main" val="0"/>
@@ -6380,7 +8037,7 @@
                     </pic:cNvPicPr>
                   </pic:nvPicPr>
                   <pic:blipFill rotWithShape="1">
-                    <a:blip r:embed="rId11">
+                    <a:blip r:embed="rId12">
                       <a:extLst>
                         <a:ext uri="{28A0092B-C50C-407E-A947-70E740481C1C}">
                           <a14:useLocalDpi xmlns:a14="http://schemas.microsoft.com/office/drawing/2010/main" val="0"/>
@@ -6454,7 +8111,7 @@
                     </pic:cNvPicPr>
                   </pic:nvPicPr>
                   <pic:blipFill rotWithShape="1">
-                    <a:blip r:embed="rId12">
+                    <a:blip r:embed="rId13">
                       <a:extLst>
                         <a:ext uri="{28A0092B-C50C-407E-A947-70E740481C1C}">
                           <a14:useLocalDpi xmlns:a14="http://schemas.microsoft.com/office/drawing/2010/main" val="0"/>
@@ -6530,7 +8187,7 @@
                     </pic:cNvPicPr>
                   </pic:nvPicPr>
                   <pic:blipFill rotWithShape="1">
-                    <a:blip r:embed="rId13">
+                    <a:blip r:embed="rId14">
                       <a:extLst>
                         <a:ext uri="{28A0092B-C50C-407E-A947-70E740481C1C}">
                           <a14:useLocalDpi xmlns:a14="http://schemas.microsoft.com/office/drawing/2010/main" val="0"/>
@@ -6697,24 +8354,16 @@
     </w:p>
     <w:p>
       <w:pPr>
-        <w:pStyle w:val="a9"/>
+        <w:pStyle w:val="3"/>
         <w:bidi/>
-        <w:spacing w:line="360" w:lineRule="auto"/>
-        <w:ind w:left="0"/>
-        <w:rPr>
-          <w:rFonts w:asciiTheme="minorBidi" w:hAnsiTheme="minorBidi"/>
-          <w:sz w:val="24"/>
-          <w:szCs w:val="24"/>
-          <w:u w:val="single"/>
+        <w:rPr>
           <w:rtl/>
         </w:rPr>
       </w:pPr>
-      <w:r>
-        <w:rPr>
-          <w:rFonts w:asciiTheme="minorBidi" w:hAnsiTheme="minorBidi" w:hint="cs"/>
-          <w:sz w:val="24"/>
-          <w:szCs w:val="24"/>
-          <w:u w:val="single"/>
+      <w:bookmarkStart w:id="11" w:name="_Toc177733458"/>
+      <w:r>
+        <w:rPr>
+          <w:rFonts w:hint="cs"/>
           <w:rtl/>
         </w:rPr>
         <w:lastRenderedPageBreak/>
@@ -6722,54 +8371,33 @@
       </w:r>
       <w:r>
         <w:rPr>
-          <w:rFonts w:asciiTheme="minorBidi" w:hAnsiTheme="minorBidi" w:hint="cs"/>
-          <w:sz w:val="24"/>
-          <w:szCs w:val="24"/>
-          <w:u w:val="single"/>
+          <w:rFonts w:hint="cs"/>
           <w:rtl/>
         </w:rPr>
         <w:t>המ</w:t>
       </w:r>
       <w:r>
         <w:rPr>
-          <w:rFonts w:asciiTheme="minorBidi" w:hAnsiTheme="minorBidi" w:hint="cs"/>
-          <w:sz w:val="24"/>
-          <w:szCs w:val="24"/>
-          <w:u w:val="single"/>
+          <w:rFonts w:hint="cs"/>
           <w:rtl/>
         </w:rPr>
         <w:t>מ</w:t>
       </w:r>
       <w:r>
         <w:rPr>
-          <w:rFonts w:asciiTheme="minorBidi" w:hAnsiTheme="minorBidi" w:hint="cs"/>
-          <w:sz w:val="24"/>
-          <w:szCs w:val="24"/>
-          <w:u w:val="single"/>
+          <w:rFonts w:hint="cs"/>
           <w:rtl/>
         </w:rPr>
         <w:t xml:space="preserve">וצעים </w:t>
       </w:r>
       <w:r>
         <w:rPr>
-          <w:rFonts w:asciiTheme="minorBidi" w:hAnsiTheme="minorBidi" w:hint="cs"/>
-          <w:sz w:val="24"/>
-          <w:szCs w:val="24"/>
-          <w:u w:val="single"/>
+          <w:rFonts w:hint="cs"/>
           <w:rtl/>
         </w:rPr>
         <w:t>ויחס החוקיות</w:t>
       </w:r>
-      <w:r>
-        <w:rPr>
-          <w:rFonts w:asciiTheme="minorBidi" w:hAnsiTheme="minorBidi" w:hint="cs"/>
-          <w:sz w:val="24"/>
-          <w:szCs w:val="24"/>
-          <w:u w:val="single"/>
-          <w:rtl/>
-        </w:rPr>
-        <w:t>:</w:t>
-      </w:r>
+      <w:bookmarkEnd w:id="11"/>
     </w:p>
     <w:p>
       <w:pPr>
@@ -13772,7 +15400,7 @@
                     </pic:cNvPicPr>
                   </pic:nvPicPr>
                   <pic:blipFill rotWithShape="1">
-                    <a:blip r:embed="rId14">
+                    <a:blip r:embed="rId15">
                       <a:extLst>
                         <a:ext uri="{28A0092B-C50C-407E-A947-70E740481C1C}">
                           <a14:useLocalDpi xmlns:a14="http://schemas.microsoft.com/office/drawing/2010/main" val="0"/>
@@ -13998,7 +15626,7 @@
                     </pic:cNvPicPr>
                   </pic:nvPicPr>
                   <pic:blipFill rotWithShape="1">
-                    <a:blip r:embed="rId15">
+                    <a:blip r:embed="rId16">
                       <a:extLst>
                         <a:ext uri="{28A0092B-C50C-407E-A947-70E740481C1C}">
                           <a14:useLocalDpi xmlns:a14="http://schemas.microsoft.com/office/drawing/2010/main" val="0"/>
@@ -14352,7 +15980,7 @@
                     </pic:cNvPicPr>
                   </pic:nvPicPr>
                   <pic:blipFill rotWithShape="1">
-                    <a:blip r:embed="rId16">
+                    <a:blip r:embed="rId17">
                       <a:extLst>
                         <a:ext uri="{28A0092B-C50C-407E-A947-70E740481C1C}">
                           <a14:useLocalDpi xmlns:a14="http://schemas.microsoft.com/office/drawing/2010/main" val="0"/>
@@ -14425,7 +16053,7 @@
                     </pic:cNvPicPr>
                   </pic:nvPicPr>
                   <pic:blipFill rotWithShape="1">
-                    <a:blip r:embed="rId17">
+                    <a:blip r:embed="rId18">
                       <a:extLst>
                         <a:ext uri="{28A0092B-C50C-407E-A947-70E740481C1C}">
                           <a14:useLocalDpi xmlns:a14="http://schemas.microsoft.com/office/drawing/2010/main" val="0"/>
@@ -14703,42 +16331,22 @@
     </w:p>
     <w:p>
       <w:pPr>
-        <w:pStyle w:val="a9"/>
+        <w:pStyle w:val="2"/>
         <w:bidi/>
-        <w:spacing w:line="360" w:lineRule="auto"/>
-        <w:ind w:left="0"/>
-        <w:rPr>
-          <w:rFonts w:asciiTheme="minorBidi" w:hAnsiTheme="minorBidi"/>
-          <w:sz w:val="24"/>
-          <w:szCs w:val="24"/>
+        <w:rPr>
           <w:rtl/>
         </w:rPr>
       </w:pPr>
-      <w:r>
-        <w:rPr>
-          <w:rFonts w:asciiTheme="minorBidi" w:hAnsiTheme="minorBidi" w:hint="cs"/>
-          <w:b/>
-          <w:bCs/>
-          <w:sz w:val="24"/>
-          <w:szCs w:val="24"/>
-          <w:u w:val="single"/>
+      <w:bookmarkStart w:id="12" w:name="_Toc177733459"/>
+      <w:r>
+        <w:rPr>
+          <w:rFonts w:hint="cs"/>
           <w:rtl/>
         </w:rPr>
         <w:lastRenderedPageBreak/>
         <w:t>חיפוש בגרף</w:t>
       </w:r>
-      <w:r>
-        <w:rPr>
-          <w:rFonts w:asciiTheme="minorBidi" w:hAnsiTheme="minorBidi" w:hint="cs"/>
-          <w:b/>
-          <w:bCs/>
-          <w:sz w:val="24"/>
-          <w:szCs w:val="24"/>
-          <w:u w:val="single"/>
-          <w:rtl/>
-        </w:rPr>
-        <w:t>:</w:t>
-      </w:r>
+      <w:bookmarkEnd w:id="12"/>
     </w:p>
     <w:p>
       <w:pPr>
@@ -15669,17 +17277,17 @@
           <w:rtl/>
         </w:rPr>
       </w:pPr>
-      <w:r>
-        <w:rPr>
-          <w:rFonts w:asciiTheme="minorBidi" w:hAnsiTheme="minorBidi" w:hint="cs"/>
-          <w:sz w:val="24"/>
-          <w:szCs w:val="24"/>
-          <w:u w:val="single"/>
+      <w:bookmarkStart w:id="13" w:name="_Toc177733460"/>
+      <w:r>
+        <w:rPr>
+          <w:rStyle w:val="30"/>
+          <w:rFonts w:hint="cs"/>
           <w:rtl/>
         </w:rPr>
         <w:lastRenderedPageBreak/>
-        <w:t>השוואות זמני הריצה והקודקודים שנחקרים:</w:t>
-      </w:r>
+        <w:t>השוואות זמני הריצה והקודקודים שנחקרים</w:t>
+      </w:r>
+      <w:bookmarkEnd w:id="13"/>
       <w:r>
         <w:rPr>
           <w:rFonts w:asciiTheme="minorBidi" w:hAnsiTheme="minorBidi"/>
@@ -22649,17 +24257,17 @@
           <w:rtl/>
         </w:rPr>
       </w:pPr>
-      <w:r>
-        <w:rPr>
-          <w:rFonts w:asciiTheme="minorBidi" w:hAnsiTheme="minorBidi" w:hint="cs"/>
-          <w:sz w:val="24"/>
-          <w:szCs w:val="24"/>
-          <w:u w:val="single"/>
+      <w:bookmarkStart w:id="14" w:name="_Toc177733461"/>
+      <w:r>
+        <w:rPr>
+          <w:rStyle w:val="30"/>
+          <w:rFonts w:hint="cs"/>
           <w:rtl/>
         </w:rPr>
         <w:lastRenderedPageBreak/>
-        <w:t>השוואת הממוצעים המתקבלים:</w:t>
-      </w:r>
+        <w:t>השוואת הממוצעים המתקבלים</w:t>
+      </w:r>
+      <w:bookmarkEnd w:id="14"/>
       <w:r>
         <w:rPr>
           <w:rFonts w:asciiTheme="minorBidi" w:hAnsiTheme="minorBidi"/>
@@ -22881,7 +24489,7 @@
                     </pic:cNvPicPr>
                   </pic:nvPicPr>
                   <pic:blipFill rotWithShape="1">
-                    <a:blip r:embed="rId18">
+                    <a:blip r:embed="rId19">
                       <a:extLst>
                         <a:ext uri="{28A0092B-C50C-407E-A947-70E740481C1C}">
                           <a14:useLocalDpi xmlns:a14="http://schemas.microsoft.com/office/drawing/2010/main" val="0"/>
@@ -23065,7 +24673,7 @@
                     </pic:cNvPicPr>
                   </pic:nvPicPr>
                   <pic:blipFill rotWithShape="1">
-                    <a:blip r:embed="rId19">
+                    <a:blip r:embed="rId20">
                       <a:extLst>
                         <a:ext uri="{28A0092B-C50C-407E-A947-70E740481C1C}">
                           <a14:useLocalDpi xmlns:a14="http://schemas.microsoft.com/office/drawing/2010/main" val="0"/>
@@ -23251,7 +24859,7 @@
                     </pic:cNvPicPr>
                   </pic:nvPicPr>
                   <pic:blipFill rotWithShape="1">
-                    <a:blip r:embed="rId20">
+                    <a:blip r:embed="rId21">
                       <a:extLst>
                         <a:ext uri="{28A0092B-C50C-407E-A947-70E740481C1C}">
                           <a14:useLocalDpi xmlns:a14="http://schemas.microsoft.com/office/drawing/2010/main" val="0"/>
@@ -23883,7 +25491,7 @@
                     </pic:cNvPicPr>
                   </pic:nvPicPr>
                   <pic:blipFill rotWithShape="1">
-                    <a:blip r:embed="rId21">
+                    <a:blip r:embed="rId22">
                       <a:extLst>
                         <a:ext uri="{28A0092B-C50C-407E-A947-70E740481C1C}">
                           <a14:useLocalDpi xmlns:a14="http://schemas.microsoft.com/office/drawing/2010/main" val="0"/>
@@ -24068,7 +25676,7 @@
                     </pic:cNvPicPr>
                   </pic:nvPicPr>
                   <pic:blipFill rotWithShape="1">
-                    <a:blip r:embed="rId22">
+                    <a:blip r:embed="rId23">
                       <a:extLst>
                         <a:ext uri="{28A0092B-C50C-407E-A947-70E740481C1C}">
                           <a14:useLocalDpi xmlns:a14="http://schemas.microsoft.com/office/drawing/2010/main" val="0"/>
@@ -24254,7 +25862,7 @@
                     </pic:cNvPicPr>
                   </pic:nvPicPr>
                   <pic:blipFill rotWithShape="1">
-                    <a:blip r:embed="rId23">
+                    <a:blip r:embed="rId24">
                       <a:extLst>
                         <a:ext uri="{28A0092B-C50C-407E-A947-70E740481C1C}">
                           <a14:useLocalDpi xmlns:a14="http://schemas.microsoft.com/office/drawing/2010/main" val="0"/>
@@ -24526,26 +26134,21 @@
     </w:p>
     <w:p>
       <w:pPr>
+        <w:pStyle w:val="3"/>
         <w:bidi/>
-        <w:spacing w:line="360" w:lineRule="auto"/>
-        <w:rPr>
-          <w:rFonts w:asciiTheme="minorBidi" w:hAnsiTheme="minorBidi"/>
-          <w:sz w:val="24"/>
-          <w:szCs w:val="24"/>
-          <w:u w:val="single"/>
+        <w:rPr>
           <w:rtl/>
         </w:rPr>
       </w:pPr>
-      <w:r>
-        <w:rPr>
-          <w:rFonts w:asciiTheme="minorBidi" w:hAnsiTheme="minorBidi" w:hint="cs"/>
-          <w:sz w:val="24"/>
-          <w:szCs w:val="24"/>
-          <w:u w:val="single"/>
+      <w:bookmarkStart w:id="15" w:name="_Toc177733462"/>
+      <w:r>
+        <w:rPr>
+          <w:rFonts w:hint="cs"/>
           <w:rtl/>
         </w:rPr>
         <w:t>השוואה בין שתי השיטות</w:t>
       </w:r>
+      <w:bookmarkEnd w:id="15"/>
     </w:p>
     <w:p>
       <w:pPr>
@@ -24742,33 +26345,19 @@
     </w:p>
     <w:p>
       <w:pPr>
-        <w:pStyle w:val="a9"/>
-        <w:numPr>
-          <w:ilvl w:val="0"/>
-          <w:numId w:val="1"/>
-        </w:numPr>
+        <w:pStyle w:val="1"/>
         <w:bidi/>
-        <w:spacing w:line="360" w:lineRule="auto"/>
-        <w:rPr>
-          <w:rFonts w:asciiTheme="minorBidi" w:hAnsiTheme="minorBidi"/>
-          <w:b/>
-          <w:bCs/>
-          <w:sz w:val="32"/>
-          <w:szCs w:val="32"/>
-        </w:rPr>
       </w:pPr>
-      <w:r>
-        <w:rPr>
-          <w:rFonts w:asciiTheme="minorBidi" w:hAnsiTheme="minorBidi" w:hint="cs"/>
-          <w:b/>
-          <w:bCs/>
-          <w:sz w:val="32"/>
-          <w:szCs w:val="32"/>
+      <w:bookmarkStart w:id="16" w:name="_Toc177733463"/>
+      <w:r>
+        <w:rPr>
+          <w:rFonts w:hint="cs"/>
           <w:rtl/>
         </w:rPr>
         <w:lastRenderedPageBreak/>
         <w:t>סיכום</w:t>
       </w:r>
+      <w:bookmarkEnd w:id="16"/>
     </w:p>
     <w:p>
       <w:pPr>
@@ -25061,7 +26650,7 @@
         <w:bidi/>
         <w:spacing w:line="360" w:lineRule="auto"/>
         <w:rPr>
-          <w:rFonts w:asciiTheme="minorBidi" w:hAnsiTheme="minorBidi" w:hint="cs"/>
+          <w:rFonts w:asciiTheme="minorBidi" w:hAnsiTheme="minorBidi"/>
           <w:sz w:val="24"/>
           <w:szCs w:val="24"/>
           <w:rtl/>
@@ -25551,52 +27140,45 @@
           <w:szCs w:val="24"/>
           <w:rtl/>
         </w:rPr>
-        <w:t>על יותר מ</w:t>
-      </w:r>
-      <w:r>
-        <w:rPr>
-          <w:rFonts w:asciiTheme="minorBidi" w:hAnsiTheme="minorBidi" w:hint="cs"/>
-          <w:sz w:val="24"/>
-          <w:szCs w:val="24"/>
-          <w:rtl/>
-        </w:rPr>
-        <w:t xml:space="preserve">מקסום הממוצע </w:t>
-      </w:r>
-      <w:r>
-        <w:rPr>
-          <w:rFonts w:asciiTheme="minorBidi" w:hAnsiTheme="minorBidi" w:hint="cs"/>
-          <w:sz w:val="24"/>
-          <w:szCs w:val="24"/>
-          <w:rtl/>
-        </w:rPr>
-        <w:t xml:space="preserve">אלא גם </w:t>
-      </w:r>
-      <w:r>
-        <w:rPr>
-          <w:rFonts w:asciiTheme="minorBidi" w:hAnsiTheme="minorBidi" w:hint="cs"/>
-          <w:sz w:val="24"/>
-          <w:szCs w:val="24"/>
-          <w:rtl/>
-        </w:rPr>
-        <w:t>על חוקיות</w:t>
-      </w:r>
-      <w:r>
-        <w:rPr>
-          <w:rFonts w:asciiTheme="minorBidi" w:hAnsiTheme="minorBidi" w:hint="cs"/>
-          <w:sz w:val="24"/>
-          <w:szCs w:val="24"/>
-          <w:rtl/>
-        </w:rPr>
-        <w:t xml:space="preserve"> התוכנית,</w:t>
-      </w:r>
-      <w:r>
-        <w:rPr>
-          <w:rFonts w:asciiTheme="minorBidi" w:hAnsiTheme="minorBidi" w:hint="cs"/>
-          <w:sz w:val="24"/>
-          <w:szCs w:val="24"/>
-          <w:rtl/>
-        </w:rPr>
-        <w:t xml:space="preserve"> </w:t>
+        <w:t xml:space="preserve">על יותר </w:t>
+      </w:r>
+      <w:proofErr w:type="spellStart"/>
+      <w:r>
+        <w:rPr>
+          <w:rFonts w:asciiTheme="minorBidi" w:hAnsiTheme="minorBidi" w:hint="cs"/>
+          <w:sz w:val="24"/>
+          <w:szCs w:val="24"/>
+          <w:rtl/>
+        </w:rPr>
+        <w:t>מ</w:t>
+      </w:r>
+      <w:r>
+        <w:rPr>
+          <w:rFonts w:asciiTheme="minorBidi" w:hAnsiTheme="minorBidi" w:hint="cs"/>
+          <w:sz w:val="24"/>
+          <w:szCs w:val="24"/>
+          <w:rtl/>
+        </w:rPr>
+        <w:t>מקסום</w:t>
+      </w:r>
+      <w:proofErr w:type="spellEnd"/>
+      <w:r>
+        <w:rPr>
+          <w:rFonts w:asciiTheme="minorBidi" w:hAnsiTheme="minorBidi" w:hint="cs"/>
+          <w:sz w:val="24"/>
+          <w:szCs w:val="24"/>
+          <w:rtl/>
+        </w:rPr>
+        <w:t xml:space="preserve"> הממוצע </w:t>
+      </w:r>
+      <w:r>
+        <w:rPr>
+          <w:rFonts w:asciiTheme="minorBidi" w:hAnsiTheme="minorBidi" w:hint="cs"/>
+          <w:sz w:val="24"/>
+          <w:szCs w:val="24"/>
+          <w:rtl/>
+        </w:rPr>
+        <w:t xml:space="preserve">אלא גם על חוקיות התוכנית, </w:t>
       </w:r>
       <w:r>
         <w:rPr>
@@ -25691,7 +27273,7 @@
         <w:bidi/>
         <w:spacing w:line="360" w:lineRule="auto"/>
         <w:rPr>
-          <w:rFonts w:asciiTheme="minorBidi" w:hAnsiTheme="minorBidi" w:hint="cs"/>
+          <w:rFonts w:asciiTheme="minorBidi" w:hAnsiTheme="minorBidi"/>
           <w:sz w:val="24"/>
           <w:szCs w:val="24"/>
           <w:rtl/>
@@ -25814,7 +27396,7 @@
         <w:bidi/>
         <w:spacing w:line="360" w:lineRule="auto"/>
         <w:rPr>
-          <w:rFonts w:asciiTheme="minorBidi" w:hAnsiTheme="minorBidi" w:hint="cs"/>
+          <w:rFonts w:asciiTheme="minorBidi" w:hAnsiTheme="minorBidi"/>
           <w:sz w:val="24"/>
           <w:szCs w:val="24"/>
           <w:rtl/>
@@ -25836,7 +27418,27 @@
           <w:szCs w:val="24"/>
           <w:rtl/>
         </w:rPr>
-        <w:t xml:space="preserve">באוניברסיטה בפועל ניתן לחרוג מכמות הנ"ז הדרושה לזכאות לתואר, אך </w:t>
+        <w:t xml:space="preserve">באוניברסיטה בפועל ניתן לחרוג מכמות </w:t>
+      </w:r>
+      <w:proofErr w:type="spellStart"/>
+      <w:r>
+        <w:rPr>
+          <w:rFonts w:asciiTheme="minorBidi" w:hAnsiTheme="minorBidi" w:hint="cs"/>
+          <w:sz w:val="24"/>
+          <w:szCs w:val="24"/>
+          <w:rtl/>
+        </w:rPr>
+        <w:t>הנ"ז</w:t>
+      </w:r>
+      <w:proofErr w:type="spellEnd"/>
+      <w:r>
+        <w:rPr>
+          <w:rFonts w:asciiTheme="minorBidi" w:hAnsiTheme="minorBidi" w:hint="cs"/>
+          <w:sz w:val="24"/>
+          <w:szCs w:val="24"/>
+          <w:rtl/>
+        </w:rPr>
+        <w:t xml:space="preserve"> הדרושה לזכאות לתואר, אך </w:t>
       </w:r>
       <w:r>
         <w:rPr>
@@ -25881,7 +27483,27 @@
           <w:szCs w:val="24"/>
           <w:rtl/>
         </w:rPr>
-        <w:t>נצטרך להגדיר פתרון אופטימלי בצורה נרחבת יותר- האם כלל הנ"ז שנלמדו יכנסו לשקלול הממוצע,</w:t>
+        <w:t xml:space="preserve">נצטרך להגדיר פתרון אופטימלי בצורה נרחבת יותר- האם כלל </w:t>
+      </w:r>
+      <w:proofErr w:type="spellStart"/>
+      <w:r>
+        <w:rPr>
+          <w:rFonts w:asciiTheme="minorBidi" w:hAnsiTheme="minorBidi" w:hint="cs"/>
+          <w:sz w:val="24"/>
+          <w:szCs w:val="24"/>
+          <w:rtl/>
+        </w:rPr>
+        <w:t>הנ"ז</w:t>
+      </w:r>
+      <w:proofErr w:type="spellEnd"/>
+      <w:r>
+        <w:rPr>
+          <w:rFonts w:asciiTheme="minorBidi" w:hAnsiTheme="minorBidi" w:hint="cs"/>
+          <w:sz w:val="24"/>
+          <w:szCs w:val="24"/>
+          <w:rtl/>
+        </w:rPr>
+        <w:t xml:space="preserve"> שנלמדו יכנסו לשקלול הממוצע,</w:t>
       </w:r>
       <w:r>
         <w:rPr>
@@ -25925,7 +27547,27 @@
           <w:szCs w:val="24"/>
           <w:rtl/>
         </w:rPr>
-        <w:t xml:space="preserve">דרך שבה מידלנו את פונקציית ה- </w:t>
+        <w:t xml:space="preserve">דרך שבה </w:t>
+      </w:r>
+      <w:proofErr w:type="spellStart"/>
+      <w:r>
+        <w:rPr>
+          <w:rFonts w:asciiTheme="minorBidi" w:hAnsiTheme="minorBidi" w:hint="cs"/>
+          <w:sz w:val="24"/>
+          <w:szCs w:val="24"/>
+          <w:rtl/>
+        </w:rPr>
+        <w:t>מידלנו</w:t>
+      </w:r>
+      <w:proofErr w:type="spellEnd"/>
+      <w:r>
+        <w:rPr>
+          <w:rFonts w:asciiTheme="minorBidi" w:hAnsiTheme="minorBidi" w:hint="cs"/>
+          <w:sz w:val="24"/>
+          <w:szCs w:val="24"/>
+          <w:rtl/>
+        </w:rPr>
+        <w:t xml:space="preserve"> את פונקציית ה- </w:t>
       </w:r>
       <w:r>
         <w:rPr>
@@ -25987,7 +27629,27 @@
           <w:szCs w:val="24"/>
           <w:rtl/>
         </w:rPr>
-        <w:t xml:space="preserve"> בערך הנ"ז </w:t>
+        <w:t xml:space="preserve"> בערך </w:t>
+      </w:r>
+      <w:proofErr w:type="spellStart"/>
+      <w:r>
+        <w:rPr>
+          <w:rFonts w:asciiTheme="minorBidi" w:hAnsiTheme="minorBidi" w:hint="cs"/>
+          <w:sz w:val="24"/>
+          <w:szCs w:val="24"/>
+          <w:rtl/>
+        </w:rPr>
+        <w:t>הנ"ז</w:t>
+      </w:r>
+      <w:proofErr w:type="spellEnd"/>
+      <w:r>
+        <w:rPr>
+          <w:rFonts w:asciiTheme="minorBidi" w:hAnsiTheme="minorBidi" w:hint="cs"/>
+          <w:sz w:val="24"/>
+          <w:szCs w:val="24"/>
+          <w:rtl/>
+        </w:rPr>
+        <w:t xml:space="preserve"> </w:t>
       </w:r>
       <w:r>
         <w:rPr>
@@ -26089,7 +27751,7 @@
         <w:bidi/>
         <w:spacing w:line="360" w:lineRule="auto"/>
         <w:rPr>
-          <w:rFonts w:asciiTheme="minorBidi" w:hAnsiTheme="minorBidi" w:hint="cs"/>
+          <w:rFonts w:asciiTheme="minorBidi" w:hAnsiTheme="minorBidi"/>
           <w:sz w:val="24"/>
           <w:szCs w:val="24"/>
           <w:rtl/>
@@ -26102,7 +27764,27 @@
           <w:szCs w:val="24"/>
           <w:rtl/>
         </w:rPr>
-        <w:t>את הבעיה ניתן להכליל למקסום כל מאפיין שניתן לייצג בטווח [100 ,0].</w:t>
+        <w:t xml:space="preserve">את הבעיה ניתן להכליל </w:t>
+      </w:r>
+      <w:proofErr w:type="spellStart"/>
+      <w:r>
+        <w:rPr>
+          <w:rFonts w:asciiTheme="minorBidi" w:hAnsiTheme="minorBidi" w:hint="cs"/>
+          <w:sz w:val="24"/>
+          <w:szCs w:val="24"/>
+          <w:rtl/>
+        </w:rPr>
+        <w:t>למקסום</w:t>
+      </w:r>
+      <w:proofErr w:type="spellEnd"/>
+      <w:r>
+        <w:rPr>
+          <w:rFonts w:asciiTheme="minorBidi" w:hAnsiTheme="minorBidi" w:hint="cs"/>
+          <w:sz w:val="24"/>
+          <w:szCs w:val="24"/>
+          <w:rtl/>
+        </w:rPr>
+        <w:t xml:space="preserve"> כל מאפיין שניתן לייצג בטווח [100 ,0].</w:t>
       </w:r>
       <w:r>
         <w:rPr>
@@ -26124,7 +27806,7 @@
       </w:r>
     </w:p>
     <w:sectPr>
-      <w:footerReference w:type="default" r:id="rId24"/>
+      <w:footerReference w:type="default" r:id="rId25"/>
       <w:pgSz w:w="12240" w:h="15840"/>
       <w:pgMar w:top="1440" w:right="1800" w:bottom="1440" w:left="1800" w:header="720" w:footer="720" w:gutter="0"/>
       <w:cols w:space="720"/>
@@ -26224,7 +27906,15 @@
         <w:t xml:space="preserve">- </w:t>
       </w:r>
       <w:r>
-        <w:t>Jie Xu, Member, IEEE, Tianwei Xing, Student Member, IEEE, and Mihaela van der Schaar, Fellow, IEEE</w:t>
+        <w:t xml:space="preserve">Jie Xu, Member, IEEE, </w:t>
+      </w:r>
+      <w:proofErr w:type="spellStart"/>
+      <w:r>
+        <w:t>Tianwei</w:t>
+      </w:r>
+      <w:proofErr w:type="spellEnd"/>
+      <w:r>
+        <w:t xml:space="preserve"> Xing, Student Member, IEEE, and Mihaela van der Schaar, Fellow, IEEE</w:t>
       </w:r>
     </w:p>
   </w:footnote>
@@ -26256,7 +27946,15 @@
         <w:t xml:space="preserve">- </w:t>
       </w:r>
       <w:r>
-        <w:t>Jie Xu, Member, IEEE, Tianwei Xing, Student Member, IEEE, and Mihaela van der Schaar, Fellow, IEEE</w:t>
+        <w:t xml:space="preserve">Jie Xu, Member, IEEE, </w:t>
+      </w:r>
+      <w:proofErr w:type="spellStart"/>
+      <w:r>
+        <w:t>Tianwei</w:t>
+      </w:r>
+      <w:proofErr w:type="spellEnd"/>
+      <w:r>
+        <w:t xml:space="preserve"> Xing, Student Member, IEEE, and Mihaela van der Schaar, Fellow, IEEE</w:t>
       </w:r>
     </w:p>
     <w:p>
@@ -27904,7 +29602,6 @@
     <w:next w:val="a"/>
     <w:link w:val="20"/>
     <w:uiPriority w:val="9"/>
-    <w:semiHidden/>
     <w:unhideWhenUsed/>
     <w:qFormat/>
     <w:rsid w:val="0048358E"/>
@@ -27927,7 +29624,6 @@
     <w:next w:val="a"/>
     <w:link w:val="30"/>
     <w:uiPriority w:val="9"/>
-    <w:semiHidden/>
     <w:unhideWhenUsed/>
     <w:qFormat/>
     <w:rsid w:val="0048358E"/>
@@ -28121,7 +29817,6 @@
     <w:basedOn w:val="a0"/>
     <w:link w:val="2"/>
     <w:uiPriority w:val="9"/>
-    <w:semiHidden/>
     <w:rsid w:val="0048358E"/>
     <w:rPr>
       <w:rFonts w:asciiTheme="majorHAnsi" w:eastAsiaTheme="majorEastAsia" w:hAnsiTheme="majorHAnsi" w:cstheme="majorBidi"/>
@@ -28135,7 +29830,6 @@
     <w:basedOn w:val="a0"/>
     <w:link w:val="3"/>
     <w:uiPriority w:val="9"/>
-    <w:semiHidden/>
     <w:rsid w:val="0048358E"/>
     <w:rPr>
       <w:rFonts w:eastAsiaTheme="majorEastAsia" w:cstheme="majorBidi"/>
@@ -28505,6 +30199,89 @@
       </w:tblBorders>
     </w:tblPr>
   </w:style>
+  <w:style w:type="paragraph" w:styleId="af7">
+    <w:name w:val="TOC Heading"/>
+    <w:basedOn w:val="1"/>
+    <w:next w:val="a"/>
+    <w:uiPriority w:val="39"/>
+    <w:unhideWhenUsed/>
+    <w:qFormat/>
+    <w:rsid w:val="00D1191D"/>
+    <w:pPr>
+      <w:bidi/>
+      <w:spacing w:before="240" w:after="0"/>
+      <w:outlineLvl w:val="9"/>
+    </w:pPr>
+    <w:rPr>
+      <w:kern w:val="0"/>
+      <w:sz w:val="32"/>
+      <w:szCs w:val="32"/>
+      <w:rtl/>
+      <w:cs/>
+      <w14:ligatures w14:val="none"/>
+    </w:rPr>
+  </w:style>
+  <w:style w:type="paragraph" w:styleId="TOC1">
+    <w:name w:val="toc 1"/>
+    <w:basedOn w:val="a"/>
+    <w:next w:val="a"/>
+    <w:autoRedefine/>
+    <w:uiPriority w:val="39"/>
+    <w:unhideWhenUsed/>
+    <w:rsid w:val="00D1191D"/>
+    <w:pPr>
+      <w:spacing w:after="100"/>
+    </w:pPr>
+  </w:style>
+  <w:style w:type="paragraph" w:styleId="TOC2">
+    <w:name w:val="toc 2"/>
+    <w:basedOn w:val="a"/>
+    <w:next w:val="a"/>
+    <w:autoRedefine/>
+    <w:uiPriority w:val="39"/>
+    <w:unhideWhenUsed/>
+    <w:rsid w:val="00D1191D"/>
+    <w:pPr>
+      <w:spacing w:after="100"/>
+      <w:ind w:left="220"/>
+    </w:pPr>
+  </w:style>
+  <w:style w:type="paragraph" w:styleId="TOC3">
+    <w:name w:val="toc 3"/>
+    <w:basedOn w:val="a"/>
+    <w:next w:val="a"/>
+    <w:autoRedefine/>
+    <w:uiPriority w:val="39"/>
+    <w:unhideWhenUsed/>
+    <w:rsid w:val="00D1191D"/>
+    <w:pPr>
+      <w:spacing w:after="100"/>
+      <w:ind w:left="440"/>
+    </w:pPr>
+  </w:style>
+  <w:style w:type="character" w:styleId="Hyperlink">
+    <w:name w:val="Hyperlink"/>
+    <w:basedOn w:val="a0"/>
+    <w:uiPriority w:val="99"/>
+    <w:unhideWhenUsed/>
+    <w:rsid w:val="00D1191D"/>
+    <w:rPr>
+      <w:color w:val="467886" w:themeColor="hyperlink"/>
+      <w:u w:val="single"/>
+    </w:rPr>
+  </w:style>
+  <w:style w:type="character" w:styleId="af8">
+    <w:name w:val="Unresolved Mention"/>
+    <w:basedOn w:val="a0"/>
+    <w:uiPriority w:val="99"/>
+    <w:semiHidden/>
+    <w:unhideWhenUsed/>
+    <w:rsid w:val="000E433C"/>
+    <w:rPr>
+      <w:color w:val="605E5C"/>
+      <w:shd w:val="clear" w:color="auto" w:fill="E1DFDD"/>
+    </w:rPr>
+  </w:style>
 </w:styles>
 </file>
 

</xml_diff>